<commit_message>
Updated Alex Senst's Champion Document
updated use case diagram
</commit_message>
<xml_diff>
--- a/Docs/tl2/Alex Senst Works/AlexS_Champion_Document.docx
+++ b/Docs/tl2/Alex Senst Works/AlexS_Champion_Document.docx
@@ -92,13 +92,55 @@
         <w:t xml:space="preserve"> is able to interact with. I also need to ensure that a player object is created and capable of moving around the map and properly reacts </w:t>
       </w:r>
       <w:r>
-        <w:t>to other environment objects created to impede or redirect the player.</w:t>
-      </w:r>
-      <w:r>
-        <w:t xml:space="preserve"> Essentially, I am responsible for creating a base foundational map with environmental objects and </w:t>
-      </w:r>
-      <w:r>
-        <w:t>boundaries and then creating a player object capable of moving around this map/level I design</w:t>
+        <w:t>to other environment objects created to impede</w:t>
+      </w:r>
+      <w:r>
+        <w:t xml:space="preserve">, </w:t>
+      </w:r>
+      <w:r>
+        <w:t>redirect</w:t>
+      </w:r>
+      <w:r>
+        <w:t>, or move</w:t>
+      </w:r>
+      <w:r>
+        <w:t xml:space="preserve"> the player.</w:t>
+      </w:r>
+      <w:r>
+        <w:t xml:space="preserve"> Essentially, I am responsible for creating </w:t>
+      </w:r>
+      <w:r>
+        <w:t xml:space="preserve">the </w:t>
+      </w:r>
+      <w:r>
+        <w:t>base foundational map</w:t>
+      </w:r>
+      <w:r>
+        <w:t>s</w:t>
+      </w:r>
+      <w:r>
+        <w:t xml:space="preserve"> with environmental objects and </w:t>
+      </w:r>
+      <w:r>
+        <w:t>boundaries and then creating a player object capable of moving around th</w:t>
+      </w:r>
+      <w:r>
+        <w:t>ese</w:t>
+      </w:r>
+      <w:r>
+        <w:t xml:space="preserve"> map</w:t>
+      </w:r>
+      <w:r>
+        <w:t>s</w:t>
+      </w:r>
+      <w:r>
+        <w:t>/level</w:t>
+      </w:r>
+      <w:r>
+        <w:t>s</w:t>
+      </w:r>
+      <w:r>
+        <w:t xml:space="preserve"> I design</w:t>
       </w:r>
       <w:r>
         <w:t xml:space="preserve"> to </w:t>
@@ -141,26 +183,6 @@
       </w:r>
     </w:p>
     <w:p>
-      <w:r>
-        <w:t xml:space="preserve">[Use the lecture notes in class. </w:t>
-      </w:r>
-    </w:p>
-    <w:p>
-      <w:r>
-        <w:t>Ensure you have at least one exception case, and that the &lt;&lt;extend&gt;&gt; matches up with the Exceptions in your scenario, and the Exception step matches your Basic Sequence step.</w:t>
-      </w:r>
-    </w:p>
-    <w:p>
-      <w:r>
-        <w:t>Also include an &lt;&lt;include&gt;&gt; that is a suitable candidate for dynamic binding]</w:t>
-      </w:r>
-    </w:p>
-    <w:p>
-      <w:r>
-        <w:t>Example:</w:t>
-      </w:r>
-    </w:p>
-    <w:p>
       <w:pPr>
         <w:rPr>
           <w:b/>
@@ -181,10 +203,10 @@
           <w:noProof/>
         </w:rPr>
         <w:drawing>
-          <wp:inline distT="0" distB="0" distL="0" distR="0" wp14:anchorId="3894D77F" wp14:editId="6DE6755F">
-            <wp:extent cx="5943600" cy="2415540"/>
-            <wp:effectExtent l="0" t="0" r="0" b="3810"/>
-            <wp:docPr id="1434763772" name="Picture 14" descr="A diagram of a number&#10;&#10;Description automatically generated"/>
+          <wp:inline distT="0" distB="0" distL="0" distR="0" wp14:anchorId="4E2E34AA" wp14:editId="6B3F0ABB">
+            <wp:extent cx="5943600" cy="3837940"/>
+            <wp:effectExtent l="0" t="0" r="0" b="0"/>
+            <wp:docPr id="1261796691" name="Picture 1" descr="A diagram of a network&#10;&#10;AI-generated content may be incorrect."/>
             <wp:cNvGraphicFramePr>
               <a:graphicFrameLocks xmlns:a="http://schemas.openxmlformats.org/drawingml/2006/main" noChangeAspect="1"/>
             </wp:cNvGraphicFramePr>
@@ -192,36 +214,23 @@
               <a:graphicData uri="http://schemas.openxmlformats.org/drawingml/2006/picture">
                 <pic:pic xmlns:pic="http://schemas.openxmlformats.org/drawingml/2006/picture">
                   <pic:nvPicPr>
-                    <pic:cNvPr id="1434763772" name="Picture 14" descr="A diagram of a number&#10;&#10;Description automatically generated"/>
-                    <pic:cNvPicPr>
-                      <a:picLocks noChangeAspect="1" noChangeArrowheads="1"/>
-                    </pic:cNvPicPr>
+                    <pic:cNvPr id="1261796691" name="Picture 1" descr="A diagram of a network&#10;&#10;AI-generated content may be incorrect."/>
+                    <pic:cNvPicPr/>
                   </pic:nvPicPr>
                   <pic:blipFill>
-                    <a:blip r:embed="rId6">
-                      <a:extLst>
-                        <a:ext uri="{28A0092B-C50C-407E-A947-70E740481C1C}">
-                          <a14:useLocalDpi xmlns:a14="http://schemas.microsoft.com/office/drawing/2010/main" val="0"/>
-                        </a:ext>
-                      </a:extLst>
-                    </a:blip>
-                    <a:srcRect/>
+                    <a:blip r:embed="rId6"/>
                     <a:stretch>
                       <a:fillRect/>
                     </a:stretch>
                   </pic:blipFill>
-                  <pic:spPr bwMode="auto">
+                  <pic:spPr>
                     <a:xfrm>
                       <a:off x="0" y="0"/>
-                      <a:ext cx="5943600" cy="2415540"/>
+                      <a:ext cx="5943600" cy="3837940"/>
                     </a:xfrm>
                     <a:prstGeom prst="rect">
                       <a:avLst/>
                     </a:prstGeom>
-                    <a:noFill/>
-                    <a:ln>
-                      <a:noFill/>
-                    </a:ln>
                   </pic:spPr>
                 </pic:pic>
               </a:graphicData>
@@ -242,99 +251,162 @@
           <w:b/>
           <w:bCs/>
         </w:rPr>
-        <w:t>Scenarios</w:t>
+        <w:t>Scenario 1</w:t>
+      </w:r>
+      <w:r>
+        <w:rPr>
+          <w:b/>
+          <w:bCs/>
+        </w:rPr>
+        <w:t>(1</w:t>
+      </w:r>
+      <w:r>
+        <w:rPr>
+          <w:b/>
+          <w:bCs/>
+          <w:vertAlign w:val="superscript"/>
+        </w:rPr>
+        <w:t>st</w:t>
+      </w:r>
+      <w:r>
+        <w:rPr>
+          <w:b/>
+          <w:bCs/>
+        </w:rPr>
+        <w:t xml:space="preserve"> Use Case Diagram):</w:t>
+      </w:r>
+    </w:p>
+    <w:p>
+      <w:r>
+        <w:rPr>
+          <w:b/>
+          <w:bCs/>
+          <w:lang w:val="en-CA"/>
+        </w:rPr>
+        <w:lastRenderedPageBreak/>
+        <w:t>Name:</w:t>
+      </w:r>
+      <w:r>
+        <w:rPr>
+          <w:lang w:val="en-CA"/>
+        </w:rPr>
+        <w:t xml:space="preserve"> </w:t>
+      </w:r>
+      <w:r>
+        <w:rPr>
+          <w:lang w:val="en-CA"/>
+        </w:rPr>
+        <w:t>Player movement through locked passageway</w:t>
+      </w:r>
+    </w:p>
+    <w:p>
+      <w:r>
+        <w:rPr>
+          <w:b/>
+          <w:bCs/>
+          <w:lang w:val="en-CA"/>
+        </w:rPr>
+        <w:t>Summary:</w:t>
+      </w:r>
+      <w:r>
+        <w:rPr>
+          <w:lang w:val="en-CA"/>
+        </w:rPr>
+        <w:t xml:space="preserve"> </w:t>
+      </w:r>
+      <w:r>
+        <w:rPr>
+          <w:lang w:val="en-CA"/>
+        </w:rPr>
+        <w:t>The player unlock</w:t>
+      </w:r>
+      <w:r>
+        <w:rPr>
+          <w:lang w:val="en-CA"/>
+        </w:rPr>
+        <w:t>s</w:t>
+      </w:r>
+      <w:r>
+        <w:rPr>
+          <w:lang w:val="en-CA"/>
+        </w:rPr>
+        <w:t xml:space="preserve"> a previously locked passageway</w:t>
+      </w:r>
+      <w:r>
+        <w:rPr>
+          <w:lang w:val="en-CA"/>
+        </w:rPr>
+        <w:t xml:space="preserve"> and moves through to a different level</w:t>
+      </w:r>
+    </w:p>
+    <w:p>
+      <w:r>
+        <w:rPr>
+          <w:b/>
+          <w:bCs/>
+          <w:lang w:val="en-CA"/>
+        </w:rPr>
+        <w:t>Actors:</w:t>
+      </w:r>
+      <w:r>
+        <w:rPr>
+          <w:lang w:val="en-CA"/>
+        </w:rPr>
+        <w:t xml:space="preserve"> Player</w:t>
+      </w:r>
+    </w:p>
+    <w:p>
+      <w:r>
+        <w:rPr>
+          <w:b/>
+          <w:bCs/>
+          <w:lang w:val="en-CA"/>
+        </w:rPr>
+        <w:t>Preconditions:</w:t>
+      </w:r>
+      <w:r>
+        <w:rPr>
+          <w:lang w:val="en-CA"/>
+        </w:rPr>
+        <w:t xml:space="preserve"> Player </w:t>
+      </w:r>
+      <w:r>
+        <w:rPr>
+          <w:lang w:val="en-CA"/>
+        </w:rPr>
+        <w:t>has interacted with required NPC to achieve the unlock condition for the passageway</w:t>
+      </w:r>
+    </w:p>
+    <w:p>
+      <w:r>
+        <w:rPr>
+          <w:b/>
+          <w:bCs/>
+          <w:lang w:val="en-CA"/>
+        </w:rPr>
+        <w:t>Basic sequence:</w:t>
+      </w:r>
+      <w:r>
+        <w:rPr>
+          <w:lang w:val="en-CA"/>
+        </w:rPr>
+        <w:t xml:space="preserve"> </w:t>
       </w:r>
     </w:p>
     <w:p>
       <w:pPr>
+        <w:ind w:left="720"/>
+        <w:rPr>
+          <w:lang w:val="en-CA"/>
+        </w:rPr>
+      </w:pPr>
+      <w:r>
         <w:rPr>
           <w:b/>
           <w:bCs/>
           <w:lang w:val="en-CA"/>
         </w:rPr>
-      </w:pPr>
-      <w:r>
-        <w:rPr>
-          <w:b/>
-          <w:bCs/>
-          <w:lang w:val="en-CA"/>
-        </w:rPr>
-        <w:lastRenderedPageBreak/>
-        <w:t>[You will need a scenario for each use case]</w:t>
-      </w:r>
-    </w:p>
-    <w:p>
-      <w:r>
-        <w:rPr>
-          <w:b/>
-          <w:bCs/>
-          <w:lang w:val="en-CA"/>
-        </w:rPr>
-        <w:t>Name:</w:t>
-      </w:r>
-      <w:r>
-        <w:rPr>
-          <w:lang w:val="en-CA"/>
-        </w:rPr>
-        <w:t xml:space="preserve"> Add Numbers </w:t>
-      </w:r>
-    </w:p>
-    <w:p>
-      <w:r>
-        <w:rPr>
-          <w:b/>
-          <w:bCs/>
-          <w:lang w:val="en-CA"/>
-        </w:rPr>
-        <w:t>Summary:</w:t>
-      </w:r>
-      <w:r>
-        <w:rPr>
-          <w:lang w:val="en-CA"/>
-        </w:rPr>
-        <w:t xml:space="preserve"> The accountant uses the machine to calculate the sum of two numbers. </w:t>
-      </w:r>
-    </w:p>
-    <w:p>
-      <w:r>
-        <w:rPr>
-          <w:b/>
-          <w:bCs/>
-          <w:lang w:val="en-CA"/>
-        </w:rPr>
-        <w:t>Actors:</w:t>
-      </w:r>
-      <w:r>
-        <w:rPr>
-          <w:lang w:val="en-CA"/>
-        </w:rPr>
-        <w:t xml:space="preserve"> Accountant. </w:t>
-      </w:r>
-    </w:p>
-    <w:p>
-      <w:r>
-        <w:rPr>
-          <w:b/>
-          <w:bCs/>
-          <w:lang w:val="en-CA"/>
-        </w:rPr>
-        <w:t>Preconditions:</w:t>
-      </w:r>
-      <w:r>
-        <w:rPr>
-          <w:lang w:val="en-CA"/>
-        </w:rPr>
-        <w:t xml:space="preserve"> Calculator has been initialized. </w:t>
-      </w:r>
-    </w:p>
-    <w:p>
-      <w:r>
-        <w:rPr>
-          <w:b/>
-          <w:bCs/>
-          <w:lang w:val="en-CA"/>
-        </w:rPr>
-        <w:t>Basic sequence:</w:t>
+        <w:t>Step 1:</w:t>
       </w:r>
       <w:r>
         <w:rPr>
@@ -342,313 +414,23 @@
         </w:rPr>
         <w:t xml:space="preserve"> </w:t>
       </w:r>
-    </w:p>
-    <w:p>
-      <w:r>
-        <w:rPr>
-          <w:b/>
-          <w:bCs/>
-          <w:lang w:val="en-CA"/>
-        </w:rPr>
-        <w:t>Step 1:</w:t>
-      </w:r>
-      <w:r>
-        <w:rPr>
-          <w:lang w:val="en-CA"/>
-        </w:rPr>
-        <w:t xml:space="preserve"> Accept input of first number. </w:t>
-      </w:r>
-    </w:p>
-    <w:p>
-      <w:r>
-        <w:rPr>
-          <w:b/>
-          <w:bCs/>
-          <w:lang w:val="en-CA"/>
-        </w:rPr>
-        <w:t>Step 2:</w:t>
-      </w:r>
-      <w:r>
-        <w:rPr>
-          <w:lang w:val="en-CA"/>
-        </w:rPr>
-        <w:t xml:space="preserve"> Continue to accept numbers until [calculate] is entered. </w:t>
-      </w:r>
-    </w:p>
-    <w:p>
-      <w:r>
-        <w:rPr>
-          <w:b/>
-          <w:bCs/>
-          <w:lang w:val="en-CA"/>
-        </w:rPr>
-        <w:t>Step 3:</w:t>
-      </w:r>
-      <w:r>
-        <w:rPr>
-          <w:lang w:val="en-CA"/>
-        </w:rPr>
-        <w:t xml:space="preserve"> Accept calculate command. </w:t>
-      </w:r>
-    </w:p>
-    <w:p>
-      <w:r>
-        <w:rPr>
-          <w:b/>
-          <w:bCs/>
-          <w:lang w:val="en-CA"/>
-        </w:rPr>
-        <w:t>Step 4:</w:t>
-      </w:r>
-      <w:r>
-        <w:rPr>
-          <w:lang w:val="en-CA"/>
-        </w:rPr>
-        <w:t xml:space="preserve"> Calculate and show result. </w:t>
-      </w:r>
-    </w:p>
-    <w:p>
-      <w:r>
-        <w:rPr>
-          <w:b/>
-          <w:bCs/>
-          <w:lang w:val="en-CA"/>
-        </w:rPr>
-        <w:t>Exceptions:</w:t>
-      </w:r>
-      <w:r>
-        <w:rPr>
-          <w:lang w:val="en-CA"/>
-        </w:rPr>
-        <w:t xml:space="preserve"> </w:t>
-      </w:r>
-    </w:p>
-    <w:p>
-      <w:r>
-        <w:rPr>
-          <w:b/>
-          <w:bCs/>
-          <w:lang w:val="en-CA"/>
-        </w:rPr>
-        <w:t>Step 1:</w:t>
-      </w:r>
-      <w:r>
-        <w:rPr>
-          <w:lang w:val="en-CA"/>
-        </w:rPr>
-        <w:t xml:space="preserve"> [calculate] is pressed before any input: Display 0. </w:t>
-      </w:r>
-    </w:p>
-    <w:p>
-      <w:r>
-        <w:rPr>
-          <w:b/>
-          <w:bCs/>
-          <w:lang w:val="en-CA"/>
-        </w:rPr>
-        <w:t>Step 2:</w:t>
-      </w:r>
-      <w:r>
-        <w:rPr>
-          <w:lang w:val="en-CA"/>
-        </w:rPr>
-        <w:t xml:space="preserve"> A button other than [calculate] or a number input is pressed: ignore input. </w:t>
-      </w:r>
-    </w:p>
-    <w:p>
-      <w:r>
-        <w:rPr>
-          <w:b/>
-          <w:bCs/>
-          <w:lang w:val="en-CA"/>
-        </w:rPr>
-        <w:t>Post conditions:</w:t>
-      </w:r>
-      <w:r>
-        <w:rPr>
-          <w:lang w:val="en-CA"/>
-        </w:rPr>
-        <w:t xml:space="preserve"> Calculated value is displayed. </w:t>
-      </w:r>
-    </w:p>
-    <w:p>
-      <w:r>
-        <w:rPr>
-          <w:b/>
-          <w:bCs/>
-          <w:lang w:val="en-CA"/>
-        </w:rPr>
-        <w:t>Priority:</w:t>
-      </w:r>
-      <w:r>
-        <w:rPr>
-          <w:lang w:val="en-CA"/>
-        </w:rPr>
-        <w:t xml:space="preserve"> 2*</w:t>
-      </w:r>
-    </w:p>
-    <w:p>
-      <w:r>
-        <w:rPr>
-          <w:b/>
-          <w:bCs/>
-          <w:lang w:val="en-CA"/>
-        </w:rPr>
-        <w:t>ID:</w:t>
-      </w:r>
-      <w:r>
-        <w:rPr>
-          <w:lang w:val="en-CA"/>
-        </w:rPr>
-        <w:t xml:space="preserve"> C01 </w:t>
-      </w:r>
-    </w:p>
-    <w:p>
-      <w:pPr>
-        <w:rPr>
-          <w:lang w:val="en-CA"/>
-        </w:rPr>
-      </w:pPr>
-      <w:r>
-        <w:rPr>
-          <w:lang w:val="en-CA"/>
-        </w:rPr>
-        <w:t>*The priorities are 1 = must have, 2 = essential, 3 = nice to have.</w:t>
-      </w:r>
-    </w:p>
-    <w:p>
-      <w:pPr>
-        <w:rPr>
-          <w:lang w:val="en-CA"/>
-        </w:rPr>
-      </w:pPr>
-    </w:p>
-    <w:p/>
-    <w:p>
-      <w:r>
-        <w:t>Includes – have an external class that the NPCs draw dialogue from</w:t>
-      </w:r>
-    </w:p>
-    <w:p>
-      <w:r>
-        <w:rPr>
-          <w:b/>
-          <w:bCs/>
-          <w:lang w:val="en-CA"/>
-        </w:rPr>
-        <w:t>Name:</w:t>
-      </w:r>
-      <w:r>
-        <w:rPr>
-          <w:lang w:val="en-CA"/>
-        </w:rPr>
-        <w:t xml:space="preserve"> </w:t>
-      </w:r>
-      <w:r>
-        <w:rPr>
-          <w:lang w:val="en-CA"/>
-        </w:rPr>
-        <w:t xml:space="preserve">A player moves through </w:t>
-      </w:r>
-      <w:r>
-        <w:rPr>
-          <w:lang w:val="en-CA"/>
-        </w:rPr>
-        <w:t>a locked passageway</w:t>
-      </w:r>
-    </w:p>
-    <w:p>
-      <w:r>
-        <w:rPr>
-          <w:b/>
-          <w:bCs/>
-          <w:lang w:val="en-CA"/>
-        </w:rPr>
-        <w:t>Summary:</w:t>
-      </w:r>
-      <w:r>
-        <w:rPr>
-          <w:lang w:val="en-CA"/>
-        </w:rPr>
-        <w:t xml:space="preserve"> </w:t>
-      </w:r>
-      <w:r>
-        <w:rPr>
-          <w:lang w:val="en-CA"/>
-        </w:rPr>
-        <w:t>The player unlock</w:t>
-      </w:r>
-      <w:r>
-        <w:rPr>
-          <w:lang w:val="en-CA"/>
-        </w:rPr>
-        <w:t>s</w:t>
-      </w:r>
-      <w:r>
-        <w:rPr>
-          <w:lang w:val="en-CA"/>
-        </w:rPr>
-        <w:t xml:space="preserve"> a previously locked passageway</w:t>
-      </w:r>
-      <w:r>
-        <w:rPr>
-          <w:lang w:val="en-CA"/>
-        </w:rPr>
-        <w:t xml:space="preserve"> and moves through to a different level</w:t>
-      </w:r>
-    </w:p>
-    <w:p>
-      <w:r>
-        <w:rPr>
-          <w:b/>
-          <w:bCs/>
-          <w:lang w:val="en-CA"/>
-        </w:rPr>
-        <w:t>Actors:</w:t>
-      </w:r>
-      <w:r>
-        <w:rPr>
-          <w:lang w:val="en-CA"/>
-        </w:rPr>
-        <w:t xml:space="preserve"> Player</w:t>
-      </w:r>
-    </w:p>
-    <w:p>
-      <w:r>
-        <w:rPr>
-          <w:b/>
-          <w:bCs/>
-          <w:lang w:val="en-CA"/>
-        </w:rPr>
-        <w:t>Preconditions:</w:t>
-      </w:r>
-      <w:r>
-        <w:rPr>
-          <w:lang w:val="en-CA"/>
-        </w:rPr>
-        <w:t xml:space="preserve"> Player </w:t>
-      </w:r>
-      <w:r>
-        <w:rPr>
-          <w:lang w:val="en-CA"/>
-        </w:rPr>
-        <w:t>has interacted with required NPC to achieve the unlock condition for the passageway</w:t>
-      </w:r>
-    </w:p>
-    <w:p>
-      <w:r>
-        <w:rPr>
-          <w:b/>
-          <w:bCs/>
-          <w:lang w:val="en-CA"/>
-        </w:rPr>
-        <w:t>Basic sequence:</w:t>
-      </w:r>
-      <w:r>
-        <w:rPr>
-          <w:lang w:val="en-CA"/>
-        </w:rPr>
-        <w:t xml:space="preserve"> </w:t>
+      <w:r>
+        <w:rPr>
+          <w:lang w:val="en-CA"/>
+        </w:rPr>
+        <w:t>Player</w:t>
+      </w:r>
+      <w:r>
+        <w:rPr>
+          <w:lang w:val="en-CA"/>
+        </w:rPr>
+        <w:t xml:space="preserve"> completes interaction</w:t>
+      </w:r>
+      <w:r>
+        <w:rPr>
+          <w:lang w:val="en-CA"/>
+        </w:rPr>
+        <w:t xml:space="preserve"> with NPC</w:t>
       </w:r>
     </w:p>
     <w:p>
@@ -661,49 +443,19 @@
           <w:bCs/>
           <w:lang w:val="en-CA"/>
         </w:rPr>
-        <w:t>Step 1:</w:t>
-      </w:r>
-      <w:r>
-        <w:rPr>
-          <w:lang w:val="en-CA"/>
-        </w:rPr>
+        <w:t>Step 2:</w:t>
+      </w:r>
+      <w:r>
         <w:t xml:space="preserve"> </w:t>
       </w:r>
       <w:r>
-        <w:rPr>
-          <w:lang w:val="en-CA"/>
-        </w:rPr>
-        <w:t>Player</w:t>
-      </w:r>
-      <w:r>
-        <w:rPr>
-          <w:lang w:val="en-CA"/>
-        </w:rPr>
-        <w:t xml:space="preserve"> completes interaction</w:t>
-      </w:r>
-      <w:r>
-        <w:rPr>
-          <w:lang w:val="en-CA"/>
-        </w:rPr>
-        <w:t xml:space="preserve"> with NPC </w:t>
-      </w:r>
-      <w:r>
-        <w:rPr>
-          <w:lang w:val="en-CA"/>
-        </w:rPr>
-        <w:t xml:space="preserve">to </w:t>
-      </w:r>
-      <w:r>
-        <w:rPr>
-          <w:lang w:val="en-CA"/>
-        </w:rPr>
-        <w:t xml:space="preserve">trigger the unlocked variable for the </w:t>
-      </w:r>
-      <w:r>
-        <w:rPr>
-          <w:lang w:val="en-CA"/>
-        </w:rPr>
-        <w:t>passageway to be set to true</w:t>
+        <w:t xml:space="preserve">The locked passageway </w:t>
+      </w:r>
+      <w:r>
+        <w:t>is</w:t>
+      </w:r>
+      <w:r>
+        <w:t xml:space="preserve"> unlocked</w:t>
       </w:r>
     </w:p>
     <w:p>
@@ -716,7 +468,6 @@
           <w:bCs/>
           <w:lang w:val="en-CA"/>
         </w:rPr>
-        <w:lastRenderedPageBreak/>
         <w:t>Step 2:</w:t>
       </w:r>
       <w:r>
@@ -729,49 +480,7 @@
         <w:rPr>
           <w:lang w:val="en-CA"/>
         </w:rPr>
-        <w:t xml:space="preserve">A function is called </w:t>
-      </w:r>
-      <w:r>
-        <w:rPr>
-          <w:lang w:val="en-CA"/>
-        </w:rPr>
-        <w:t>which</w:t>
-      </w:r>
-      <w:r>
-        <w:rPr>
-          <w:lang w:val="en-CA"/>
-        </w:rPr>
-        <w:t xml:space="preserve"> </w:t>
-      </w:r>
-      <w:r>
-        <w:rPr>
-          <w:lang w:val="en-CA"/>
-        </w:rPr>
-        <w:t>unset</w:t>
-      </w:r>
-      <w:r>
-        <w:rPr>
-          <w:lang w:val="en-CA"/>
-        </w:rPr>
-        <w:t>s</w:t>
-      </w:r>
-      <w:r>
-        <w:rPr>
-          <w:lang w:val="en-CA"/>
-        </w:rPr>
-        <w:t xml:space="preserve"> the lockedPassageway canvas group</w:t>
-      </w:r>
-      <w:r>
-        <w:rPr>
-          <w:lang w:val="en-CA"/>
-        </w:rPr>
-        <w:t xml:space="preserve"> making the passageway visible </w:t>
-      </w:r>
-      <w:r>
-        <w:rPr>
-          <w:lang w:val="en-CA"/>
-        </w:rPr>
-        <w:t>and able to be interacted with by the player.</w:t>
+        <w:t>The passageway becomes visible and usable to player</w:t>
       </w:r>
     </w:p>
     <w:p>
@@ -824,16 +533,13 @@
         <w:t xml:space="preserve"> The player i</w:t>
       </w:r>
       <w:r>
-        <w:t>s moved to th</w:t>
-      </w:r>
-      <w:r>
-        <w:t>at</w:t>
-      </w:r>
-      <w:r>
-        <w:t xml:space="preserve"> scene via a </w:t>
-      </w:r>
-      <w:r>
-        <w:t>scene manager</w:t>
+        <w:t xml:space="preserve">s moved </w:t>
+      </w:r>
+      <w:r>
+        <w:t>through passageway to next leve</w:t>
+      </w:r>
+      <w:r>
+        <w:t>l</w:t>
       </w:r>
     </w:p>
     <w:p>
@@ -1044,7 +750,7 @@
         <w:rPr>
           <w:lang w:val="en-CA"/>
         </w:rPr>
-        <w:t>2</w:t>
+        <w:t>1</w:t>
       </w:r>
     </w:p>
     <w:p>
@@ -1100,6 +806,7 @@
           <w:b/>
           <w:bCs/>
         </w:rPr>
+        <w:lastRenderedPageBreak/>
         <w:t>Data Flow Diagrams</w:t>
       </w:r>
     </w:p>
@@ -1108,7 +815,6 @@
         <w:rPr>
           <w:noProof/>
         </w:rPr>
-        <w:lastRenderedPageBreak/>
         <w:drawing>
           <wp:inline distT="0" distB="0" distL="0" distR="0" wp14:anchorId="411BE9A5" wp14:editId="3D319FAB">
             <wp:extent cx="5608320" cy="4076700"/>
@@ -1469,6 +1175,7 @@
               <w:spacing w:after="160" w:line="259" w:lineRule="auto"/>
             </w:pPr>
             <w:r>
+              <w:lastRenderedPageBreak/>
               <w:t>(int)</w:t>
             </w:r>
           </w:p>
@@ -1490,6 +1197,7 @@
               <w:spacing w:after="160" w:line="259" w:lineRule="auto"/>
             </w:pPr>
             <w:r>
+              <w:lastRenderedPageBreak/>
               <w:t>Denominator</w:t>
             </w:r>
           </w:p>
@@ -1498,6 +1206,7 @@
               <w:spacing w:after="160" w:line="259" w:lineRule="auto"/>
             </w:pPr>
             <w:r>
+              <w:lastRenderedPageBreak/>
               <w:t>(int)</w:t>
             </w:r>
           </w:p>
@@ -1519,6 +1228,7 @@
               <w:spacing w:after="160" w:line="259" w:lineRule="auto"/>
             </w:pPr>
             <w:r>
+              <w:lastRenderedPageBreak/>
               <w:t>Notes</w:t>
             </w:r>
           </w:p>
@@ -1541,7 +1251,6 @@
               <w:spacing w:after="160" w:line="259" w:lineRule="auto"/>
             </w:pPr>
             <w:r>
-              <w:lastRenderedPageBreak/>
               <w:t>0.5</w:t>
             </w:r>
           </w:p>

</xml_diff>

<commit_message>
Updated Alex Senst Champion Doc
</commit_message>
<xml_diff>
--- a/Docs/tl2/Alex Senst Works/AlexS_Champion_Document.docx
+++ b/Docs/tl2/Alex Senst Works/AlexS_Champion_Document.docx
@@ -199,14 +199,11 @@
     </w:p>
     <w:p>
       <w:r>
-        <w:rPr>
-          <w:noProof/>
-        </w:rPr>
         <w:drawing>
-          <wp:inline distT="0" distB="0" distL="0" distR="0" wp14:anchorId="4E2E34AA" wp14:editId="6B3F0ABB">
-            <wp:extent cx="5943600" cy="3837940"/>
-            <wp:effectExtent l="0" t="0" r="0" b="0"/>
-            <wp:docPr id="1261796691" name="Picture 1" descr="A diagram of a network&#10;&#10;AI-generated content may be incorrect."/>
+          <wp:inline distT="0" distB="0" distL="0" distR="0" wp14:anchorId="4D81B095" wp14:editId="57ED4B16">
+            <wp:extent cx="5943600" cy="3820795"/>
+            <wp:effectExtent l="0" t="0" r="0" b="8255"/>
+            <wp:docPr id="405615108" name="Picture 1" descr="A diagram of a flowchart with Ice hockey rink in the background&#10;&#10;AI-generated content may be incorrect."/>
             <wp:cNvGraphicFramePr>
               <a:graphicFrameLocks xmlns:a="http://schemas.openxmlformats.org/drawingml/2006/main" noChangeAspect="1"/>
             </wp:cNvGraphicFramePr>
@@ -214,7 +211,7 @@
               <a:graphicData uri="http://schemas.openxmlformats.org/drawingml/2006/picture">
                 <pic:pic xmlns:pic="http://schemas.openxmlformats.org/drawingml/2006/picture">
                   <pic:nvPicPr>
-                    <pic:cNvPr id="1261796691" name="Picture 1" descr="A diagram of a network&#10;&#10;AI-generated content may be incorrect."/>
+                    <pic:cNvPr id="405615108" name="Picture 1" descr="A diagram of a flowchart with Ice hockey rink in the background&#10;&#10;AI-generated content may be incorrect."/>
                     <pic:cNvPicPr/>
                   </pic:nvPicPr>
                   <pic:blipFill>
@@ -226,7 +223,7 @@
                   <pic:spPr>
                     <a:xfrm>
                       <a:off x="0" y="0"/>
-                      <a:ext cx="5943600" cy="3837940"/>
+                      <a:ext cx="5943600" cy="3820795"/>
                     </a:xfrm>
                     <a:prstGeom prst="rect">
                       <a:avLst/>
@@ -252,6 +249,13 @@
           <w:bCs/>
         </w:rPr>
         <w:t>Scenario 1</w:t>
+      </w:r>
+      <w:r>
+        <w:rPr>
+          <w:b/>
+          <w:bCs/>
+        </w:rPr>
+        <w:t xml:space="preserve"> </w:t>
       </w:r>
       <w:r>
         <w:rPr>
@@ -999,7 +1003,6 @@
     <w:p/>
     <w:p/>
     <w:p/>
-    <w:p/>
     <w:p>
       <w:pPr>
         <w:numPr>
@@ -1175,7 +1178,6 @@
               <w:spacing w:after="160" w:line="259" w:lineRule="auto"/>
             </w:pPr>
             <w:r>
-              <w:lastRenderedPageBreak/>
               <w:t>(int)</w:t>
             </w:r>
           </w:p>
@@ -1197,7 +1199,6 @@
               <w:spacing w:after="160" w:line="259" w:lineRule="auto"/>
             </w:pPr>
             <w:r>
-              <w:lastRenderedPageBreak/>
               <w:t>Denominator</w:t>
             </w:r>
           </w:p>
@@ -1206,7 +1207,6 @@
               <w:spacing w:after="160" w:line="259" w:lineRule="auto"/>
             </w:pPr>
             <w:r>
-              <w:lastRenderedPageBreak/>
               <w:t>(int)</w:t>
             </w:r>
           </w:p>
@@ -1228,7 +1228,6 @@
               <w:spacing w:after="160" w:line="259" w:lineRule="auto"/>
             </w:pPr>
             <w:r>
-              <w:lastRenderedPageBreak/>
               <w:t>Notes</w:t>
             </w:r>
           </w:p>
@@ -1251,6 +1250,7 @@
               <w:spacing w:after="160" w:line="259" w:lineRule="auto"/>
             </w:pPr>
             <w:r>
+              <w:lastRenderedPageBreak/>
               <w:t>0.5</w:t>
             </w:r>
           </w:p>
@@ -1871,22 +1871,19 @@
               <w:t xml:space="preserve">2.  </w:t>
             </w:r>
             <w:r>
-              <w:t>Level</w:t>
-            </w:r>
-            <w:r>
-              <w:t xml:space="preserve"> </w:t>
-            </w:r>
-            <w:r>
-              <w:t xml:space="preserve">and terrainObject </w:t>
-            </w:r>
-            <w:r>
-              <w:t>Data Structure</w:t>
-            </w:r>
-            <w:r>
-              <w:t>s</w:t>
-            </w:r>
-            <w:r>
-              <w:t xml:space="preserve"> Programming</w:t>
+              <w:t xml:space="preserve">Program </w:t>
+            </w:r>
+            <w:r>
+              <w:t xml:space="preserve">levelMap and </w:t>
+            </w:r>
+            <w:r>
+              <w:t>terrainObject</w:t>
+            </w:r>
+            <w:r>
+              <w:t xml:space="preserve">s Classes and </w:t>
+            </w:r>
+            <w:r>
+              <w:t>Scene Manager Script</w:t>
             </w:r>
           </w:p>
         </w:tc>
@@ -1909,7 +1906,7 @@
           </w:tcPr>
           <w:p>
             <w:r>
-              <w:t>6</w:t>
+              <w:t>8</w:t>
             </w:r>
           </w:p>
         </w:tc>
@@ -2428,14 +2425,10 @@
               <w:bottom w:w="72" w:type="dxa"/>
               <w:right w:w="144" w:type="dxa"/>
             </w:tcMar>
-            <w:hideMark/>
-          </w:tcPr>
-          <w:p>
-            <w:r>
-              <w:t>9</w:t>
-            </w:r>
-            <w:r>
-              <w:t>.  Documentation</w:t>
+          </w:tcPr>
+          <w:p>
+            <w:r>
+              <w:t>9. Testing</w:t>
             </w:r>
           </w:p>
         </w:tc>
@@ -2454,11 +2447,10 @@
               <w:bottom w:w="72" w:type="dxa"/>
               <w:right w:w="144" w:type="dxa"/>
             </w:tcMar>
-            <w:hideMark/>
-          </w:tcPr>
-          <w:p>
-            <w:r>
-              <w:t>3</w:t>
+          </w:tcPr>
+          <w:p>
+            <w:r>
+              <w:t>5</w:t>
             </w:r>
           </w:p>
         </w:tc>
@@ -2477,162 +2469,10 @@
               <w:bottom w:w="72" w:type="dxa"/>
               <w:right w:w="144" w:type="dxa"/>
             </w:tcMar>
-            <w:hideMark/>
           </w:tcPr>
           <w:p>
             <w:r>
               <w:t>8</w:t>
-            </w:r>
-          </w:p>
-        </w:tc>
-      </w:tr>
-      <w:tr>
-        <w:tc>
-          <w:tcPr>
-            <w:tcW w:w="3330" w:type="dxa"/>
-            <w:tcBorders>
-              <w:top w:val="single" w:sz="8" w:space="0" w:color="000000"/>
-              <w:left w:val="single" w:sz="18" w:space="0" w:color="000000"/>
-              <w:bottom w:val="single" w:sz="8" w:space="0" w:color="000000"/>
-              <w:right w:val="single" w:sz="8" w:space="0" w:color="000000"/>
-            </w:tcBorders>
-            <w:tcMar>
-              <w:top w:w="72" w:type="dxa"/>
-              <w:left w:w="144" w:type="dxa"/>
-              <w:bottom w:w="72" w:type="dxa"/>
-              <w:right w:w="144" w:type="dxa"/>
-            </w:tcMar>
-            <w:hideMark/>
-          </w:tcPr>
-          <w:p>
-            <w:r>
-              <w:t>10</w:t>
-            </w:r>
-            <w:r>
-              <w:t>.  Testing</w:t>
-            </w:r>
-          </w:p>
-        </w:tc>
-        <w:tc>
-          <w:tcPr>
-            <w:tcW w:w="2250" w:type="dxa"/>
-            <w:tcBorders>
-              <w:top w:val="single" w:sz="8" w:space="0" w:color="000000"/>
-              <w:left w:val="single" w:sz="8" w:space="0" w:color="000000"/>
-              <w:bottom w:val="single" w:sz="8" w:space="0" w:color="000000"/>
-              <w:right w:val="single" w:sz="8" w:space="0" w:color="000000"/>
-            </w:tcBorders>
-            <w:tcMar>
-              <w:top w:w="72" w:type="dxa"/>
-              <w:left w:w="144" w:type="dxa"/>
-              <w:bottom w:w="72" w:type="dxa"/>
-              <w:right w:w="144" w:type="dxa"/>
-            </w:tcMar>
-            <w:hideMark/>
-          </w:tcPr>
-          <w:p>
-            <w:r>
-              <w:t>3</w:t>
-            </w:r>
-          </w:p>
-        </w:tc>
-        <w:tc>
-          <w:tcPr>
-            <w:tcW w:w="2430" w:type="dxa"/>
-            <w:tcBorders>
-              <w:top w:val="single" w:sz="8" w:space="0" w:color="000000"/>
-              <w:left w:val="single" w:sz="8" w:space="0" w:color="000000"/>
-              <w:bottom w:val="single" w:sz="8" w:space="0" w:color="000000"/>
-              <w:right w:val="single" w:sz="18" w:space="0" w:color="000000"/>
-            </w:tcBorders>
-            <w:tcMar>
-              <w:top w:w="72" w:type="dxa"/>
-              <w:left w:w="144" w:type="dxa"/>
-              <w:bottom w:w="72" w:type="dxa"/>
-              <w:right w:w="144" w:type="dxa"/>
-            </w:tcMar>
-            <w:hideMark/>
-          </w:tcPr>
-          <w:p>
-            <w:r>
-              <w:t>8</w:t>
-            </w:r>
-          </w:p>
-        </w:tc>
-      </w:tr>
-      <w:tr>
-        <w:tc>
-          <w:tcPr>
-            <w:tcW w:w="3330" w:type="dxa"/>
-            <w:tcBorders>
-              <w:top w:val="single" w:sz="8" w:space="0" w:color="000000"/>
-              <w:left w:val="single" w:sz="18" w:space="0" w:color="000000"/>
-              <w:bottom w:val="single" w:sz="18" w:space="0" w:color="000000"/>
-              <w:right w:val="single" w:sz="8" w:space="0" w:color="000000"/>
-            </w:tcBorders>
-            <w:tcMar>
-              <w:top w:w="72" w:type="dxa"/>
-              <w:left w:w="144" w:type="dxa"/>
-              <w:bottom w:w="72" w:type="dxa"/>
-              <w:right w:w="144" w:type="dxa"/>
-            </w:tcMar>
-            <w:hideMark/>
-          </w:tcPr>
-          <w:p>
-            <w:r>
-              <w:t>11</w:t>
-            </w:r>
-            <w:r>
-              <w:t xml:space="preserve">.  </w:t>
-            </w:r>
-            <w:r>
-              <w:t>Installation</w:t>
-            </w:r>
-          </w:p>
-        </w:tc>
-        <w:tc>
-          <w:tcPr>
-            <w:tcW w:w="2250" w:type="dxa"/>
-            <w:tcBorders>
-              <w:top w:val="single" w:sz="8" w:space="0" w:color="000000"/>
-              <w:left w:val="single" w:sz="8" w:space="0" w:color="000000"/>
-              <w:bottom w:val="single" w:sz="18" w:space="0" w:color="000000"/>
-              <w:right w:val="single" w:sz="8" w:space="0" w:color="000000"/>
-            </w:tcBorders>
-            <w:tcMar>
-              <w:top w:w="72" w:type="dxa"/>
-              <w:left w:w="144" w:type="dxa"/>
-              <w:bottom w:w="72" w:type="dxa"/>
-              <w:right w:w="144" w:type="dxa"/>
-            </w:tcMar>
-            <w:hideMark/>
-          </w:tcPr>
-          <w:p>
-            <w:r>
-              <w:t>2</w:t>
-            </w:r>
-          </w:p>
-        </w:tc>
-        <w:tc>
-          <w:tcPr>
-            <w:tcW w:w="2430" w:type="dxa"/>
-            <w:tcBorders>
-              <w:top w:val="single" w:sz="8" w:space="0" w:color="000000"/>
-              <w:left w:val="single" w:sz="8" w:space="0" w:color="000000"/>
-              <w:bottom w:val="single" w:sz="18" w:space="0" w:color="000000"/>
-              <w:right w:val="single" w:sz="18" w:space="0" w:color="000000"/>
-            </w:tcBorders>
-            <w:tcMar>
-              <w:top w:w="72" w:type="dxa"/>
-              <w:left w:w="144" w:type="dxa"/>
-              <w:bottom w:w="72" w:type="dxa"/>
-              <w:right w:w="144" w:type="dxa"/>
-            </w:tcMar>
-            <w:hideMark/>
-          </w:tcPr>
-          <w:p>
-            <w:r>
-              <w:t>10</w:t>
             </w:r>
           </w:p>
         </w:tc>

</xml_diff>

<commit_message>
Updates to Alex Senst Class Diagram
</commit_message>
<xml_diff>
--- a/Docs/tl2/Alex Senst Works/AlexS_Champion_Document.docx
+++ b/Docs/tl2/Alex Senst Works/AlexS_Champion_Document.docx
@@ -3,6 +3,7 @@
 <w:document xmlns:wpc="http://schemas.microsoft.com/office/word/2010/wordprocessingCanvas" xmlns:cx="http://schemas.microsoft.com/office/drawing/2014/chartex" xmlns:cx1="http://schemas.microsoft.com/office/drawing/2015/9/8/chartex" xmlns:cx2="http://schemas.microsoft.com/office/drawing/2015/10/21/chartex" xmlns:cx3="http://schemas.microsoft.com/office/drawing/2016/5/9/chartex" xmlns:cx4="http://schemas.microsoft.com/office/drawing/2016/5/10/chartex" xmlns:cx5="http://schemas.microsoft.com/office/drawing/2016/5/11/chartex" xmlns:cx6="http://schemas.microsoft.com/office/drawing/2016/5/12/chartex" xmlns:cx7="http://schemas.microsoft.com/office/drawing/2016/5/13/chartex" xmlns:cx8="http://schemas.microsoft.com/office/drawing/2016/5/14/chartex" xmlns:mc="http://schemas.openxmlformats.org/markup-compatibility/2006" xmlns:aink="http://schemas.microsoft.com/office/drawing/2016/ink" xmlns:am3d="http://schemas.microsoft.com/office/drawing/2017/model3d" xmlns:o="urn:schemas-microsoft-com:office:office" xmlns:oel="http://schemas.microsoft.com/office/2019/extlst" xmlns:r="http://schemas.openxmlformats.org/officeDocument/2006/relationships" xmlns:m="http://schemas.openxmlformats.org/officeDocument/2006/math" xmlns:v="urn:schemas-microsoft-com:vml" xmlns:wp14="http://schemas.microsoft.com/office/word/2010/wordprocessingDrawing" xmlns:wp="http://schemas.openxmlformats.org/drawingml/2006/wordprocessingDrawing" xmlns:w10="urn:schemas-microsoft-com:office:word" xmlns:w="http://schemas.openxmlformats.org/wordprocessingml/2006/main" xmlns:w14="http://schemas.microsoft.com/office/word/2010/wordml" xmlns:w15="http://schemas.microsoft.com/office/word/2012/wordml" xmlns:w16cex="http://schemas.microsoft.com/office/word/2018/wordml/cex" xmlns:w16cid="http://schemas.microsoft.com/office/word/2016/wordml/cid" xmlns:w16="http://schemas.microsoft.com/office/word/2018/wordml" xmlns:w16du="http://schemas.microsoft.com/office/word/2023/wordml/word16du" xmlns:w16sdtdh="http://schemas.microsoft.com/office/word/2020/wordml/sdtdatahash" xmlns:w16sdtfl="http://schemas.microsoft.com/office/word/2024/wordml/sdtformatlock" xmlns:w16se="http://schemas.microsoft.com/office/word/2015/wordml/symex" xmlns:wpg="http://schemas.microsoft.com/office/word/2010/wordprocessingGroup" xmlns:wpi="http://schemas.microsoft.com/office/word/2010/wordprocessingInk" xmlns:wne="http://schemas.microsoft.com/office/word/2006/wordml" xmlns:wps="http://schemas.microsoft.com/office/word/2010/wordprocessingShape" mc:Ignorable="w14 w15 w16se w16cid w16 w16cex w16sdtdh w16sdtfl w16du wp14">
   <w:body>
     <w:p>
+      <w:proofErr w:type="spellStart"/>
       <w:r>
         <w:rPr>
           <w:u w:val="single"/>
@@ -13,7 +14,14 @@
         <w:rPr>
           <w:u w:val="single"/>
         </w:rPr>
-        <w:t>Alex Senst</w:t>
+        <w:t>Alex</w:t>
+      </w:r>
+      <w:proofErr w:type="spellEnd"/>
+      <w:r>
+        <w:rPr>
+          <w:u w:val="single"/>
+        </w:rPr>
+        <w:t xml:space="preserve"> Senst</w:t>
       </w:r>
       <w:r>
         <w:rPr>
@@ -64,11 +72,6 @@
     </w:p>
     <w:p>
       <w:r>
-        <w:t>[Describe your feature briefly]</w:t>
-      </w:r>
-    </w:p>
-    <w:p>
-      <w:r>
         <w:t>My</w:t>
       </w:r>
       <w:r>
@@ -89,7 +92,15 @@
         <w:t>or map with some designed obstacles and objects that a player object</w:t>
       </w:r>
       <w:r>
-        <w:t xml:space="preserve"> is able to interact with. I also need to ensure that a player object is created and capable of moving around the map and properly reacts </w:t>
+        <w:t xml:space="preserve"> </w:t>
+      </w:r>
+      <w:proofErr w:type="gramStart"/>
+      <w:r>
+        <w:t>is able to</w:t>
+      </w:r>
+      <w:proofErr w:type="gramEnd"/>
+      <w:r>
+        <w:t xml:space="preserve"> interact with. I also need to ensure that a player object is created and capable of moving around the map and properly reacts </w:t>
       </w:r>
       <w:r>
         <w:t>to other environment objects created to impede</w:t>
@@ -199,6 +210,9 @@
     </w:p>
     <w:p>
       <w:r>
+        <w:rPr>
+          <w:noProof/>
+        </w:rPr>
         <w:drawing>
           <wp:inline distT="0" distB="0" distL="0" distR="0" wp14:anchorId="4D81B095" wp14:editId="57ED4B16">
             <wp:extent cx="5943600" cy="3820795"/>
@@ -287,29 +301,29 @@
           <w:bCs/>
           <w:lang w:val="en-CA"/>
         </w:rPr>
+        <w:t>Name:</w:t>
+      </w:r>
+      <w:r>
+        <w:rPr>
+          <w:lang w:val="en-CA"/>
+        </w:rPr>
+        <w:t xml:space="preserve"> </w:t>
+      </w:r>
+      <w:r>
+        <w:rPr>
+          <w:lang w:val="en-CA"/>
+        </w:rPr>
+        <w:t>Player movement through locked passageway</w:t>
+      </w:r>
+    </w:p>
+    <w:p>
+      <w:r>
+        <w:rPr>
+          <w:b/>
+          <w:bCs/>
+          <w:lang w:val="en-CA"/>
+        </w:rPr>
         <w:lastRenderedPageBreak/>
-        <w:t>Name:</w:t>
-      </w:r>
-      <w:r>
-        <w:rPr>
-          <w:lang w:val="en-CA"/>
-        </w:rPr>
-        <w:t xml:space="preserve"> </w:t>
-      </w:r>
-      <w:r>
-        <w:rPr>
-          <w:lang w:val="en-CA"/>
-        </w:rPr>
-        <w:t>Player movement through locked passageway</w:t>
-      </w:r>
-    </w:p>
-    <w:p>
-      <w:r>
-        <w:rPr>
-          <w:b/>
-          <w:bCs/>
-          <w:lang w:val="en-CA"/>
-        </w:rPr>
         <w:t>Summary:</w:t>
       </w:r>
       <w:r>
@@ -596,13 +610,27 @@
         <w:rPr>
           <w:lang w:val="en-CA"/>
         </w:rPr>
-        <w:t>Player does not unlock the passageway and cannot move through it.</w:t>
-      </w:r>
-      <w:r>
-        <w:rPr>
-          <w:lang w:val="en-CA"/>
-        </w:rPr>
-        <w:t>(Extends)</w:t>
+        <w:t xml:space="preserve">Player does not unlock the passageway and cannot move through </w:t>
+      </w:r>
+      <w:proofErr w:type="gramStart"/>
+      <w:r>
+        <w:rPr>
+          <w:lang w:val="en-CA"/>
+        </w:rPr>
+        <w:t>it.</w:t>
+      </w:r>
+      <w:r>
+        <w:rPr>
+          <w:lang w:val="en-CA"/>
+        </w:rPr>
+        <w:t>(</w:t>
+      </w:r>
+      <w:proofErr w:type="gramEnd"/>
+      <w:r>
+        <w:rPr>
+          <w:lang w:val="en-CA"/>
+        </w:rPr>
+        <w:t>Extends)</w:t>
       </w:r>
     </w:p>
     <w:p>
@@ -642,13 +670,27 @@
         <w:rPr>
           <w:lang w:val="en-CA"/>
         </w:rPr>
-        <w:t>. Player does not unlock the passageway and cannot move through it.</w:t>
-      </w:r>
-      <w:r>
-        <w:rPr>
-          <w:lang w:val="en-CA"/>
-        </w:rPr>
-        <w:t>(Extends)</w:t>
+        <w:t xml:space="preserve">. Player does not unlock the passageway and cannot move through </w:t>
+      </w:r>
+      <w:proofErr w:type="gramStart"/>
+      <w:r>
+        <w:rPr>
+          <w:lang w:val="en-CA"/>
+        </w:rPr>
+        <w:t>it.</w:t>
+      </w:r>
+      <w:r>
+        <w:rPr>
+          <w:lang w:val="en-CA"/>
+        </w:rPr>
+        <w:t>(</w:t>
+      </w:r>
+      <w:proofErr w:type="gramEnd"/>
+      <w:r>
+        <w:rPr>
+          <w:lang w:val="en-CA"/>
+        </w:rPr>
+        <w:t>Extends)</w:t>
       </w:r>
     </w:p>
     <w:p>
@@ -670,7 +712,21 @@
         <w:rPr>
           <w:lang w:val="en-CA"/>
         </w:rPr>
-        <w:t>The player does not move through the passageway. Player stays in current map and does not move to new scene.(Extends)</w:t>
+        <w:t xml:space="preserve">The player does not move through the passageway. Player stays in current map and does not move to new </w:t>
+      </w:r>
+      <w:proofErr w:type="gramStart"/>
+      <w:r>
+        <w:rPr>
+          <w:lang w:val="en-CA"/>
+        </w:rPr>
+        <w:t>scene.(</w:t>
+      </w:r>
+      <w:proofErr w:type="gramEnd"/>
+      <w:r>
+        <w:rPr>
+          <w:lang w:val="en-CA"/>
+        </w:rPr>
+        <w:t>Extends)</w:t>
       </w:r>
     </w:p>
     <w:p>
@@ -765,9 +821,6 @@
         <w:t>*The priorities are 1 = must have, 2 = essential, 3 = nice to have.</w:t>
       </w:r>
     </w:p>
-    <w:p/>
-    <w:p/>
-    <w:p/>
     <w:p/>
     <w:p>
       <w:pPr>
@@ -790,7 +843,15 @@
     </w:p>
     <w:p>
       <w:r>
-        <w:t>[Get the Level 0 from your team.  Highlight the path to your feature]</w:t>
+        <w:t xml:space="preserve">[Get </w:t>
+      </w:r>
+      <w:proofErr w:type="gramStart"/>
+      <w:r>
+        <w:t>the Level</w:t>
+      </w:r>
+      <w:proofErr w:type="gramEnd"/>
+      <w:r>
+        <w:t xml:space="preserve"> 0 from your team.  Highlight the path to your feature]</w:t>
       </w:r>
     </w:p>
     <w:p>
@@ -810,15 +871,15 @@
           <w:b/>
           <w:bCs/>
         </w:rPr>
+        <w:t>Data Flow Diagrams</w:t>
+      </w:r>
+    </w:p>
+    <w:p>
+      <w:r>
+        <w:rPr>
+          <w:noProof/>
+        </w:rPr>
         <w:lastRenderedPageBreak/>
-        <w:t>Data Flow Diagrams</w:t>
-      </w:r>
-    </w:p>
-    <w:p>
-      <w:r>
-        <w:rPr>
-          <w:noProof/>
-        </w:rPr>
         <w:drawing>
           <wp:inline distT="0" distB="0" distL="0" distR="0" wp14:anchorId="411BE9A5" wp14:editId="3D319FAB">
             <wp:extent cx="5608320" cy="4076700"/>
@@ -976,33 +1037,6 @@
     </w:p>
     <w:p/>
     <w:p/>
-    <w:p/>
-    <w:p/>
-    <w:p/>
-    <w:p/>
-    <w:p/>
-    <w:p/>
-    <w:p/>
-    <w:p/>
-    <w:p/>
-    <w:p/>
-    <w:p/>
-    <w:p/>
-    <w:p/>
-    <w:p/>
-    <w:p/>
-    <w:p/>
-    <w:p/>
-    <w:p/>
-    <w:p/>
-    <w:p/>
-    <w:p/>
-    <w:p/>
-    <w:p/>
-    <w:p/>
-    <w:p/>
-    <w:p/>
-    <w:p/>
     <w:p>
       <w:pPr>
         <w:numPr>
@@ -1115,7 +1149,21 @@
         <w:rPr>
           <w:b/>
         </w:rPr>
-        <w:t>Example for divide feature</w:t>
+        <w:t xml:space="preserve">Example for </w:t>
+      </w:r>
+      <w:proofErr w:type="gramStart"/>
+      <w:r>
+        <w:rPr>
+          <w:b/>
+        </w:rPr>
+        <w:t>divide</w:t>
+      </w:r>
+      <w:proofErr w:type="gramEnd"/>
+      <w:r>
+        <w:rPr>
+          <w:b/>
+        </w:rPr>
+        <w:t xml:space="preserve"> feature</w:t>
       </w:r>
     </w:p>
     <w:tbl>
@@ -1178,6 +1226,7 @@
               <w:spacing w:after="160" w:line="259" w:lineRule="auto"/>
             </w:pPr>
             <w:r>
+              <w:lastRenderedPageBreak/>
               <w:t>(int)</w:t>
             </w:r>
           </w:p>
@@ -1199,6 +1248,7 @@
               <w:spacing w:after="160" w:line="259" w:lineRule="auto"/>
             </w:pPr>
             <w:r>
+              <w:lastRenderedPageBreak/>
               <w:t>Denominator</w:t>
             </w:r>
           </w:p>
@@ -1207,6 +1257,7 @@
               <w:spacing w:after="160" w:line="259" w:lineRule="auto"/>
             </w:pPr>
             <w:r>
+              <w:lastRenderedPageBreak/>
               <w:t>(int)</w:t>
             </w:r>
           </w:p>
@@ -1228,6 +1279,7 @@
               <w:spacing w:after="160" w:line="259" w:lineRule="auto"/>
             </w:pPr>
             <w:r>
+              <w:lastRenderedPageBreak/>
               <w:t>Notes</w:t>
             </w:r>
           </w:p>
@@ -1250,7 +1302,6 @@
               <w:spacing w:after="160" w:line="259" w:lineRule="auto"/>
             </w:pPr>
             <w:r>
-              <w:lastRenderedPageBreak/>
               <w:t>0.5</w:t>
             </w:r>
           </w:p>
@@ -1471,7 +1522,15 @@
               <w:spacing w:after="160" w:line="259" w:lineRule="auto"/>
             </w:pPr>
             <w:r>
-              <w:t>At the 0.25 mark always round to the nearest whole integer</w:t>
+              <w:t xml:space="preserve">At </w:t>
+            </w:r>
+            <w:proofErr w:type="gramStart"/>
+            <w:r>
+              <w:t>the 0.25</w:t>
+            </w:r>
+            <w:proofErr w:type="gramEnd"/>
+            <w:r>
+              <w:t xml:space="preserve"> mark always round to the nearest whole integer</w:t>
             </w:r>
           </w:p>
         </w:tc>
@@ -1634,8 +1693,13 @@
             <w:pPr>
               <w:spacing w:after="160" w:line="259" w:lineRule="auto"/>
             </w:pPr>
-            <w:r>
-              <w:t xml:space="preserve">On divide by 0, do not flag an error. Simply return our MAX_VAL which is 255.5. </w:t>
+            <w:proofErr w:type="gramStart"/>
+            <w:r>
+              <w:t>On divide</w:t>
+            </w:r>
+            <w:proofErr w:type="gramEnd"/>
+            <w:r>
+              <w:t xml:space="preserve"> by 0, do not flag an error. Simply return our MAX_VAL which is 255.5. </w:t>
             </w:r>
           </w:p>
         </w:tc>
@@ -1791,13 +1855,21 @@
           </w:tcPr>
           <w:p>
             <w:r>
-              <w:t xml:space="preserve">1.  </w:t>
+              <w:t>1</w:t>
+            </w:r>
+            <w:proofErr w:type="gramStart"/>
+            <w:r>
+              <w:t xml:space="preserve">.  </w:t>
             </w:r>
             <w:r>
               <w:t>R</w:t>
             </w:r>
             <w:r>
-              <w:t>equirements and constraints for levels and movement</w:t>
+              <w:t>equirements</w:t>
+            </w:r>
+            <w:proofErr w:type="gramEnd"/>
+            <w:r>
+              <w:t xml:space="preserve"> and constraints for levels and movement</w:t>
             </w:r>
           </w:p>
         </w:tc>
@@ -1868,19 +1940,37 @@
           </w:tcPr>
           <w:p>
             <w:r>
-              <w:t xml:space="preserve">2.  </w:t>
-            </w:r>
-            <w:r>
-              <w:t xml:space="preserve">Program </w:t>
-            </w:r>
-            <w:r>
-              <w:t xml:space="preserve">levelMap and </w:t>
-            </w:r>
+              <w:t>2</w:t>
+            </w:r>
+            <w:proofErr w:type="gramStart"/>
+            <w:r>
+              <w:t xml:space="preserve">.  </w:t>
+            </w:r>
+            <w:r>
+              <w:t>Program</w:t>
+            </w:r>
+            <w:proofErr w:type="gramEnd"/>
+            <w:r>
+              <w:t xml:space="preserve"> </w:t>
+            </w:r>
+            <w:proofErr w:type="spellStart"/>
+            <w:r>
+              <w:t>levelMap</w:t>
+            </w:r>
+            <w:proofErr w:type="spellEnd"/>
+            <w:r>
+              <w:t xml:space="preserve"> and </w:t>
+            </w:r>
+            <w:proofErr w:type="spellStart"/>
             <w:r>
               <w:t>terrainObject</w:t>
             </w:r>
             <w:r>
-              <w:t xml:space="preserve">s Classes and </w:t>
+              <w:t>s</w:t>
+            </w:r>
+            <w:proofErr w:type="spellEnd"/>
+            <w:r>
+              <w:t xml:space="preserve"> Classes and </w:t>
             </w:r>
             <w:r>
               <w:t>Scene Manager Script</w:t>
@@ -1954,13 +2044,21 @@
           </w:tcPr>
           <w:p>
             <w:r>
-              <w:t xml:space="preserve">3.  </w:t>
+              <w:t>3</w:t>
+            </w:r>
+            <w:proofErr w:type="gramStart"/>
+            <w:r>
+              <w:t xml:space="preserve">.  </w:t>
             </w:r>
             <w:r>
               <w:t>E</w:t>
             </w:r>
             <w:r>
-              <w:t xml:space="preserve">nvironmental objects </w:t>
+              <w:t>nvironmental</w:t>
+            </w:r>
+            <w:proofErr w:type="gramEnd"/>
+            <w:r>
+              <w:t xml:space="preserve"> objects </w:t>
             </w:r>
             <w:r>
               <w:t>that are stagnant</w:t>
@@ -2035,10 +2133,18 @@
           <w:p>
             <w:r>
               <w:lastRenderedPageBreak/>
-              <w:t xml:space="preserve">4.  </w:t>
-            </w:r>
-            <w:r>
-              <w:t>Movable player object that interacts with environmental objects</w:t>
+              <w:t>4</w:t>
+            </w:r>
+            <w:proofErr w:type="gramStart"/>
+            <w:r>
+              <w:t xml:space="preserve">.  </w:t>
+            </w:r>
+            <w:r>
+              <w:t>Movable</w:t>
+            </w:r>
+            <w:proofErr w:type="gramEnd"/>
+            <w:r>
+              <w:t xml:space="preserve"> player object that interacts with environmental objects</w:t>
             </w:r>
           </w:p>
         </w:tc>
@@ -2113,11 +2219,16 @@
             <w:r>
               <w:t>5</w:t>
             </w:r>
+            <w:proofErr w:type="gramStart"/>
             <w:r>
               <w:t>.</w:t>
             </w:r>
             <w:r>
-              <w:t xml:space="preserve">  Moving platforms </w:t>
+              <w:t xml:space="preserve">  Moving</w:t>
+            </w:r>
+            <w:proofErr w:type="gramEnd"/>
+            <w:r>
+              <w:t xml:space="preserve"> platforms </w:t>
             </w:r>
             <w:r>
               <w:t>between terrain areas on the same level</w:t>
@@ -2190,6 +2301,7 @@
             <w:r>
               <w:t>6</w:t>
             </w:r>
+            <w:proofErr w:type="gramStart"/>
             <w:r>
               <w:t>.</w:t>
             </w:r>
@@ -2200,7 +2312,11 @@
               <w:t xml:space="preserve"> </w:t>
             </w:r>
             <w:r>
-              <w:t>Event for falling off the map</w:t>
+              <w:t>Event</w:t>
+            </w:r>
+            <w:proofErr w:type="gramEnd"/>
+            <w:r>
+              <w:t xml:space="preserve"> for falling off the map</w:t>
             </w:r>
             <w:r>
               <w:t xml:space="preserve"> or impacting deadly environmental objects</w:t>
@@ -2276,12 +2392,14 @@
             <w:r>
               <w:t>7</w:t>
             </w:r>
+            <w:proofErr w:type="gramStart"/>
             <w:r>
               <w:t xml:space="preserve">.  </w:t>
             </w:r>
             <w:r>
               <w:t>Passageways</w:t>
             </w:r>
+            <w:proofErr w:type="gramEnd"/>
             <w:r>
               <w:t xml:space="preserve"> for additional levels or map areas</w:t>
             </w:r>
@@ -2353,11 +2471,16 @@
             <w:r>
               <w:t>8</w:t>
             </w:r>
+            <w:proofErr w:type="gramStart"/>
             <w:r>
               <w:t xml:space="preserve">.  </w:t>
             </w:r>
             <w:r>
-              <w:t>Locked passageways</w:t>
+              <w:t>Locked</w:t>
+            </w:r>
+            <w:proofErr w:type="gramEnd"/>
+            <w:r>
+              <w:t xml:space="preserve"> passageways</w:t>
             </w:r>
             <w:r>
               <w:t xml:space="preserve"> hiding and preventing movement through passageways</w:t>

</xml_diff>

<commit_message>
Added Alex Senst's DFD's and finished Champion
Completed DFD's and Champion
</commit_message>
<xml_diff>
--- a/Docs/tl2/Alex Senst Works/AlexS_Champion_Document.docx
+++ b/Docs/tl2/Alex Senst Works/AlexS_Champion_Document.docx
@@ -92,15 +92,7 @@
         <w:t>or map with some designed obstacles and objects that a player object</w:t>
       </w:r>
       <w:r>
-        <w:t xml:space="preserve"> </w:t>
-      </w:r>
-      <w:proofErr w:type="gramStart"/>
-      <w:r>
-        <w:t>is able to</w:t>
-      </w:r>
-      <w:proofErr w:type="gramEnd"/>
-      <w:r>
-        <w:t xml:space="preserve"> interact with. I also need to ensure that a player object is created and capable of moving around the map and properly reacts </w:t>
+        <w:t xml:space="preserve"> is able to interact with. I also need to ensure that a player object is created and capable of moving around the map and properly reacts </w:t>
       </w:r>
       <w:r>
         <w:t>to other environment objects created to impede</w:t>
@@ -610,27 +602,13 @@
         <w:rPr>
           <w:lang w:val="en-CA"/>
         </w:rPr>
-        <w:t xml:space="preserve">Player does not unlock the passageway and cannot move through </w:t>
-      </w:r>
-      <w:proofErr w:type="gramStart"/>
-      <w:r>
-        <w:rPr>
-          <w:lang w:val="en-CA"/>
-        </w:rPr>
-        <w:t>it.</w:t>
-      </w:r>
-      <w:r>
-        <w:rPr>
-          <w:lang w:val="en-CA"/>
-        </w:rPr>
-        <w:t>(</w:t>
-      </w:r>
-      <w:proofErr w:type="gramEnd"/>
-      <w:r>
-        <w:rPr>
-          <w:lang w:val="en-CA"/>
-        </w:rPr>
-        <w:t>Extends)</w:t>
+        <w:t>Player does not unlock the passageway and cannot move through it.</w:t>
+      </w:r>
+      <w:r>
+        <w:rPr>
+          <w:lang w:val="en-CA"/>
+        </w:rPr>
+        <w:t>(Extends)</w:t>
       </w:r>
     </w:p>
     <w:p>
@@ -670,27 +648,13 @@
         <w:rPr>
           <w:lang w:val="en-CA"/>
         </w:rPr>
-        <w:t xml:space="preserve">. Player does not unlock the passageway and cannot move through </w:t>
-      </w:r>
-      <w:proofErr w:type="gramStart"/>
-      <w:r>
-        <w:rPr>
-          <w:lang w:val="en-CA"/>
-        </w:rPr>
-        <w:t>it.</w:t>
-      </w:r>
-      <w:r>
-        <w:rPr>
-          <w:lang w:val="en-CA"/>
-        </w:rPr>
-        <w:t>(</w:t>
-      </w:r>
-      <w:proofErr w:type="gramEnd"/>
-      <w:r>
-        <w:rPr>
-          <w:lang w:val="en-CA"/>
-        </w:rPr>
-        <w:t>Extends)</w:t>
+        <w:t>. Player does not unlock the passageway and cannot move through it.</w:t>
+      </w:r>
+      <w:r>
+        <w:rPr>
+          <w:lang w:val="en-CA"/>
+        </w:rPr>
+        <w:t>(Extends)</w:t>
       </w:r>
     </w:p>
     <w:p>
@@ -712,21 +676,7 @@
         <w:rPr>
           <w:lang w:val="en-CA"/>
         </w:rPr>
-        <w:t xml:space="preserve">The player does not move through the passageway. Player stays in current map and does not move to new </w:t>
-      </w:r>
-      <w:proofErr w:type="gramStart"/>
-      <w:r>
-        <w:rPr>
-          <w:lang w:val="en-CA"/>
-        </w:rPr>
-        <w:t>scene.(</w:t>
-      </w:r>
-      <w:proofErr w:type="gramEnd"/>
-      <w:r>
-        <w:rPr>
-          <w:lang w:val="en-CA"/>
-        </w:rPr>
-        <w:t>Extends)</w:t>
+        <w:t>The player does not move through the passageway. Player stays in current map and does not move to new scene.(Extends)</w:t>
       </w:r>
     </w:p>
     <w:p>
@@ -842,36 +792,18 @@
       </w:r>
     </w:p>
     <w:p>
-      <w:r>
-        <w:t xml:space="preserve">[Get </w:t>
-      </w:r>
-      <w:proofErr w:type="gramStart"/>
-      <w:r>
-        <w:t>the Level</w:t>
-      </w:r>
-      <w:proofErr w:type="gramEnd"/>
-      <w:r>
-        <w:t xml:space="preserve"> 0 from your team.  Highlight the path to your feature]</w:t>
-      </w:r>
-    </w:p>
-    <w:p>
-      <w:r>
-        <w:t>Example:</w:t>
-      </w:r>
-    </w:p>
-    <w:p>
-      <w:pPr>
-        <w:rPr>
-          <w:b/>
-          <w:bCs/>
-        </w:rPr>
-      </w:pPr>
-      <w:r>
-        <w:rPr>
-          <w:b/>
-          <w:bCs/>
-        </w:rPr>
-        <w:t>Data Flow Diagrams</w:t>
+      <w:pPr>
+        <w:rPr>
+          <w:b/>
+          <w:bCs/>
+        </w:rPr>
+      </w:pPr>
+      <w:r>
+        <w:rPr>
+          <w:b/>
+          <w:bCs/>
+        </w:rPr>
+        <w:t>Context Diagram:</w:t>
       </w:r>
     </w:p>
     <w:p>
@@ -879,12 +811,11 @@
         <w:rPr>
           <w:noProof/>
         </w:rPr>
-        <w:lastRenderedPageBreak/>
         <w:drawing>
-          <wp:inline distT="0" distB="0" distL="0" distR="0" wp14:anchorId="411BE9A5" wp14:editId="3D319FAB">
-            <wp:extent cx="5608320" cy="4076700"/>
+          <wp:inline distT="0" distB="0" distL="0" distR="0" wp14:anchorId="7D6FBC05" wp14:editId="6B4E6E6C">
+            <wp:extent cx="3817620" cy="1531620"/>
             <wp:effectExtent l="0" t="0" r="0" b="0"/>
-            <wp:docPr id="680037455" name="Picture 13" descr="A diagram of course and course&#10;&#10;Description automatically generated"/>
+            <wp:docPr id="1202914689" name="Picture 52" descr="A diagram of a button input&#10;&#10;AI-generated content may be incorrect."/>
             <wp:cNvGraphicFramePr>
               <a:graphicFrameLocks xmlns:a="http://schemas.openxmlformats.org/drawingml/2006/main" noChangeAspect="1"/>
             </wp:cNvGraphicFramePr>
@@ -892,7 +823,7 @@
               <a:graphicData uri="http://schemas.openxmlformats.org/drawingml/2006/picture">
                 <pic:pic xmlns:pic="http://schemas.openxmlformats.org/drawingml/2006/picture">
                   <pic:nvPicPr>
-                    <pic:cNvPr id="680037455" name="Picture 13" descr="A diagram of course and course&#10;&#10;Description automatically generated"/>
+                    <pic:cNvPr id="1202914689" name="Picture 52" descr="A diagram of a button input&#10;&#10;AI-generated content may be incorrect."/>
                     <pic:cNvPicPr>
                       <a:picLocks noChangeAspect="1" noChangeArrowheads="1"/>
                     </pic:cNvPicPr>
@@ -913,7 +844,7 @@
                   <pic:spPr bwMode="auto">
                     <a:xfrm>
                       <a:off x="0" y="0"/>
-                      <a:ext cx="5608320" cy="4076700"/>
+                      <a:ext cx="3817620" cy="1531620"/>
                     </a:xfrm>
                     <a:prstGeom prst="rect">
                       <a:avLst/>
@@ -942,100 +873,454 @@
           <w:b/>
           <w:bCs/>
         </w:rPr>
+        <w:lastRenderedPageBreak/>
+        <w:t>Data Flow Diagrams</w:t>
+      </w:r>
+    </w:p>
+    <w:p>
+      <w:pPr>
+        <w:rPr>
+          <w:b/>
+          <w:bCs/>
+        </w:rPr>
+      </w:pPr>
+      <w:r>
+        <w:rPr>
+          <w:b/>
+          <w:bCs/>
+        </w:rPr>
+        <w:t>Diagram 0:</w:t>
+      </w:r>
+    </w:p>
+    <w:p>
+      <w:pPr>
+        <w:rPr>
+          <w:b/>
+          <w:bCs/>
+        </w:rPr>
+      </w:pPr>
+      <w:r>
+        <w:rPr>
+          <w:noProof/>
+        </w:rPr>
+        <w:drawing>
+          <wp:inline distT="0" distB="0" distL="0" distR="0" wp14:anchorId="75BBE204" wp14:editId="37D1B588">
+            <wp:extent cx="5943600" cy="3456305"/>
+            <wp:effectExtent l="0" t="0" r="0" b="0"/>
+            <wp:docPr id="1217793824" name="Picture 1" descr="A diagram of a flowchart&#10;&#10;AI-generated content may be incorrect."/>
+            <wp:cNvGraphicFramePr>
+              <a:graphicFrameLocks xmlns:a="http://schemas.openxmlformats.org/drawingml/2006/main" noChangeAspect="1"/>
+            </wp:cNvGraphicFramePr>
+            <a:graphic xmlns:a="http://schemas.openxmlformats.org/drawingml/2006/main">
+              <a:graphicData uri="http://schemas.openxmlformats.org/drawingml/2006/picture">
+                <pic:pic xmlns:pic="http://schemas.openxmlformats.org/drawingml/2006/picture">
+                  <pic:nvPicPr>
+                    <pic:cNvPr id="1217793824" name="Picture 1" descr="A diagram of a flowchart&#10;&#10;AI-generated content may be incorrect."/>
+                    <pic:cNvPicPr/>
+                  </pic:nvPicPr>
+                  <pic:blipFill>
+                    <a:blip r:embed="rId8"/>
+                    <a:stretch>
+                      <a:fillRect/>
+                    </a:stretch>
+                  </pic:blipFill>
+                  <pic:spPr>
+                    <a:xfrm>
+                      <a:off x="0" y="0"/>
+                      <a:ext cx="5943600" cy="3456305"/>
+                    </a:xfrm>
+                    <a:prstGeom prst="rect">
+                      <a:avLst/>
+                    </a:prstGeom>
+                  </pic:spPr>
+                </pic:pic>
+              </a:graphicData>
+            </a:graphic>
+          </wp:inline>
+        </w:drawing>
+      </w:r>
+    </w:p>
+    <w:p>
+      <w:pPr>
+        <w:rPr>
+          <w:b/>
+          <w:bCs/>
+        </w:rPr>
+      </w:pPr>
+    </w:p>
+    <w:p>
+      <w:r>
+        <w:drawing>
+          <wp:inline distT="0" distB="0" distL="0" distR="0" wp14:anchorId="1D0DC0E9" wp14:editId="39C8B536">
+            <wp:extent cx="6362752" cy="3479800"/>
+            <wp:effectExtent l="0" t="0" r="0" b="6350"/>
+            <wp:docPr id="103773227" name="Picture 6" descr="A diagram of a data flow&#10;&#10;AI-generated content may be incorrect."/>
+            <wp:cNvGraphicFramePr>
+              <a:graphicFrameLocks xmlns:a="http://schemas.openxmlformats.org/drawingml/2006/main" noChangeAspect="1"/>
+            </wp:cNvGraphicFramePr>
+            <a:graphic xmlns:a="http://schemas.openxmlformats.org/drawingml/2006/main">
+              <a:graphicData uri="http://schemas.openxmlformats.org/drawingml/2006/picture">
+                <pic:pic xmlns:pic="http://schemas.openxmlformats.org/drawingml/2006/picture">
+                  <pic:nvPicPr>
+                    <pic:cNvPr id="103773227" name="Picture 6" descr="A diagram of a data flow&#10;&#10;AI-generated content may be incorrect."/>
+                    <pic:cNvPicPr>
+                      <a:picLocks noChangeAspect="1" noChangeArrowheads="1"/>
+                    </pic:cNvPicPr>
+                  </pic:nvPicPr>
+                  <pic:blipFill>
+                    <a:blip r:embed="rId9">
+                      <a:extLst>
+                        <a:ext uri="{28A0092B-C50C-407E-A947-70E740481C1C}">
+                          <a14:useLocalDpi xmlns:a14="http://schemas.microsoft.com/office/drawing/2010/main" val="0"/>
+                        </a:ext>
+                      </a:extLst>
+                    </a:blip>
+                    <a:srcRect/>
+                    <a:stretch>
+                      <a:fillRect/>
+                    </a:stretch>
+                  </pic:blipFill>
+                  <pic:spPr bwMode="auto">
+                    <a:xfrm>
+                      <a:off x="0" y="0"/>
+                      <a:ext cx="6368439" cy="3482910"/>
+                    </a:xfrm>
+                    <a:prstGeom prst="rect">
+                      <a:avLst/>
+                    </a:prstGeom>
+                    <a:noFill/>
+                    <a:ln>
+                      <a:noFill/>
+                    </a:ln>
+                  </pic:spPr>
+                </pic:pic>
+              </a:graphicData>
+            </a:graphic>
+          </wp:inline>
+        </w:drawing>
+      </w:r>
+    </w:p>
+    <w:p>
+      <w:r>
+        <w:lastRenderedPageBreak/>
+        <w:drawing>
+          <wp:inline distT="0" distB="0" distL="0" distR="0" wp14:anchorId="7763DDDE" wp14:editId="4420FE62">
+            <wp:extent cx="6342756" cy="3683000"/>
+            <wp:effectExtent l="0" t="0" r="1270" b="0"/>
+            <wp:docPr id="1218133593" name="Picture 8" descr="A diagram of a data flow&#10;&#10;AI-generated content may be incorrect."/>
+            <wp:cNvGraphicFramePr>
+              <a:graphicFrameLocks xmlns:a="http://schemas.openxmlformats.org/drawingml/2006/main" noChangeAspect="1"/>
+            </wp:cNvGraphicFramePr>
+            <a:graphic xmlns:a="http://schemas.openxmlformats.org/drawingml/2006/main">
+              <a:graphicData uri="http://schemas.openxmlformats.org/drawingml/2006/picture">
+                <pic:pic xmlns:pic="http://schemas.openxmlformats.org/drawingml/2006/picture">
+                  <pic:nvPicPr>
+                    <pic:cNvPr id="1218133593" name="Picture 8" descr="A diagram of a data flow&#10;&#10;AI-generated content may be incorrect."/>
+                    <pic:cNvPicPr>
+                      <a:picLocks noChangeAspect="1" noChangeArrowheads="1"/>
+                    </pic:cNvPicPr>
+                  </pic:nvPicPr>
+                  <pic:blipFill>
+                    <a:blip r:embed="rId10">
+                      <a:extLst>
+                        <a:ext uri="{28A0092B-C50C-407E-A947-70E740481C1C}">
+                          <a14:useLocalDpi xmlns:a14="http://schemas.microsoft.com/office/drawing/2010/main" val="0"/>
+                        </a:ext>
+                      </a:extLst>
+                    </a:blip>
+                    <a:srcRect/>
+                    <a:stretch>
+                      <a:fillRect/>
+                    </a:stretch>
+                  </pic:blipFill>
+                  <pic:spPr bwMode="auto">
+                    <a:xfrm>
+                      <a:off x="0" y="0"/>
+                      <a:ext cx="6347752" cy="3685901"/>
+                    </a:xfrm>
+                    <a:prstGeom prst="rect">
+                      <a:avLst/>
+                    </a:prstGeom>
+                    <a:noFill/>
+                    <a:ln>
+                      <a:noFill/>
+                    </a:ln>
+                  </pic:spPr>
+                </pic:pic>
+              </a:graphicData>
+            </a:graphic>
+          </wp:inline>
+        </w:drawing>
+      </w:r>
+    </w:p>
+    <w:p/>
+    <w:p>
+      <w:pPr>
+        <w:rPr>
+          <w:b/>
+          <w:bCs/>
+        </w:rPr>
+      </w:pPr>
+      <w:r>
+        <w:rPr>
+          <w:b/>
+          <w:bCs/>
+        </w:rPr>
         <w:t>Process Descriptions</w:t>
       </w:r>
     </w:p>
     <w:p>
-      <w:r>
-        <w:t>Assign rooms*:</w:t>
-      </w:r>
-    </w:p>
-    <w:p>
-      <w:r>
-        <w:t>WHILE teacher in two places at once OR two classes in the same room</w:t>
-      </w:r>
-    </w:p>
-    <w:p>
-      <w:r>
-        <w:t xml:space="preserve">     Randomly redistribute classes</w:t>
-      </w:r>
-    </w:p>
-    <w:p>
-      <w:r>
-        <w:t>END WHILE</w:t>
-      </w:r>
-    </w:p>
-    <w:p>
-      <w:r>
-        <w:rPr>
-          <w:b/>
-        </w:rPr>
-        <w:t>*Notes</w:t>
-      </w:r>
-      <w:r>
-        <w:t>: Yours should be much longer. You could use a decision tree or decision table instead if it is more appropriate.</w:t>
-      </w:r>
-    </w:p>
-    <w:p/>
-    <w:p/>
-    <w:p/>
-    <w:p/>
-    <w:p/>
-    <w:p/>
-    <w:p/>
-    <w:p/>
-    <w:p/>
-    <w:p/>
-    <w:p/>
-    <w:p/>
-    <w:p/>
-    <w:p>
-      <w:pPr>
-        <w:rPr>
-          <w:b/>
-          <w:bCs/>
-        </w:rPr>
-      </w:pPr>
-      <w:r>
-        <w:rPr>
-          <w:b/>
-          <w:bCs/>
-        </w:rPr>
-        <w:t>Process Descriptions</w:t>
-      </w:r>
-    </w:p>
-    <w:p>
-      <w:r>
-        <w:t>Assign rooms*:</w:t>
-      </w:r>
-    </w:p>
-    <w:p>
-      <w:r>
-        <w:t>WHILE teacher in two places at once OR two classes in the same room</w:t>
-      </w:r>
-    </w:p>
-    <w:p>
-      <w:r>
-        <w:t xml:space="preserve">     Randomly redistribute classes</w:t>
-      </w:r>
-    </w:p>
-    <w:p>
-      <w:r>
-        <w:t>END WHILE</w:t>
-      </w:r>
-    </w:p>
-    <w:p>
-      <w:r>
-        <w:rPr>
-          <w:b/>
-        </w:rPr>
-        <w:t>*Notes</w:t>
-      </w:r>
-      <w:r>
-        <w:t>: Yours should be much longer. You could use a decision tree or decision table instead if it is more appropriate.</w:t>
-      </w:r>
-    </w:p>
-    <w:p/>
+      <w:proofErr w:type="spellStart"/>
+      <w:r>
+        <w:t>revealPassage</w:t>
+      </w:r>
+      <w:proofErr w:type="spellEnd"/>
+      <w:r>
+        <w:t>()</w:t>
+      </w:r>
+      <w:r>
+        <w:t>:</w:t>
+      </w:r>
+    </w:p>
+    <w:p>
+      <w:r>
+        <w:tab/>
+        <w:t>IF finished NPC interaction == true</w:t>
+      </w:r>
+      <w:r>
+        <w:t>:</w:t>
+      </w:r>
+    </w:p>
+    <w:p>
+      <w:r>
+        <w:tab/>
+      </w:r>
+      <w:r>
+        <w:tab/>
+        <w:t>Turn off</w:t>
+      </w:r>
+      <w:r>
+        <w:t xml:space="preserve"> canvas covering passageway</w:t>
+      </w:r>
+    </w:p>
+    <w:p>
+      <w:r>
+        <w:tab/>
+      </w:r>
+      <w:r>
+        <w:tab/>
+        <w:t>Move the platform blocking the entrance</w:t>
+      </w:r>
+    </w:p>
+    <w:p>
+      <w:r>
+        <w:tab/>
+        <w:t>ELSE</w:t>
+      </w:r>
+    </w:p>
+    <w:p>
+      <w:r>
+        <w:tab/>
+      </w:r>
+      <w:r>
+        <w:tab/>
+      </w:r>
+      <w:r>
+        <w:t>Leave platform where it is and do not reveal the passageway</w:t>
+      </w:r>
+    </w:p>
+    <w:p>
+      <w:proofErr w:type="spellStart"/>
+      <w:r>
+        <w:t>envDamage</w:t>
+      </w:r>
+      <w:proofErr w:type="spellEnd"/>
+      <w:r>
+        <w:t>:</w:t>
+      </w:r>
+    </w:p>
+    <w:p>
+      <w:r>
+        <w:tab/>
+        <w:t>IF player coll</w:t>
+      </w:r>
+      <w:r>
+        <w:t xml:space="preserve">ides with </w:t>
+      </w:r>
+      <w:proofErr w:type="spellStart"/>
+      <w:r>
+        <w:t>damageEnv</w:t>
+      </w:r>
+      <w:proofErr w:type="spellEnd"/>
+    </w:p>
+    <w:p>
+      <w:r>
+        <w:tab/>
+      </w:r>
+      <w:r>
+        <w:tab/>
+        <w:t>Decrease health of player by amount of damage dealt</w:t>
+      </w:r>
+      <w:r>
+        <w:t xml:space="preserve"> by </w:t>
+      </w:r>
+      <w:proofErr w:type="spellStart"/>
+      <w:r>
+        <w:t>damageEnv</w:t>
+      </w:r>
+      <w:proofErr w:type="spellEnd"/>
+    </w:p>
+    <w:p>
+      <w:r>
+        <w:tab/>
+        <w:t>ELSE</w:t>
+      </w:r>
+    </w:p>
+    <w:p>
+      <w:r>
+        <w:tab/>
+      </w:r>
+      <w:r>
+        <w:tab/>
+        <w:t>P</w:t>
+      </w:r>
+      <w:r>
+        <w:t>layer’s health</w:t>
+      </w:r>
+      <w:r>
+        <w:t xml:space="preserve"> remains</w:t>
+      </w:r>
+      <w:r>
+        <w:t xml:space="preserve"> </w:t>
+      </w:r>
+      <w:r>
+        <w:t>unchanged</w:t>
+      </w:r>
+    </w:p>
+    <w:p>
+      <w:proofErr w:type="spellStart"/>
+      <w:r>
+        <w:t>movingPlatform</w:t>
+      </w:r>
+      <w:proofErr w:type="spellEnd"/>
+      <w:r>
+        <w:t>:</w:t>
+      </w:r>
+    </w:p>
+    <w:p>
+      <w:r>
+        <w:tab/>
+        <w:t>IF player on platform</w:t>
+      </w:r>
+      <w:r>
+        <w:t xml:space="preserve"> == true</w:t>
+      </w:r>
+    </w:p>
+    <w:p>
+      <w:r>
+        <w:tab/>
+      </w:r>
+      <w:r>
+        <w:tab/>
+        <w:t>Change player’s speed</w:t>
+      </w:r>
+      <w:r>
+        <w:t xml:space="preserve"> and direction</w:t>
+      </w:r>
+      <w:r>
+        <w:t xml:space="preserve"> to platform speed</w:t>
+      </w:r>
+      <w:r>
+        <w:t xml:space="preserve"> and direction</w:t>
+      </w:r>
+    </w:p>
+    <w:p>
+      <w:r>
+        <w:tab/>
+        <w:t>ELSE</w:t>
+      </w:r>
+    </w:p>
+    <w:p>
+      <w:r>
+        <w:lastRenderedPageBreak/>
+        <w:tab/>
+      </w:r>
+      <w:r>
+        <w:tab/>
+      </w:r>
+      <w:r>
+        <w:t>Player’s speed and direction remain the same</w:t>
+      </w:r>
+    </w:p>
+    <w:p>
+      <w:proofErr w:type="spellStart"/>
+      <w:r>
+        <w:t>moveLevels</w:t>
+      </w:r>
+      <w:proofErr w:type="spellEnd"/>
+      <w:r>
+        <w:t>():</w:t>
+      </w:r>
+    </w:p>
+    <w:p>
+      <w:r>
+        <w:tab/>
+        <w:t xml:space="preserve">IF player </w:t>
+      </w:r>
+      <w:r>
+        <w:t>collides with passageway</w:t>
+      </w:r>
+    </w:p>
+    <w:p>
+      <w:r>
+        <w:tab/>
+      </w:r>
+      <w:r>
+        <w:tab/>
+        <w:t>Move player’s location to the next scene</w:t>
+      </w:r>
+    </w:p>
+    <w:p>
+      <w:r>
+        <w:tab/>
+        <w:t>ELSE</w:t>
+      </w:r>
+    </w:p>
+    <w:p>
+      <w:r>
+        <w:tab/>
+      </w:r>
+      <w:r>
+        <w:tab/>
+      </w:r>
+      <w:r>
+        <w:t>Player does not move to new scene and remains in current scene</w:t>
+      </w:r>
+    </w:p>
+    <w:p>
+      <w:pPr>
+        <w:rPr>
+          <w:b/>
+          <w:bCs/>
+        </w:rPr>
+      </w:pPr>
+    </w:p>
+    <w:p>
+      <w:pPr>
+        <w:rPr>
+          <w:b/>
+          <w:bCs/>
+        </w:rPr>
+      </w:pPr>
+    </w:p>
+    <w:p>
+      <w:pPr>
+        <w:rPr>
+          <w:b/>
+          <w:bCs/>
+        </w:rPr>
+      </w:pPr>
+    </w:p>
     <w:p/>
     <w:p>
       <w:pPr>
@@ -1057,663 +1342,120 @@
       </w:r>
     </w:p>
     <w:p>
-      <w:r>
-        <w:t>[Describe the inputs and outputs of the tests you will run. Ensure you cover all the boundary cases.]</w:t>
-      </w:r>
-    </w:p>
-    <w:p>
-      <w:pPr>
-        <w:rPr>
-          <w:b/>
-        </w:rPr>
-      </w:pPr>
-      <w:r>
-        <w:rPr>
-          <w:b/>
-        </w:rPr>
-        <w:t>Example for random number generator feature</w:t>
-      </w:r>
-    </w:p>
-    <w:p>
-      <w:r>
-        <w:t>Run feature 1000 times sending output to a file.</w:t>
-      </w:r>
-    </w:p>
-    <w:p>
-      <w:r>
-        <w:t>The output file will have the following characteristics:</w:t>
-      </w:r>
-    </w:p>
-    <w:p>
-      <w:pPr>
-        <w:numPr>
-          <w:ilvl w:val="0"/>
-          <w:numId w:val="2"/>
-        </w:numPr>
-      </w:pPr>
-      <w:r>
-        <w:t>Max number: 9</w:t>
-      </w:r>
-    </w:p>
-    <w:p>
-      <w:pPr>
-        <w:numPr>
-          <w:ilvl w:val="0"/>
-          <w:numId w:val="2"/>
-        </w:numPr>
-      </w:pPr>
-      <w:r>
-        <w:t>Min number: 0</w:t>
-      </w:r>
-    </w:p>
-    <w:p>
-      <w:pPr>
-        <w:numPr>
-          <w:ilvl w:val="0"/>
-          <w:numId w:val="2"/>
-        </w:numPr>
-      </w:pPr>
-      <w:r>
-        <w:t>Each digit between 0 and 9 appears at least 50 times</w:t>
-      </w:r>
-    </w:p>
-    <w:p>
-      <w:pPr>
-        <w:numPr>
-          <w:ilvl w:val="0"/>
-          <w:numId w:val="2"/>
-        </w:numPr>
-      </w:pPr>
-      <w:r>
-        <w:t>No digit between 0 and 9 appears more than 300 times</w:t>
-      </w:r>
-    </w:p>
-    <w:p>
-      <w:pPr>
-        <w:numPr>
-          <w:ilvl w:val="0"/>
-          <w:numId w:val="2"/>
-        </w:numPr>
-      </w:pPr>
-      <w:r>
-        <w:t>Consider each set of 10 consecutive outputs as a substring of the entire output. No substring may appear more than 3 times.</w:t>
-      </w:r>
-    </w:p>
-    <w:p>
-      <w:pPr>
-        <w:rPr>
-          <w:b/>
-        </w:rPr>
-      </w:pPr>
-      <w:r>
-        <w:rPr>
-          <w:b/>
-        </w:rPr>
-        <w:t xml:space="preserve">Example for </w:t>
-      </w:r>
-      <w:proofErr w:type="gramStart"/>
-      <w:r>
-        <w:rPr>
-          <w:b/>
-        </w:rPr>
-        <w:t>divide</w:t>
-      </w:r>
-      <w:proofErr w:type="gramEnd"/>
-      <w:r>
-        <w:rPr>
-          <w:b/>
-        </w:rPr>
-        <w:t xml:space="preserve"> feature</w:t>
-      </w:r>
-    </w:p>
-    <w:tbl>
-      <w:tblPr>
-        <w:tblStyle w:val="TableGrid"/>
-        <w:tblW w:w="0" w:type="auto"/>
-        <w:tblInd w:w="720" w:type="dxa"/>
-        <w:tblLook w:val="04A0" w:firstRow="1" w:lastRow="0" w:firstColumn="1" w:lastColumn="0" w:noHBand="0" w:noVBand="1"/>
-      </w:tblPr>
-      <w:tblGrid>
-        <w:gridCol w:w="1002"/>
-        <w:gridCol w:w="1344"/>
-        <w:gridCol w:w="1527"/>
-        <w:gridCol w:w="4757"/>
-      </w:tblGrid>
-      <w:tr>
-        <w:tc>
-          <w:tcPr>
-            <w:tcW w:w="1008" w:type="dxa"/>
-            <w:tcBorders>
-              <w:top w:val="single" w:sz="4" w:space="0" w:color="auto"/>
-              <w:left w:val="single" w:sz="4" w:space="0" w:color="auto"/>
-              <w:bottom w:val="single" w:sz="4" w:space="0" w:color="auto"/>
-              <w:right w:val="single" w:sz="4" w:space="0" w:color="auto"/>
-            </w:tcBorders>
-            <w:shd w:val="clear" w:color="auto" w:fill="D9D9D9" w:themeFill="background1" w:themeFillShade="D9"/>
-            <w:hideMark/>
-          </w:tcPr>
-          <w:p>
-            <w:pPr>
-              <w:spacing w:after="160" w:line="259" w:lineRule="auto"/>
-            </w:pPr>
-            <w:r>
-              <w:t>Output</w:t>
-            </w:r>
-          </w:p>
-        </w:tc>
-        <w:tc>
-          <w:tcPr>
-            <w:tcW w:w="1350" w:type="dxa"/>
-            <w:tcBorders>
-              <w:top w:val="single" w:sz="4" w:space="0" w:color="auto"/>
-              <w:left w:val="single" w:sz="4" w:space="0" w:color="auto"/>
-              <w:bottom w:val="single" w:sz="4" w:space="0" w:color="auto"/>
-              <w:right w:val="single" w:sz="4" w:space="0" w:color="auto"/>
-            </w:tcBorders>
-            <w:shd w:val="clear" w:color="auto" w:fill="D9D9D9" w:themeFill="background1" w:themeFillShade="D9"/>
-            <w:hideMark/>
-          </w:tcPr>
-          <w:p>
-            <w:pPr>
-              <w:spacing w:after="160" w:line="259" w:lineRule="auto"/>
-            </w:pPr>
-            <w:r>
-              <w:t>Numerator</w:t>
-            </w:r>
-          </w:p>
-          <w:p>
-            <w:pPr>
-              <w:spacing w:after="160" w:line="259" w:lineRule="auto"/>
-            </w:pPr>
-            <w:r>
-              <w:lastRenderedPageBreak/>
-              <w:t>(int)</w:t>
-            </w:r>
-          </w:p>
-        </w:tc>
-        <w:tc>
-          <w:tcPr>
-            <w:tcW w:w="1530" w:type="dxa"/>
-            <w:tcBorders>
-              <w:top w:val="single" w:sz="4" w:space="0" w:color="auto"/>
-              <w:left w:val="single" w:sz="4" w:space="0" w:color="auto"/>
-              <w:bottom w:val="single" w:sz="4" w:space="0" w:color="auto"/>
-              <w:right w:val="single" w:sz="4" w:space="0" w:color="auto"/>
-            </w:tcBorders>
-            <w:shd w:val="clear" w:color="auto" w:fill="D9D9D9" w:themeFill="background1" w:themeFillShade="D9"/>
-            <w:hideMark/>
-          </w:tcPr>
-          <w:p>
-            <w:pPr>
-              <w:spacing w:after="160" w:line="259" w:lineRule="auto"/>
-            </w:pPr>
-            <w:r>
-              <w:lastRenderedPageBreak/>
-              <w:t>Denominator</w:t>
-            </w:r>
-          </w:p>
-          <w:p>
-            <w:pPr>
-              <w:spacing w:after="160" w:line="259" w:lineRule="auto"/>
-            </w:pPr>
-            <w:r>
-              <w:lastRenderedPageBreak/>
-              <w:t>(int)</w:t>
-            </w:r>
-          </w:p>
-        </w:tc>
-        <w:tc>
-          <w:tcPr>
-            <w:tcW w:w="4968" w:type="dxa"/>
-            <w:tcBorders>
-              <w:top w:val="single" w:sz="4" w:space="0" w:color="auto"/>
-              <w:left w:val="single" w:sz="4" w:space="0" w:color="auto"/>
-              <w:bottom w:val="single" w:sz="4" w:space="0" w:color="auto"/>
-              <w:right w:val="single" w:sz="4" w:space="0" w:color="auto"/>
-            </w:tcBorders>
-            <w:shd w:val="clear" w:color="auto" w:fill="D9D9D9" w:themeFill="background1" w:themeFillShade="D9"/>
-            <w:hideMark/>
-          </w:tcPr>
-          <w:p>
-            <w:pPr>
-              <w:spacing w:after="160" w:line="259" w:lineRule="auto"/>
-            </w:pPr>
-            <w:r>
-              <w:lastRenderedPageBreak/>
-              <w:t>Notes</w:t>
-            </w:r>
-          </w:p>
-        </w:tc>
-      </w:tr>
-      <w:tr>
-        <w:tc>
-          <w:tcPr>
-            <w:tcW w:w="1008" w:type="dxa"/>
-            <w:tcBorders>
-              <w:top w:val="single" w:sz="4" w:space="0" w:color="auto"/>
-              <w:left w:val="single" w:sz="4" w:space="0" w:color="auto"/>
-              <w:bottom w:val="single" w:sz="4" w:space="0" w:color="auto"/>
-              <w:right w:val="single" w:sz="4" w:space="0" w:color="auto"/>
-            </w:tcBorders>
-            <w:hideMark/>
-          </w:tcPr>
-          <w:p>
-            <w:pPr>
-              <w:spacing w:after="160" w:line="259" w:lineRule="auto"/>
-            </w:pPr>
-            <w:r>
-              <w:t>0.5</w:t>
-            </w:r>
-          </w:p>
-        </w:tc>
-        <w:tc>
-          <w:tcPr>
-            <w:tcW w:w="1350" w:type="dxa"/>
-            <w:tcBorders>
-              <w:top w:val="single" w:sz="4" w:space="0" w:color="auto"/>
-              <w:left w:val="single" w:sz="4" w:space="0" w:color="auto"/>
-              <w:bottom w:val="single" w:sz="4" w:space="0" w:color="auto"/>
-              <w:right w:val="single" w:sz="4" w:space="0" w:color="auto"/>
-            </w:tcBorders>
-            <w:hideMark/>
-          </w:tcPr>
-          <w:p>
-            <w:pPr>
-              <w:spacing w:after="160" w:line="259" w:lineRule="auto"/>
-            </w:pPr>
-            <w:r>
-              <w:t>1</w:t>
-            </w:r>
-          </w:p>
-        </w:tc>
-        <w:tc>
-          <w:tcPr>
-            <w:tcW w:w="1530" w:type="dxa"/>
-            <w:tcBorders>
-              <w:top w:val="single" w:sz="4" w:space="0" w:color="auto"/>
-              <w:left w:val="single" w:sz="4" w:space="0" w:color="auto"/>
-              <w:bottom w:val="single" w:sz="4" w:space="0" w:color="auto"/>
-              <w:right w:val="single" w:sz="4" w:space="0" w:color="auto"/>
-            </w:tcBorders>
-            <w:hideMark/>
-          </w:tcPr>
-          <w:p>
-            <w:pPr>
-              <w:spacing w:after="160" w:line="259" w:lineRule="auto"/>
-            </w:pPr>
-            <w:r>
-              <w:t>2</w:t>
-            </w:r>
-          </w:p>
-        </w:tc>
-        <w:tc>
-          <w:tcPr>
-            <w:tcW w:w="4968" w:type="dxa"/>
-            <w:tcBorders>
-              <w:top w:val="single" w:sz="4" w:space="0" w:color="auto"/>
-              <w:left w:val="single" w:sz="4" w:space="0" w:color="auto"/>
-              <w:bottom w:val="single" w:sz="4" w:space="0" w:color="auto"/>
-              <w:right w:val="single" w:sz="4" w:space="0" w:color="auto"/>
-            </w:tcBorders>
-          </w:tcPr>
-          <w:p>
-            <w:pPr>
-              <w:spacing w:after="160" w:line="259" w:lineRule="auto"/>
-            </w:pPr>
-          </w:p>
-        </w:tc>
-      </w:tr>
-      <w:tr>
-        <w:tc>
-          <w:tcPr>
-            <w:tcW w:w="1008" w:type="dxa"/>
-            <w:tcBorders>
-              <w:top w:val="single" w:sz="4" w:space="0" w:color="auto"/>
-              <w:left w:val="single" w:sz="4" w:space="0" w:color="auto"/>
-              <w:bottom w:val="single" w:sz="4" w:space="0" w:color="auto"/>
-              <w:right w:val="single" w:sz="4" w:space="0" w:color="auto"/>
-            </w:tcBorders>
-            <w:hideMark/>
-          </w:tcPr>
-          <w:p>
-            <w:pPr>
-              <w:spacing w:after="160" w:line="259" w:lineRule="auto"/>
-            </w:pPr>
-            <w:r>
-              <w:t>0.5</w:t>
-            </w:r>
-          </w:p>
-        </w:tc>
-        <w:tc>
-          <w:tcPr>
-            <w:tcW w:w="1350" w:type="dxa"/>
-            <w:tcBorders>
-              <w:top w:val="single" w:sz="4" w:space="0" w:color="auto"/>
-              <w:left w:val="single" w:sz="4" w:space="0" w:color="auto"/>
-              <w:bottom w:val="single" w:sz="4" w:space="0" w:color="auto"/>
-              <w:right w:val="single" w:sz="4" w:space="0" w:color="auto"/>
-            </w:tcBorders>
-            <w:hideMark/>
-          </w:tcPr>
-          <w:p>
-            <w:pPr>
-              <w:spacing w:after="160" w:line="259" w:lineRule="auto"/>
-            </w:pPr>
-            <w:r>
-              <w:t>2</w:t>
-            </w:r>
-          </w:p>
-        </w:tc>
-        <w:tc>
-          <w:tcPr>
-            <w:tcW w:w="1530" w:type="dxa"/>
-            <w:tcBorders>
-              <w:top w:val="single" w:sz="4" w:space="0" w:color="auto"/>
-              <w:left w:val="single" w:sz="4" w:space="0" w:color="auto"/>
-              <w:bottom w:val="single" w:sz="4" w:space="0" w:color="auto"/>
-              <w:right w:val="single" w:sz="4" w:space="0" w:color="auto"/>
-            </w:tcBorders>
-            <w:hideMark/>
-          </w:tcPr>
-          <w:p>
-            <w:pPr>
-              <w:spacing w:after="160" w:line="259" w:lineRule="auto"/>
-            </w:pPr>
-            <w:r>
-              <w:t>3</w:t>
-            </w:r>
-          </w:p>
-        </w:tc>
-        <w:tc>
-          <w:tcPr>
-            <w:tcW w:w="4968" w:type="dxa"/>
-            <w:tcBorders>
-              <w:top w:val="single" w:sz="4" w:space="0" w:color="auto"/>
-              <w:left w:val="single" w:sz="4" w:space="0" w:color="auto"/>
-              <w:bottom w:val="single" w:sz="4" w:space="0" w:color="auto"/>
-              <w:right w:val="single" w:sz="4" w:space="0" w:color="auto"/>
-            </w:tcBorders>
-            <w:hideMark/>
-          </w:tcPr>
-          <w:p>
-            <w:pPr>
-              <w:spacing w:after="160" w:line="259" w:lineRule="auto"/>
-            </w:pPr>
-            <w:r>
-              <w:t>We only have 1 bit precision for outputs. Round all values to the nearest .5</w:t>
-            </w:r>
-          </w:p>
-        </w:tc>
-      </w:tr>
-      <w:tr>
-        <w:tc>
-          <w:tcPr>
-            <w:tcW w:w="1008" w:type="dxa"/>
-            <w:tcBorders>
-              <w:top w:val="single" w:sz="4" w:space="0" w:color="auto"/>
-              <w:left w:val="single" w:sz="4" w:space="0" w:color="auto"/>
-              <w:bottom w:val="single" w:sz="4" w:space="0" w:color="auto"/>
-              <w:right w:val="single" w:sz="4" w:space="0" w:color="auto"/>
-            </w:tcBorders>
-            <w:hideMark/>
-          </w:tcPr>
-          <w:p>
-            <w:pPr>
-              <w:spacing w:after="160" w:line="259" w:lineRule="auto"/>
-            </w:pPr>
-            <w:r>
-              <w:t>0.0</w:t>
-            </w:r>
-          </w:p>
-        </w:tc>
-        <w:tc>
-          <w:tcPr>
-            <w:tcW w:w="1350" w:type="dxa"/>
-            <w:tcBorders>
-              <w:top w:val="single" w:sz="4" w:space="0" w:color="auto"/>
-              <w:left w:val="single" w:sz="4" w:space="0" w:color="auto"/>
-              <w:bottom w:val="single" w:sz="4" w:space="0" w:color="auto"/>
-              <w:right w:val="single" w:sz="4" w:space="0" w:color="auto"/>
-            </w:tcBorders>
-            <w:hideMark/>
-          </w:tcPr>
-          <w:p>
-            <w:pPr>
-              <w:spacing w:after="160" w:line="259" w:lineRule="auto"/>
-            </w:pPr>
-            <w:r>
-              <w:t>1</w:t>
-            </w:r>
-          </w:p>
-        </w:tc>
-        <w:tc>
-          <w:tcPr>
-            <w:tcW w:w="1530" w:type="dxa"/>
-            <w:tcBorders>
-              <w:top w:val="single" w:sz="4" w:space="0" w:color="auto"/>
-              <w:left w:val="single" w:sz="4" w:space="0" w:color="auto"/>
-              <w:bottom w:val="single" w:sz="4" w:space="0" w:color="auto"/>
-              <w:right w:val="single" w:sz="4" w:space="0" w:color="auto"/>
-            </w:tcBorders>
-            <w:hideMark/>
-          </w:tcPr>
-          <w:p>
-            <w:pPr>
-              <w:spacing w:after="160" w:line="259" w:lineRule="auto"/>
-            </w:pPr>
-            <w:r>
-              <w:t>4</w:t>
-            </w:r>
-          </w:p>
-        </w:tc>
-        <w:tc>
-          <w:tcPr>
-            <w:tcW w:w="4968" w:type="dxa"/>
-            <w:tcBorders>
-              <w:top w:val="single" w:sz="4" w:space="0" w:color="auto"/>
-              <w:left w:val="single" w:sz="4" w:space="0" w:color="auto"/>
-              <w:bottom w:val="single" w:sz="4" w:space="0" w:color="auto"/>
-              <w:right w:val="single" w:sz="4" w:space="0" w:color="auto"/>
-            </w:tcBorders>
-            <w:hideMark/>
-          </w:tcPr>
-          <w:p>
-            <w:pPr>
-              <w:spacing w:after="160" w:line="259" w:lineRule="auto"/>
-            </w:pPr>
-            <w:r>
-              <w:t xml:space="preserve">At </w:t>
-            </w:r>
-            <w:proofErr w:type="gramStart"/>
-            <w:r>
-              <w:t>the 0.25</w:t>
-            </w:r>
-            <w:proofErr w:type="gramEnd"/>
-            <w:r>
-              <w:t xml:space="preserve"> mark always round to the nearest whole integer</w:t>
-            </w:r>
-          </w:p>
-        </w:tc>
-      </w:tr>
-      <w:tr>
-        <w:tc>
-          <w:tcPr>
-            <w:tcW w:w="1008" w:type="dxa"/>
-            <w:tcBorders>
-              <w:top w:val="single" w:sz="4" w:space="0" w:color="auto"/>
-              <w:left w:val="single" w:sz="4" w:space="0" w:color="auto"/>
-              <w:bottom w:val="single" w:sz="4" w:space="0" w:color="auto"/>
-              <w:right w:val="single" w:sz="4" w:space="0" w:color="auto"/>
-            </w:tcBorders>
-            <w:hideMark/>
-          </w:tcPr>
-          <w:p>
-            <w:pPr>
-              <w:spacing w:after="160" w:line="259" w:lineRule="auto"/>
-            </w:pPr>
-            <w:r>
-              <w:t>1.0</w:t>
-            </w:r>
-          </w:p>
-        </w:tc>
-        <w:tc>
-          <w:tcPr>
-            <w:tcW w:w="1350" w:type="dxa"/>
-            <w:tcBorders>
-              <w:top w:val="single" w:sz="4" w:space="0" w:color="auto"/>
-              <w:left w:val="single" w:sz="4" w:space="0" w:color="auto"/>
-              <w:bottom w:val="single" w:sz="4" w:space="0" w:color="auto"/>
-              <w:right w:val="single" w:sz="4" w:space="0" w:color="auto"/>
-            </w:tcBorders>
-            <w:hideMark/>
-          </w:tcPr>
-          <w:p>
-            <w:pPr>
-              <w:spacing w:after="160" w:line="259" w:lineRule="auto"/>
-            </w:pPr>
-            <w:r>
-              <w:t>3</w:t>
-            </w:r>
-          </w:p>
-        </w:tc>
-        <w:tc>
-          <w:tcPr>
-            <w:tcW w:w="1530" w:type="dxa"/>
-            <w:tcBorders>
-              <w:top w:val="single" w:sz="4" w:space="0" w:color="auto"/>
-              <w:left w:val="single" w:sz="4" w:space="0" w:color="auto"/>
-              <w:bottom w:val="single" w:sz="4" w:space="0" w:color="auto"/>
-              <w:right w:val="single" w:sz="4" w:space="0" w:color="auto"/>
-            </w:tcBorders>
-            <w:hideMark/>
-          </w:tcPr>
-          <w:p>
-            <w:pPr>
-              <w:spacing w:after="160" w:line="259" w:lineRule="auto"/>
-            </w:pPr>
-            <w:r>
-              <w:t>4</w:t>
-            </w:r>
-          </w:p>
-        </w:tc>
-        <w:tc>
-          <w:tcPr>
-            <w:tcW w:w="4968" w:type="dxa"/>
-            <w:tcBorders>
-              <w:top w:val="single" w:sz="4" w:space="0" w:color="auto"/>
-              <w:left w:val="single" w:sz="4" w:space="0" w:color="auto"/>
-              <w:bottom w:val="single" w:sz="4" w:space="0" w:color="auto"/>
-              <w:right w:val="single" w:sz="4" w:space="0" w:color="auto"/>
-            </w:tcBorders>
-            <w:hideMark/>
-          </w:tcPr>
-          <w:p>
-            <w:pPr>
-              <w:spacing w:after="160" w:line="259" w:lineRule="auto"/>
-            </w:pPr>
-            <w:r>
-              <w:t>At the 0.75 mark always round to the nearest whole integer</w:t>
-            </w:r>
-          </w:p>
-        </w:tc>
-      </w:tr>
-      <w:tr>
-        <w:tc>
-          <w:tcPr>
-            <w:tcW w:w="1008" w:type="dxa"/>
-            <w:tcBorders>
-              <w:top w:val="single" w:sz="4" w:space="0" w:color="auto"/>
-              <w:left w:val="single" w:sz="4" w:space="0" w:color="auto"/>
-              <w:bottom w:val="single" w:sz="4" w:space="0" w:color="auto"/>
-              <w:right w:val="single" w:sz="4" w:space="0" w:color="auto"/>
-            </w:tcBorders>
-            <w:hideMark/>
-          </w:tcPr>
-          <w:p>
-            <w:pPr>
-              <w:spacing w:after="160" w:line="259" w:lineRule="auto"/>
-            </w:pPr>
-            <w:r>
-              <w:t>255.5</w:t>
-            </w:r>
-          </w:p>
-        </w:tc>
-        <w:tc>
-          <w:tcPr>
-            <w:tcW w:w="1350" w:type="dxa"/>
-            <w:tcBorders>
-              <w:top w:val="single" w:sz="4" w:space="0" w:color="auto"/>
-              <w:left w:val="single" w:sz="4" w:space="0" w:color="auto"/>
-              <w:bottom w:val="single" w:sz="4" w:space="0" w:color="auto"/>
-              <w:right w:val="single" w:sz="4" w:space="0" w:color="auto"/>
-            </w:tcBorders>
-            <w:hideMark/>
-          </w:tcPr>
-          <w:p>
-            <w:pPr>
-              <w:spacing w:after="160" w:line="259" w:lineRule="auto"/>
-            </w:pPr>
-            <w:r>
-              <w:t>5</w:t>
-            </w:r>
-          </w:p>
-        </w:tc>
-        <w:tc>
-          <w:tcPr>
-            <w:tcW w:w="1530" w:type="dxa"/>
-            <w:tcBorders>
-              <w:top w:val="single" w:sz="4" w:space="0" w:color="auto"/>
-              <w:left w:val="single" w:sz="4" w:space="0" w:color="auto"/>
-              <w:bottom w:val="single" w:sz="4" w:space="0" w:color="auto"/>
-              <w:right w:val="single" w:sz="4" w:space="0" w:color="auto"/>
-            </w:tcBorders>
-            <w:hideMark/>
-          </w:tcPr>
-          <w:p>
-            <w:pPr>
-              <w:spacing w:after="160" w:line="259" w:lineRule="auto"/>
-            </w:pPr>
-            <w:r>
-              <w:t>0</w:t>
-            </w:r>
-          </w:p>
-        </w:tc>
-        <w:tc>
-          <w:tcPr>
-            <w:tcW w:w="4968" w:type="dxa"/>
-            <w:tcBorders>
-              <w:top w:val="single" w:sz="4" w:space="0" w:color="auto"/>
-              <w:left w:val="single" w:sz="4" w:space="0" w:color="auto"/>
-              <w:bottom w:val="single" w:sz="4" w:space="0" w:color="auto"/>
-              <w:right w:val="single" w:sz="4" w:space="0" w:color="auto"/>
-            </w:tcBorders>
-            <w:hideMark/>
-          </w:tcPr>
-          <w:p>
-            <w:pPr>
-              <w:spacing w:after="160" w:line="259" w:lineRule="auto"/>
-            </w:pPr>
-            <w:proofErr w:type="gramStart"/>
-            <w:r>
-              <w:t>On divide</w:t>
-            </w:r>
-            <w:proofErr w:type="gramEnd"/>
-            <w:r>
-              <w:t xml:space="preserve"> by 0, do not flag an error. Simply return our MAX_VAL which is 255.5. </w:t>
-            </w:r>
-          </w:p>
-        </w:tc>
-      </w:tr>
-    </w:tbl>
-    <w:p/>
-    <w:p/>
-    <w:p/>
-    <w:p/>
-    <w:p/>
-    <w:p/>
-    <w:p/>
-    <w:p/>
-    <w:p/>
+      <w:pPr>
+        <w:ind w:left="360"/>
+      </w:pPr>
+      <w:r>
+        <w:t xml:space="preserve">Passageway </w:t>
+      </w:r>
+      <w:r>
+        <w:t xml:space="preserve">and Moving Platform </w:t>
+      </w:r>
+      <w:r>
+        <w:t>Testing:</w:t>
+      </w:r>
+    </w:p>
+    <w:p>
+      <w:pPr>
+        <w:ind w:left="720"/>
+      </w:pPr>
+      <w:r>
+        <w:t>Play a feature 100 times with a coun</w:t>
+      </w:r>
+      <w:r>
+        <w:t>ter to check characters properly move through passageways via moving platforms and that moving platforms can move endlessly</w:t>
+      </w:r>
+    </w:p>
+    <w:p>
+      <w:pPr>
+        <w:ind w:left="360"/>
+      </w:pPr>
+      <w:r>
+        <w:tab/>
+        <w:t>Steps to the test are:</w:t>
+      </w:r>
+    </w:p>
+    <w:p>
+      <w:r>
+        <w:tab/>
+        <w:t>1.  Player spawns on top of a moving platform</w:t>
+      </w:r>
+    </w:p>
+    <w:p>
+      <w:r>
+        <w:tab/>
+        <w:t>2.  Platform moves player along map and through passageway</w:t>
+      </w:r>
+    </w:p>
+    <w:p>
+      <w:r>
+        <w:tab/>
+        <w:t xml:space="preserve">3.  Player reappears in a new scene on a different </w:t>
+      </w:r>
+      <w:r>
+        <w:t>moving platform</w:t>
+      </w:r>
+    </w:p>
+    <w:p>
+      <w:r>
+        <w:tab/>
+        <w:t xml:space="preserve">4.  </w:t>
+      </w:r>
+      <w:r>
+        <w:t>Move through passage count increases by 1</w:t>
+      </w:r>
+    </w:p>
+    <w:p>
+      <w:pPr>
+        <w:ind w:left="720"/>
+      </w:pPr>
+      <w:r>
+        <w:t xml:space="preserve">5.  Platform </w:t>
+      </w:r>
+      <w:r>
+        <w:t>switches directions as it normally does</w:t>
+      </w:r>
+    </w:p>
+    <w:p>
+      <w:pPr>
+        <w:ind w:left="720"/>
+      </w:pPr>
+      <w:r>
+        <w:t>6. Loop back to step 2</w:t>
+      </w:r>
+    </w:p>
+    <w:p>
+      <w:pPr>
+        <w:rPr>
+          <w:b/>
+          <w:bCs/>
+        </w:rPr>
+      </w:pPr>
+    </w:p>
+    <w:p>
+      <w:pPr>
+        <w:rPr>
+          <w:b/>
+          <w:bCs/>
+        </w:rPr>
+      </w:pPr>
+    </w:p>
+    <w:p>
+      <w:pPr>
+        <w:rPr>
+          <w:b/>
+          <w:bCs/>
+        </w:rPr>
+      </w:pPr>
+    </w:p>
+    <w:p>
+      <w:pPr>
+        <w:rPr>
+          <w:b/>
+          <w:bCs/>
+        </w:rPr>
+      </w:pPr>
+    </w:p>
     <w:p>
       <w:pPr>
         <w:numPr>
@@ -1750,8 +1492,8 @@
     </w:p>
     <w:tbl>
       <w:tblPr>
-        <w:tblW w:w="8010" w:type="dxa"/>
-        <w:tblInd w:w="1404" w:type="dxa"/>
+        <w:tblW w:w="8807" w:type="dxa"/>
+        <w:tblInd w:w="607" w:type="dxa"/>
         <w:tblLayout w:type="fixed"/>
         <w:tblCellMar>
           <w:left w:w="0" w:type="dxa"/>
@@ -1760,14 +1502,14 @@
         <w:tblLook w:val="0600" w:firstRow="0" w:lastRow="0" w:firstColumn="0" w:lastColumn="0" w:noHBand="1" w:noVBand="1"/>
       </w:tblPr>
       <w:tblGrid>
-        <w:gridCol w:w="3330"/>
+        <w:gridCol w:w="4127"/>
         <w:gridCol w:w="2250"/>
         <w:gridCol w:w="2430"/>
       </w:tblGrid>
       <w:tr>
         <w:tc>
           <w:tcPr>
-            <w:tcW w:w="3330" w:type="dxa"/>
+            <w:tcW w:w="4127" w:type="dxa"/>
             <w:tcBorders>
               <w:top w:val="single" w:sz="18" w:space="0" w:color="000000"/>
               <w:left w:val="single" w:sz="18" w:space="0" w:color="000000"/>
@@ -1838,7 +1580,7 @@
       <w:tr>
         <w:tc>
           <w:tcPr>
-            <w:tcW w:w="3330" w:type="dxa"/>
+            <w:tcW w:w="4127" w:type="dxa"/>
             <w:tcBorders>
               <w:top w:val="single" w:sz="8" w:space="0" w:color="000000"/>
               <w:left w:val="single" w:sz="18" w:space="0" w:color="000000"/>
@@ -1855,21 +1597,13 @@
           </w:tcPr>
           <w:p>
             <w:r>
-              <w:t>1</w:t>
-            </w:r>
-            <w:proofErr w:type="gramStart"/>
-            <w:r>
-              <w:t xml:space="preserve">.  </w:t>
-            </w:r>
-            <w:r>
-              <w:t>R</w:t>
-            </w:r>
-            <w:r>
-              <w:t>equirements</w:t>
-            </w:r>
-            <w:proofErr w:type="gramEnd"/>
-            <w:r>
-              <w:t xml:space="preserve"> and constraints for levels and movement</w:t>
+              <w:t xml:space="preserve">1.  </w:t>
+            </w:r>
+            <w:r>
+              <w:t>Determine r</w:t>
+            </w:r>
+            <w:r>
+              <w:t>equirements and constraints for levels and movement</w:t>
             </w:r>
           </w:p>
         </w:tc>
@@ -1892,7 +1626,7 @@
           </w:tcPr>
           <w:p>
             <w:r>
-              <w:t>4</w:t>
+              <w:t>3</w:t>
             </w:r>
           </w:p>
         </w:tc>
@@ -1923,7 +1657,7 @@
       <w:tr>
         <w:tc>
           <w:tcPr>
-            <w:tcW w:w="3330" w:type="dxa"/>
+            <w:tcW w:w="4127" w:type="dxa"/>
             <w:tcBorders>
               <w:top w:val="single" w:sz="8" w:space="0" w:color="000000"/>
               <w:left w:val="single" w:sz="18" w:space="0" w:color="000000"/>
@@ -1940,18 +1674,10 @@
           </w:tcPr>
           <w:p>
             <w:r>
-              <w:t>2</w:t>
-            </w:r>
-            <w:proofErr w:type="gramStart"/>
-            <w:r>
-              <w:t xml:space="preserve">.  </w:t>
-            </w:r>
-            <w:r>
-              <w:t>Program</w:t>
-            </w:r>
-            <w:proofErr w:type="gramEnd"/>
-            <w:r>
-              <w:t xml:space="preserve"> </w:t>
+              <w:t xml:space="preserve">2.  </w:t>
+            </w:r>
+            <w:r>
+              <w:t xml:space="preserve">Program </w:t>
             </w:r>
             <w:proofErr w:type="spellStart"/>
             <w:r>
@@ -1996,7 +1722,7 @@
           </w:tcPr>
           <w:p>
             <w:r>
-              <w:t>8</w:t>
+              <w:t>5</w:t>
             </w:r>
           </w:p>
         </w:tc>
@@ -2027,7 +1753,7 @@
       <w:tr>
         <w:tc>
           <w:tcPr>
-            <w:tcW w:w="3330" w:type="dxa"/>
+            <w:tcW w:w="4127" w:type="dxa"/>
             <w:tcBorders>
               <w:top w:val="single" w:sz="8" w:space="0" w:color="000000"/>
               <w:left w:val="single" w:sz="18" w:space="0" w:color="000000"/>
@@ -2044,24 +1770,38 @@
           </w:tcPr>
           <w:p>
             <w:r>
-              <w:t>3</w:t>
-            </w:r>
-            <w:proofErr w:type="gramStart"/>
-            <w:r>
-              <w:t xml:space="preserve">.  </w:t>
-            </w:r>
-            <w:r>
-              <w:t>E</w:t>
-            </w:r>
-            <w:r>
-              <w:t>nvironmental</w:t>
-            </w:r>
-            <w:proofErr w:type="gramEnd"/>
-            <w:r>
-              <w:t xml:space="preserve"> objects </w:t>
+              <w:lastRenderedPageBreak/>
+              <w:t xml:space="preserve">3.  </w:t>
+            </w:r>
+            <w:r>
+              <w:t xml:space="preserve">Programming </w:t>
+            </w:r>
+            <w:r>
+              <w:t>e</w:t>
+            </w:r>
+            <w:r>
+              <w:t xml:space="preserve">nvironmental objects </w:t>
             </w:r>
             <w:r>
               <w:t>that are stagnant</w:t>
+            </w:r>
+            <w:r>
+              <w:t xml:space="preserve"> but may cause damage</w:t>
+            </w:r>
+            <w:r>
+              <w:t xml:space="preserve"> or </w:t>
+            </w:r>
+            <w:r>
+              <w:t>i</w:t>
+            </w:r>
+            <w:r>
+              <w:t>m</w:t>
+            </w:r>
+            <w:r>
+              <w:t>p</w:t>
+            </w:r>
+            <w:r>
+              <w:t>ede player movement</w:t>
             </w:r>
           </w:p>
         </w:tc>
@@ -2084,7 +1824,7 @@
           </w:tcPr>
           <w:p>
             <w:r>
-              <w:t>4</w:t>
+              <w:t>1</w:t>
             </w:r>
           </w:p>
         </w:tc>
@@ -2115,7 +1855,7 @@
       <w:tr>
         <w:tc>
           <w:tcPr>
-            <w:tcW w:w="3330" w:type="dxa"/>
+            <w:tcW w:w="4127" w:type="dxa"/>
             <w:tcBorders>
               <w:top w:val="single" w:sz="8" w:space="0" w:color="000000"/>
               <w:left w:val="single" w:sz="18" w:space="0" w:color="000000"/>
@@ -2132,19 +1872,19 @@
           </w:tcPr>
           <w:p>
             <w:r>
-              <w:lastRenderedPageBreak/>
-              <w:t>4</w:t>
-            </w:r>
-            <w:proofErr w:type="gramStart"/>
-            <w:r>
-              <w:t xml:space="preserve">.  </w:t>
-            </w:r>
-            <w:r>
-              <w:t>Movable</w:t>
-            </w:r>
-            <w:proofErr w:type="gramEnd"/>
-            <w:r>
-              <w:t xml:space="preserve"> player object that interacts with environmental objects</w:t>
+              <w:t xml:space="preserve">4.  </w:t>
+            </w:r>
+            <w:r>
+              <w:t xml:space="preserve">Programming </w:t>
+            </w:r>
+            <w:r>
+              <w:t xml:space="preserve">a </w:t>
+            </w:r>
+            <w:r>
+              <w:t>m</w:t>
+            </w:r>
+            <w:r>
+              <w:t>ovable player object that interacts with environmental objects</w:t>
             </w:r>
           </w:p>
         </w:tc>
@@ -2167,10 +1907,7 @@
           </w:tcPr>
           <w:p>
             <w:r>
-              <w:t>1</w:t>
-            </w:r>
-            <w:r>
-              <w:t>0</w:t>
+              <w:t>8</w:t>
             </w:r>
           </w:p>
         </w:tc>
@@ -2201,7 +1938,7 @@
       <w:tr>
         <w:tc>
           <w:tcPr>
-            <w:tcW w:w="3330" w:type="dxa"/>
+            <w:tcW w:w="4127" w:type="dxa"/>
             <w:tcBorders>
               <w:top w:val="single" w:sz="8" w:space="0" w:color="000000"/>
               <w:left w:val="single" w:sz="18" w:space="0" w:color="000000"/>
@@ -2219,16 +1956,17 @@
             <w:r>
               <w:t>5</w:t>
             </w:r>
-            <w:proofErr w:type="gramStart"/>
             <w:r>
               <w:t>.</w:t>
             </w:r>
             <w:r>
-              <w:t xml:space="preserve">  Moving</w:t>
-            </w:r>
-            <w:proofErr w:type="gramEnd"/>
-            <w:r>
-              <w:t xml:space="preserve"> platforms </w:t>
+              <w:t xml:space="preserve">  </w:t>
+            </w:r>
+            <w:r>
+              <w:t>Programming m</w:t>
+            </w:r>
+            <w:r>
+              <w:t xml:space="preserve">oving platforms </w:t>
             </w:r>
             <w:r>
               <w:t>between terrain areas on the same level</w:t>
@@ -2253,7 +1991,7 @@
           </w:tcPr>
           <w:p>
             <w:r>
-              <w:t>4</w:t>
+              <w:t>2</w:t>
             </w:r>
           </w:p>
         </w:tc>
@@ -2275,7 +2013,7 @@
           </w:tcPr>
           <w:p>
             <w:r>
-              <w:t>3</w:t>
+              <w:t>2</w:t>
             </w:r>
           </w:p>
         </w:tc>
@@ -2283,7 +2021,7 @@
       <w:tr>
         <w:tc>
           <w:tcPr>
-            <w:tcW w:w="3330" w:type="dxa"/>
+            <w:tcW w:w="4127" w:type="dxa"/>
             <w:tcBorders>
               <w:top w:val="single" w:sz="8" w:space="0" w:color="000000"/>
               <w:left w:val="single" w:sz="18" w:space="0" w:color="000000"/>
@@ -2301,7 +2039,6 @@
             <w:r>
               <w:t>6</w:t>
             </w:r>
-            <w:proofErr w:type="gramStart"/>
             <w:r>
               <w:t>.</w:t>
             </w:r>
@@ -2312,11 +2049,22 @@
               <w:t xml:space="preserve"> </w:t>
             </w:r>
             <w:r>
-              <w:t>Event</w:t>
-            </w:r>
-            <w:proofErr w:type="gramEnd"/>
-            <w:r>
-              <w:t xml:space="preserve"> for falling off the map</w:t>
+              <w:t xml:space="preserve">Programming </w:t>
+            </w:r>
+            <w:r>
+              <w:t>deat</w:t>
+            </w:r>
+            <w:r>
+              <w:t>h</w:t>
+            </w:r>
+            <w:r>
+              <w:t xml:space="preserve"> </w:t>
+            </w:r>
+            <w:r>
+              <w:t>e</w:t>
+            </w:r>
+            <w:r>
+              <w:t>vent for falling off the map</w:t>
             </w:r>
             <w:r>
               <w:t xml:space="preserve"> or impacting deadly environmental objects</w:t>
@@ -2341,7 +2089,7 @@
           </w:tcPr>
           <w:p>
             <w:r>
-              <w:t>3</w:t>
+              <w:t>2</w:t>
             </w:r>
           </w:p>
         </w:tc>
@@ -2363,10 +2111,7 @@
           </w:tcPr>
           <w:p>
             <w:r>
-              <w:t>4</w:t>
-            </w:r>
-            <w:r>
-              <w:t>, 5</w:t>
+              <w:t>2</w:t>
             </w:r>
           </w:p>
         </w:tc>
@@ -2374,7 +2119,7 @@
       <w:tr>
         <w:tc>
           <w:tcPr>
-            <w:tcW w:w="3330" w:type="dxa"/>
+            <w:tcW w:w="4127" w:type="dxa"/>
             <w:tcBorders>
               <w:top w:val="single" w:sz="8" w:space="0" w:color="000000"/>
               <w:left w:val="single" w:sz="18" w:space="0" w:color="000000"/>
@@ -2392,14 +2137,15 @@
             <w:r>
               <w:t>7</w:t>
             </w:r>
-            <w:proofErr w:type="gramStart"/>
             <w:r>
               <w:t xml:space="preserve">.  </w:t>
             </w:r>
             <w:r>
-              <w:t>Passageways</w:t>
-            </w:r>
-            <w:proofErr w:type="gramEnd"/>
+              <w:t>Programming p</w:t>
+            </w:r>
+            <w:r>
+              <w:t>assageways</w:t>
+            </w:r>
             <w:r>
               <w:t xml:space="preserve"> for additional levels or map areas</w:t>
             </w:r>
@@ -2423,7 +2169,7 @@
           </w:tcPr>
           <w:p>
             <w:r>
-              <w:t>3</w:t>
+              <w:t>5</w:t>
             </w:r>
           </w:p>
         </w:tc>
@@ -2445,7 +2191,7 @@
           </w:tcPr>
           <w:p>
             <w:r>
-              <w:t>6</w:t>
+              <w:t>2</w:t>
             </w:r>
           </w:p>
         </w:tc>
@@ -2453,7 +2199,7 @@
       <w:tr>
         <w:tc>
           <w:tcPr>
-            <w:tcW w:w="3330" w:type="dxa"/>
+            <w:tcW w:w="4127" w:type="dxa"/>
             <w:tcBorders>
               <w:top w:val="single" w:sz="8" w:space="0" w:color="000000"/>
               <w:left w:val="single" w:sz="18" w:space="0" w:color="000000"/>
@@ -2471,16 +2217,14 @@
             <w:r>
               <w:t>8</w:t>
             </w:r>
-            <w:proofErr w:type="gramStart"/>
             <w:r>
               <w:t xml:space="preserve">.  </w:t>
             </w:r>
             <w:r>
-              <w:t>Locked</w:t>
-            </w:r>
-            <w:proofErr w:type="gramEnd"/>
-            <w:r>
-              <w:t xml:space="preserve"> passageways</w:t>
+              <w:t>Programming l</w:t>
+            </w:r>
+            <w:r>
+              <w:t>ocked passageways</w:t>
             </w:r>
             <w:r>
               <w:t xml:space="preserve"> hiding and preventing movement through passageways</w:t>
@@ -2505,7 +2249,7 @@
           </w:tcPr>
           <w:p>
             <w:r>
-              <w:t>4</w:t>
+              <w:t>3</w:t>
             </w:r>
           </w:p>
         </w:tc>
@@ -2527,7 +2271,7 @@
           </w:tcPr>
           <w:p>
             <w:r>
-              <w:t>7</w:t>
+              <w:t>2</w:t>
             </w:r>
           </w:p>
         </w:tc>
@@ -2535,7 +2279,7 @@
       <w:tr>
         <w:tc>
           <w:tcPr>
-            <w:tcW w:w="3330" w:type="dxa"/>
+            <w:tcW w:w="4127" w:type="dxa"/>
             <w:tcBorders>
               <w:top w:val="single" w:sz="8" w:space="0" w:color="000000"/>
               <w:left w:val="single" w:sz="18" w:space="0" w:color="000000"/>
@@ -2551,7 +2295,25 @@
           </w:tcPr>
           <w:p>
             <w:r>
-              <w:t>9. Testing</w:t>
+              <w:t xml:space="preserve">9. </w:t>
+            </w:r>
+            <w:r>
+              <w:t xml:space="preserve"> </w:t>
+            </w:r>
+            <w:r>
+              <w:t>Program</w:t>
+            </w:r>
+            <w:r>
+              <w:t>ming</w:t>
+            </w:r>
+            <w:r>
+              <w:t xml:space="preserve"> and initializ</w:t>
+            </w:r>
+            <w:r>
+              <w:t>ing</w:t>
+            </w:r>
+            <w:r>
+              <w:t xml:space="preserve"> Level 1</w:t>
             </w:r>
           </w:p>
         </w:tc>
@@ -2573,7 +2335,7 @@
           </w:tcPr>
           <w:p>
             <w:r>
-              <w:t>5</w:t>
+              <w:t>4</w:t>
             </w:r>
           </w:p>
         </w:tc>
@@ -2595,433 +2357,552 @@
           </w:tcPr>
           <w:p>
             <w:r>
+              <w:t xml:space="preserve">1, 2, 3, 4, 5, 6, 7, </w:t>
+            </w:r>
+            <w:r>
               <w:t>8</w:t>
             </w:r>
-          </w:p>
-        </w:tc>
-      </w:tr>
-    </w:tbl>
-    <w:p/>
-    <w:p>
-      <w:r>
-        <w:t>Pert Chart</w:t>
-      </w:r>
-    </w:p>
-    <w:tbl>
-      <w:tblPr>
-        <w:tblStyle w:val="TableGrid"/>
-        <w:tblW w:w="0" w:type="auto"/>
-        <w:tblLook w:val="04A0" w:firstRow="1" w:lastRow="0" w:firstColumn="1" w:lastColumn="0" w:noHBand="0" w:noVBand="1"/>
-      </w:tblPr>
-      <w:tblGrid>
-        <w:gridCol w:w="468"/>
-        <w:gridCol w:w="450"/>
-        <w:gridCol w:w="450"/>
-      </w:tblGrid>
-      <w:tr>
-        <w:tc>
-          <w:tcPr>
-            <w:tcW w:w="468" w:type="dxa"/>
-            <w:tcBorders>
-              <w:top w:val="single" w:sz="4" w:space="0" w:color="auto"/>
-              <w:left w:val="single" w:sz="4" w:space="0" w:color="auto"/>
-              <w:bottom w:val="single" w:sz="4" w:space="0" w:color="auto"/>
-              <w:right w:val="single" w:sz="4" w:space="0" w:color="auto"/>
-            </w:tcBorders>
-          </w:tcPr>
-          <w:p>
-            <w:pPr>
-              <w:spacing w:after="160" w:line="259" w:lineRule="auto"/>
-            </w:pPr>
-          </w:p>
-        </w:tc>
-        <w:tc>
-          <w:tcPr>
-            <w:tcW w:w="450" w:type="dxa"/>
-            <w:tcBorders>
-              <w:top w:val="single" w:sz="4" w:space="0" w:color="auto"/>
-              <w:left w:val="single" w:sz="4" w:space="0" w:color="auto"/>
-              <w:bottom w:val="single" w:sz="4" w:space="0" w:color="auto"/>
-              <w:right w:val="single" w:sz="4" w:space="0" w:color="auto"/>
-            </w:tcBorders>
-          </w:tcPr>
-          <w:p>
-            <w:pPr>
-              <w:spacing w:after="160" w:line="259" w:lineRule="auto"/>
-            </w:pPr>
-          </w:p>
-        </w:tc>
-        <w:tc>
-          <w:tcPr>
-            <w:tcW w:w="450" w:type="dxa"/>
-            <w:tcBorders>
-              <w:top w:val="single" w:sz="4" w:space="0" w:color="auto"/>
-              <w:left w:val="single" w:sz="4" w:space="0" w:color="auto"/>
-              <w:bottom w:val="single" w:sz="4" w:space="0" w:color="auto"/>
-              <w:right w:val="single" w:sz="4" w:space="0" w:color="auto"/>
-            </w:tcBorders>
-          </w:tcPr>
-          <w:p>
-            <w:pPr>
-              <w:spacing w:after="160" w:line="259" w:lineRule="auto"/>
-            </w:pPr>
           </w:p>
         </w:tc>
       </w:tr>
       <w:tr>
         <w:tc>
           <w:tcPr>
-            <w:tcW w:w="1368" w:type="dxa"/>
-            <w:gridSpan w:val="3"/>
+            <w:tcW w:w="4127" w:type="dxa"/>
             <w:tcBorders>
-              <w:top w:val="single" w:sz="4" w:space="0" w:color="auto"/>
-              <w:left w:val="single" w:sz="4" w:space="0" w:color="auto"/>
-              <w:bottom w:val="single" w:sz="4" w:space="0" w:color="auto"/>
-              <w:right w:val="single" w:sz="4" w:space="0" w:color="auto"/>
+              <w:top w:val="single" w:sz="8" w:space="0" w:color="000000"/>
+              <w:left w:val="single" w:sz="18" w:space="0" w:color="000000"/>
+              <w:bottom w:val="single" w:sz="8" w:space="0" w:color="000000"/>
+              <w:right w:val="single" w:sz="8" w:space="0" w:color="000000"/>
             </w:tcBorders>
+            <w:tcMar>
+              <w:top w:w="72" w:type="dxa"/>
+              <w:left w:w="144" w:type="dxa"/>
+              <w:bottom w:w="72" w:type="dxa"/>
+              <w:right w:w="144" w:type="dxa"/>
+            </w:tcMar>
           </w:tcPr>
           <w:p>
-            <w:pPr>
-              <w:spacing w:after="160" w:line="259" w:lineRule="auto"/>
-            </w:pPr>
+            <w:r>
+              <w:t xml:space="preserve">10. </w:t>
+            </w:r>
+            <w:r>
+              <w:t xml:space="preserve"> </w:t>
+            </w:r>
+            <w:r>
+              <w:t>Program</w:t>
+            </w:r>
+            <w:r>
+              <w:t>ming</w:t>
+            </w:r>
+            <w:r>
+              <w:t xml:space="preserve"> and initializ</w:t>
+            </w:r>
+            <w:r>
+              <w:t>ing</w:t>
+            </w:r>
+            <w:r>
+              <w:t xml:space="preserve"> Level 2</w:t>
+            </w:r>
+          </w:p>
+        </w:tc>
+        <w:tc>
+          <w:tcPr>
+            <w:tcW w:w="2250" w:type="dxa"/>
+            <w:tcBorders>
+              <w:top w:val="single" w:sz="8" w:space="0" w:color="000000"/>
+              <w:left w:val="single" w:sz="8" w:space="0" w:color="000000"/>
+              <w:bottom w:val="single" w:sz="8" w:space="0" w:color="000000"/>
+              <w:right w:val="single" w:sz="8" w:space="0" w:color="000000"/>
+            </w:tcBorders>
+            <w:tcMar>
+              <w:top w:w="72" w:type="dxa"/>
+              <w:left w:w="144" w:type="dxa"/>
+              <w:bottom w:w="72" w:type="dxa"/>
+              <w:right w:w="144" w:type="dxa"/>
+            </w:tcMar>
+          </w:tcPr>
+          <w:p>
+            <w:r>
+              <w:t>4</w:t>
+            </w:r>
+          </w:p>
+        </w:tc>
+        <w:tc>
+          <w:tcPr>
+            <w:tcW w:w="2430" w:type="dxa"/>
+            <w:tcBorders>
+              <w:top w:val="single" w:sz="8" w:space="0" w:color="000000"/>
+              <w:left w:val="single" w:sz="8" w:space="0" w:color="000000"/>
+              <w:bottom w:val="single" w:sz="8" w:space="0" w:color="000000"/>
+              <w:right w:val="single" w:sz="18" w:space="0" w:color="000000"/>
+            </w:tcBorders>
+            <w:tcMar>
+              <w:top w:w="72" w:type="dxa"/>
+              <w:left w:w="144" w:type="dxa"/>
+              <w:bottom w:w="72" w:type="dxa"/>
+              <w:right w:w="144" w:type="dxa"/>
+            </w:tcMar>
+          </w:tcPr>
+          <w:p>
+            <w:r>
+              <w:t>1, 2, 3, 4, 5, 6, 7, 8</w:t>
+            </w:r>
           </w:p>
         </w:tc>
       </w:tr>
       <w:tr>
         <w:tc>
           <w:tcPr>
-            <w:tcW w:w="468" w:type="dxa"/>
+            <w:tcW w:w="4127" w:type="dxa"/>
             <w:tcBorders>
-              <w:top w:val="single" w:sz="4" w:space="0" w:color="auto"/>
-              <w:left w:val="single" w:sz="4" w:space="0" w:color="auto"/>
-              <w:bottom w:val="single" w:sz="4" w:space="0" w:color="auto"/>
-              <w:right w:val="single" w:sz="4" w:space="0" w:color="auto"/>
+              <w:top w:val="single" w:sz="8" w:space="0" w:color="000000"/>
+              <w:left w:val="single" w:sz="18" w:space="0" w:color="000000"/>
+              <w:bottom w:val="single" w:sz="8" w:space="0" w:color="000000"/>
+              <w:right w:val="single" w:sz="8" w:space="0" w:color="000000"/>
             </w:tcBorders>
+            <w:tcMar>
+              <w:top w:w="72" w:type="dxa"/>
+              <w:left w:w="144" w:type="dxa"/>
+              <w:bottom w:w="72" w:type="dxa"/>
+              <w:right w:w="144" w:type="dxa"/>
+            </w:tcMar>
           </w:tcPr>
           <w:p>
-            <w:pPr>
-              <w:spacing w:after="160" w:line="259" w:lineRule="auto"/>
-            </w:pPr>
+            <w:r>
+              <w:t>11.  Program</w:t>
+            </w:r>
+            <w:r>
+              <w:t>ming</w:t>
+            </w:r>
+            <w:r>
+              <w:t xml:space="preserve"> and initializ</w:t>
+            </w:r>
+            <w:r>
+              <w:t>ing</w:t>
+            </w:r>
+            <w:r>
+              <w:t xml:space="preserve"> Level 3</w:t>
+            </w:r>
           </w:p>
         </w:tc>
         <w:tc>
           <w:tcPr>
-            <w:tcW w:w="450" w:type="dxa"/>
+            <w:tcW w:w="2250" w:type="dxa"/>
             <w:tcBorders>
-              <w:top w:val="single" w:sz="4" w:space="0" w:color="auto"/>
-              <w:left w:val="single" w:sz="4" w:space="0" w:color="auto"/>
-              <w:bottom w:val="single" w:sz="4" w:space="0" w:color="auto"/>
-              <w:right w:val="single" w:sz="4" w:space="0" w:color="auto"/>
+              <w:top w:val="single" w:sz="8" w:space="0" w:color="000000"/>
+              <w:left w:val="single" w:sz="8" w:space="0" w:color="000000"/>
+              <w:bottom w:val="single" w:sz="8" w:space="0" w:color="000000"/>
+              <w:right w:val="single" w:sz="8" w:space="0" w:color="000000"/>
             </w:tcBorders>
+            <w:tcMar>
+              <w:top w:w="72" w:type="dxa"/>
+              <w:left w:w="144" w:type="dxa"/>
+              <w:bottom w:w="72" w:type="dxa"/>
+              <w:right w:w="144" w:type="dxa"/>
+            </w:tcMar>
           </w:tcPr>
           <w:p>
-            <w:pPr>
-              <w:spacing w:after="160" w:line="259" w:lineRule="auto"/>
-            </w:pPr>
+            <w:r>
+              <w:t>4</w:t>
+            </w:r>
           </w:p>
         </w:tc>
         <w:tc>
           <w:tcPr>
-            <w:tcW w:w="450" w:type="dxa"/>
+            <w:tcW w:w="2430" w:type="dxa"/>
             <w:tcBorders>
-              <w:top w:val="single" w:sz="4" w:space="0" w:color="auto"/>
-              <w:left w:val="single" w:sz="4" w:space="0" w:color="auto"/>
-              <w:bottom w:val="single" w:sz="4" w:space="0" w:color="auto"/>
-              <w:right w:val="single" w:sz="4" w:space="0" w:color="auto"/>
+              <w:top w:val="single" w:sz="8" w:space="0" w:color="000000"/>
+              <w:left w:val="single" w:sz="8" w:space="0" w:color="000000"/>
+              <w:bottom w:val="single" w:sz="8" w:space="0" w:color="000000"/>
+              <w:right w:val="single" w:sz="18" w:space="0" w:color="000000"/>
             </w:tcBorders>
+            <w:tcMar>
+              <w:top w:w="72" w:type="dxa"/>
+              <w:left w:w="144" w:type="dxa"/>
+              <w:bottom w:w="72" w:type="dxa"/>
+              <w:right w:w="144" w:type="dxa"/>
+            </w:tcMar>
           </w:tcPr>
           <w:p>
-            <w:pPr>
-              <w:spacing w:after="160" w:line="259" w:lineRule="auto"/>
-            </w:pPr>
-          </w:p>
-        </w:tc>
-      </w:tr>
-    </w:tbl>
-    <w:p>
-      <w:r>
-        <w:t xml:space="preserve"> </w:t>
-      </w:r>
-    </w:p>
-    <w:tbl>
-      <w:tblPr>
-        <w:tblStyle w:val="TableGrid"/>
-        <w:tblpPr w:leftFromText="180" w:rightFromText="180" w:vertAnchor="text" w:horzAnchor="page" w:tblpX="4633" w:tblpY="-752"/>
-        <w:tblW w:w="0" w:type="auto"/>
-        <w:tblLook w:val="04A0" w:firstRow="1" w:lastRow="0" w:firstColumn="1" w:lastColumn="0" w:noHBand="0" w:noVBand="1"/>
-      </w:tblPr>
-      <w:tblGrid>
-        <w:gridCol w:w="468"/>
-        <w:gridCol w:w="450"/>
-        <w:gridCol w:w="450"/>
-      </w:tblGrid>
-      <w:tr>
-        <w:tc>
-          <w:tcPr>
-            <w:tcW w:w="468" w:type="dxa"/>
-            <w:tcBorders>
-              <w:top w:val="single" w:sz="4" w:space="0" w:color="auto"/>
-              <w:left w:val="single" w:sz="4" w:space="0" w:color="auto"/>
-              <w:bottom w:val="single" w:sz="4" w:space="0" w:color="auto"/>
-              <w:right w:val="single" w:sz="4" w:space="0" w:color="auto"/>
-            </w:tcBorders>
-          </w:tcPr>
-          <w:p>
-            <w:pPr>
-              <w:spacing w:after="160" w:line="259" w:lineRule="auto"/>
-            </w:pPr>
-          </w:p>
-        </w:tc>
-        <w:tc>
-          <w:tcPr>
-            <w:tcW w:w="450" w:type="dxa"/>
-            <w:tcBorders>
-              <w:top w:val="single" w:sz="4" w:space="0" w:color="auto"/>
-              <w:left w:val="single" w:sz="4" w:space="0" w:color="auto"/>
-              <w:bottom w:val="single" w:sz="4" w:space="0" w:color="auto"/>
-              <w:right w:val="single" w:sz="4" w:space="0" w:color="auto"/>
-            </w:tcBorders>
-          </w:tcPr>
-          <w:p>
-            <w:pPr>
-              <w:spacing w:after="160" w:line="259" w:lineRule="auto"/>
-            </w:pPr>
-          </w:p>
-        </w:tc>
-        <w:tc>
-          <w:tcPr>
-            <w:tcW w:w="450" w:type="dxa"/>
-            <w:tcBorders>
-              <w:top w:val="single" w:sz="4" w:space="0" w:color="auto"/>
-              <w:left w:val="single" w:sz="4" w:space="0" w:color="auto"/>
-              <w:bottom w:val="single" w:sz="4" w:space="0" w:color="auto"/>
-              <w:right w:val="single" w:sz="4" w:space="0" w:color="auto"/>
-            </w:tcBorders>
-          </w:tcPr>
-          <w:p>
-            <w:pPr>
-              <w:spacing w:after="160" w:line="259" w:lineRule="auto"/>
-            </w:pPr>
+            <w:r>
+              <w:t>1, 2, 3, 4, 5, 6, 7, 8</w:t>
+            </w:r>
           </w:p>
         </w:tc>
       </w:tr>
       <w:tr>
         <w:tc>
           <w:tcPr>
-            <w:tcW w:w="1368" w:type="dxa"/>
-            <w:gridSpan w:val="3"/>
+            <w:tcW w:w="4127" w:type="dxa"/>
             <w:tcBorders>
-              <w:top w:val="single" w:sz="4" w:space="0" w:color="auto"/>
-              <w:left w:val="single" w:sz="4" w:space="0" w:color="auto"/>
-              <w:bottom w:val="single" w:sz="4" w:space="0" w:color="auto"/>
-              <w:right w:val="single" w:sz="4" w:space="0" w:color="auto"/>
+              <w:top w:val="single" w:sz="8" w:space="0" w:color="000000"/>
+              <w:left w:val="single" w:sz="18" w:space="0" w:color="000000"/>
+              <w:bottom w:val="single" w:sz="8" w:space="0" w:color="000000"/>
+              <w:right w:val="single" w:sz="8" w:space="0" w:color="000000"/>
             </w:tcBorders>
+            <w:tcMar>
+              <w:top w:w="72" w:type="dxa"/>
+              <w:left w:w="144" w:type="dxa"/>
+              <w:bottom w:w="72" w:type="dxa"/>
+              <w:right w:w="144" w:type="dxa"/>
+            </w:tcMar>
           </w:tcPr>
           <w:p>
-            <w:pPr>
-              <w:spacing w:after="160" w:line="259" w:lineRule="auto"/>
-            </w:pPr>
+            <w:r>
+              <w:t>12.  Program</w:t>
+            </w:r>
+            <w:r>
+              <w:t>ming</w:t>
+            </w:r>
+            <w:r>
+              <w:t xml:space="preserve"> and initializ</w:t>
+            </w:r>
+            <w:r>
+              <w:t>ing</w:t>
+            </w:r>
+            <w:r>
+              <w:t xml:space="preserve"> Level 4</w:t>
+            </w:r>
+          </w:p>
+        </w:tc>
+        <w:tc>
+          <w:tcPr>
+            <w:tcW w:w="2250" w:type="dxa"/>
+            <w:tcBorders>
+              <w:top w:val="single" w:sz="8" w:space="0" w:color="000000"/>
+              <w:left w:val="single" w:sz="8" w:space="0" w:color="000000"/>
+              <w:bottom w:val="single" w:sz="8" w:space="0" w:color="000000"/>
+              <w:right w:val="single" w:sz="8" w:space="0" w:color="000000"/>
+            </w:tcBorders>
+            <w:tcMar>
+              <w:top w:w="72" w:type="dxa"/>
+              <w:left w:w="144" w:type="dxa"/>
+              <w:bottom w:w="72" w:type="dxa"/>
+              <w:right w:w="144" w:type="dxa"/>
+            </w:tcMar>
+          </w:tcPr>
+          <w:p>
+            <w:r>
+              <w:t>4</w:t>
+            </w:r>
+          </w:p>
+        </w:tc>
+        <w:tc>
+          <w:tcPr>
+            <w:tcW w:w="2430" w:type="dxa"/>
+            <w:tcBorders>
+              <w:top w:val="single" w:sz="8" w:space="0" w:color="000000"/>
+              <w:left w:val="single" w:sz="8" w:space="0" w:color="000000"/>
+              <w:bottom w:val="single" w:sz="8" w:space="0" w:color="000000"/>
+              <w:right w:val="single" w:sz="18" w:space="0" w:color="000000"/>
+            </w:tcBorders>
+            <w:tcMar>
+              <w:top w:w="72" w:type="dxa"/>
+              <w:left w:w="144" w:type="dxa"/>
+              <w:bottom w:w="72" w:type="dxa"/>
+              <w:right w:w="144" w:type="dxa"/>
+            </w:tcMar>
+          </w:tcPr>
+          <w:p>
+            <w:r>
+              <w:t>1, 2, 3, 4, 5, 6, 7, 8</w:t>
+            </w:r>
           </w:p>
         </w:tc>
       </w:tr>
       <w:tr>
         <w:tc>
           <w:tcPr>
-            <w:tcW w:w="468" w:type="dxa"/>
+            <w:tcW w:w="4127" w:type="dxa"/>
             <w:tcBorders>
-              <w:top w:val="single" w:sz="4" w:space="0" w:color="auto"/>
-              <w:left w:val="single" w:sz="4" w:space="0" w:color="auto"/>
-              <w:bottom w:val="single" w:sz="4" w:space="0" w:color="auto"/>
-              <w:right w:val="single" w:sz="4" w:space="0" w:color="auto"/>
+              <w:top w:val="single" w:sz="8" w:space="0" w:color="000000"/>
+              <w:left w:val="single" w:sz="18" w:space="0" w:color="000000"/>
+              <w:bottom w:val="single" w:sz="8" w:space="0" w:color="000000"/>
+              <w:right w:val="single" w:sz="8" w:space="0" w:color="000000"/>
             </w:tcBorders>
+            <w:tcMar>
+              <w:top w:w="72" w:type="dxa"/>
+              <w:left w:w="144" w:type="dxa"/>
+              <w:bottom w:w="72" w:type="dxa"/>
+              <w:right w:w="144" w:type="dxa"/>
+            </w:tcMar>
           </w:tcPr>
           <w:p>
-            <w:pPr>
-              <w:spacing w:after="160" w:line="259" w:lineRule="auto"/>
-            </w:pPr>
+            <w:r>
+              <w:t>13.  Program</w:t>
+            </w:r>
+            <w:r>
+              <w:t>ming</w:t>
+            </w:r>
+            <w:r>
+              <w:t xml:space="preserve"> and initializ</w:t>
+            </w:r>
+            <w:r>
+              <w:t>ing</w:t>
+            </w:r>
+            <w:r>
+              <w:t xml:space="preserve"> Level 5</w:t>
+            </w:r>
           </w:p>
         </w:tc>
         <w:tc>
           <w:tcPr>
-            <w:tcW w:w="450" w:type="dxa"/>
+            <w:tcW w:w="2250" w:type="dxa"/>
             <w:tcBorders>
-              <w:top w:val="single" w:sz="4" w:space="0" w:color="auto"/>
-              <w:left w:val="single" w:sz="4" w:space="0" w:color="auto"/>
-              <w:bottom w:val="single" w:sz="4" w:space="0" w:color="auto"/>
-              <w:right w:val="single" w:sz="4" w:space="0" w:color="auto"/>
+              <w:top w:val="single" w:sz="8" w:space="0" w:color="000000"/>
+              <w:left w:val="single" w:sz="8" w:space="0" w:color="000000"/>
+              <w:bottom w:val="single" w:sz="8" w:space="0" w:color="000000"/>
+              <w:right w:val="single" w:sz="8" w:space="0" w:color="000000"/>
             </w:tcBorders>
+            <w:tcMar>
+              <w:top w:w="72" w:type="dxa"/>
+              <w:left w:w="144" w:type="dxa"/>
+              <w:bottom w:w="72" w:type="dxa"/>
+              <w:right w:w="144" w:type="dxa"/>
+            </w:tcMar>
           </w:tcPr>
           <w:p>
-            <w:pPr>
-              <w:spacing w:after="160" w:line="259" w:lineRule="auto"/>
-            </w:pPr>
+            <w:r>
+              <w:t>4</w:t>
+            </w:r>
           </w:p>
         </w:tc>
         <w:tc>
           <w:tcPr>
-            <w:tcW w:w="450" w:type="dxa"/>
+            <w:tcW w:w="2430" w:type="dxa"/>
             <w:tcBorders>
-              <w:top w:val="single" w:sz="4" w:space="0" w:color="auto"/>
-              <w:left w:val="single" w:sz="4" w:space="0" w:color="auto"/>
-              <w:bottom w:val="single" w:sz="4" w:space="0" w:color="auto"/>
-              <w:right w:val="single" w:sz="4" w:space="0" w:color="auto"/>
+              <w:top w:val="single" w:sz="8" w:space="0" w:color="000000"/>
+              <w:left w:val="single" w:sz="8" w:space="0" w:color="000000"/>
+              <w:bottom w:val="single" w:sz="8" w:space="0" w:color="000000"/>
+              <w:right w:val="single" w:sz="18" w:space="0" w:color="000000"/>
             </w:tcBorders>
+            <w:tcMar>
+              <w:top w:w="72" w:type="dxa"/>
+              <w:left w:w="144" w:type="dxa"/>
+              <w:bottom w:w="72" w:type="dxa"/>
+              <w:right w:w="144" w:type="dxa"/>
+            </w:tcMar>
           </w:tcPr>
           <w:p>
-            <w:pPr>
-              <w:spacing w:after="160" w:line="259" w:lineRule="auto"/>
-            </w:pPr>
-          </w:p>
-        </w:tc>
-      </w:tr>
-    </w:tbl>
-    <w:tbl>
-      <w:tblPr>
-        <w:tblStyle w:val="TableGrid"/>
-        <w:tblpPr w:leftFromText="180" w:rightFromText="180" w:vertAnchor="text" w:horzAnchor="margin" w:tblpY="28"/>
-        <w:tblW w:w="0" w:type="auto"/>
-        <w:tblLook w:val="04A0" w:firstRow="1" w:lastRow="0" w:firstColumn="1" w:lastColumn="0" w:noHBand="0" w:noVBand="1"/>
-      </w:tblPr>
-      <w:tblGrid>
-        <w:gridCol w:w="468"/>
-        <w:gridCol w:w="450"/>
-        <w:gridCol w:w="450"/>
-      </w:tblGrid>
-      <w:tr>
-        <w:tc>
-          <w:tcPr>
-            <w:tcW w:w="468" w:type="dxa"/>
-            <w:tcBorders>
-              <w:top w:val="single" w:sz="4" w:space="0" w:color="auto"/>
-              <w:left w:val="single" w:sz="4" w:space="0" w:color="auto"/>
-              <w:bottom w:val="single" w:sz="4" w:space="0" w:color="auto"/>
-              <w:right w:val="single" w:sz="4" w:space="0" w:color="auto"/>
-            </w:tcBorders>
-          </w:tcPr>
-          <w:p>
-            <w:pPr>
-              <w:spacing w:after="160" w:line="259" w:lineRule="auto"/>
-            </w:pPr>
-          </w:p>
-        </w:tc>
-        <w:tc>
-          <w:tcPr>
-            <w:tcW w:w="450" w:type="dxa"/>
-            <w:tcBorders>
-              <w:top w:val="single" w:sz="4" w:space="0" w:color="auto"/>
-              <w:left w:val="single" w:sz="4" w:space="0" w:color="auto"/>
-              <w:bottom w:val="single" w:sz="4" w:space="0" w:color="auto"/>
-              <w:right w:val="single" w:sz="4" w:space="0" w:color="auto"/>
-            </w:tcBorders>
-          </w:tcPr>
-          <w:p>
-            <w:pPr>
-              <w:spacing w:after="160" w:line="259" w:lineRule="auto"/>
-            </w:pPr>
-          </w:p>
-        </w:tc>
-        <w:tc>
-          <w:tcPr>
-            <w:tcW w:w="450" w:type="dxa"/>
-            <w:tcBorders>
-              <w:top w:val="single" w:sz="4" w:space="0" w:color="auto"/>
-              <w:left w:val="single" w:sz="4" w:space="0" w:color="auto"/>
-              <w:bottom w:val="single" w:sz="4" w:space="0" w:color="auto"/>
-              <w:right w:val="single" w:sz="4" w:space="0" w:color="auto"/>
-            </w:tcBorders>
-          </w:tcPr>
-          <w:p>
-            <w:pPr>
-              <w:spacing w:after="160" w:line="259" w:lineRule="auto"/>
-            </w:pPr>
+            <w:r>
+              <w:t>1, 2, 3, 4, 5, 6, 7, 8</w:t>
+            </w:r>
           </w:p>
         </w:tc>
       </w:tr>
       <w:tr>
         <w:tc>
           <w:tcPr>
-            <w:tcW w:w="1368" w:type="dxa"/>
-            <w:gridSpan w:val="3"/>
+            <w:tcW w:w="4127" w:type="dxa"/>
             <w:tcBorders>
-              <w:top w:val="single" w:sz="4" w:space="0" w:color="auto"/>
-              <w:left w:val="single" w:sz="4" w:space="0" w:color="auto"/>
-              <w:bottom w:val="single" w:sz="4" w:space="0" w:color="auto"/>
-              <w:right w:val="single" w:sz="4" w:space="0" w:color="auto"/>
+              <w:top w:val="single" w:sz="8" w:space="0" w:color="000000"/>
+              <w:left w:val="single" w:sz="18" w:space="0" w:color="000000"/>
+              <w:bottom w:val="single" w:sz="8" w:space="0" w:color="000000"/>
+              <w:right w:val="single" w:sz="8" w:space="0" w:color="000000"/>
             </w:tcBorders>
+            <w:tcMar>
+              <w:top w:w="72" w:type="dxa"/>
+              <w:left w:w="144" w:type="dxa"/>
+              <w:bottom w:w="72" w:type="dxa"/>
+              <w:right w:w="144" w:type="dxa"/>
+            </w:tcMar>
           </w:tcPr>
           <w:p>
-            <w:pPr>
-              <w:spacing w:after="160" w:line="259" w:lineRule="auto"/>
-            </w:pPr>
-          </w:p>
-        </w:tc>
-      </w:tr>
-      <w:tr>
-        <w:tc>
-          <w:tcPr>
-            <w:tcW w:w="468" w:type="dxa"/>
-            <w:tcBorders>
-              <w:top w:val="single" w:sz="4" w:space="0" w:color="auto"/>
-              <w:left w:val="single" w:sz="4" w:space="0" w:color="auto"/>
-              <w:bottom w:val="single" w:sz="4" w:space="0" w:color="auto"/>
-              <w:right w:val="single" w:sz="4" w:space="0" w:color="auto"/>
-            </w:tcBorders>
-          </w:tcPr>
-          <w:p>
-            <w:pPr>
-              <w:spacing w:after="160" w:line="259" w:lineRule="auto"/>
-            </w:pPr>
+            <w:r>
+              <w:t>14. Testing</w:t>
+            </w:r>
           </w:p>
         </w:tc>
         <w:tc>
           <w:tcPr>
-            <w:tcW w:w="450" w:type="dxa"/>
+            <w:tcW w:w="2250" w:type="dxa"/>
             <w:tcBorders>
-              <w:top w:val="single" w:sz="4" w:space="0" w:color="auto"/>
-              <w:left w:val="single" w:sz="4" w:space="0" w:color="auto"/>
-              <w:bottom w:val="single" w:sz="4" w:space="0" w:color="auto"/>
-              <w:right w:val="single" w:sz="4" w:space="0" w:color="auto"/>
+              <w:top w:val="single" w:sz="8" w:space="0" w:color="000000"/>
+              <w:left w:val="single" w:sz="8" w:space="0" w:color="000000"/>
+              <w:bottom w:val="single" w:sz="8" w:space="0" w:color="000000"/>
+              <w:right w:val="single" w:sz="8" w:space="0" w:color="000000"/>
             </w:tcBorders>
+            <w:tcMar>
+              <w:top w:w="72" w:type="dxa"/>
+              <w:left w:w="144" w:type="dxa"/>
+              <w:bottom w:w="72" w:type="dxa"/>
+              <w:right w:w="144" w:type="dxa"/>
+            </w:tcMar>
           </w:tcPr>
           <w:p>
-            <w:pPr>
-              <w:spacing w:after="160" w:line="259" w:lineRule="auto"/>
-            </w:pPr>
+            <w:r>
+              <w:t>10</w:t>
+            </w:r>
           </w:p>
         </w:tc>
         <w:tc>
           <w:tcPr>
-            <w:tcW w:w="450" w:type="dxa"/>
+            <w:tcW w:w="2430" w:type="dxa"/>
             <w:tcBorders>
-              <w:top w:val="single" w:sz="4" w:space="0" w:color="auto"/>
-              <w:left w:val="single" w:sz="4" w:space="0" w:color="auto"/>
-              <w:bottom w:val="single" w:sz="4" w:space="0" w:color="auto"/>
-              <w:right w:val="single" w:sz="4" w:space="0" w:color="auto"/>
+              <w:top w:val="single" w:sz="8" w:space="0" w:color="000000"/>
+              <w:left w:val="single" w:sz="8" w:space="0" w:color="000000"/>
+              <w:bottom w:val="single" w:sz="8" w:space="0" w:color="000000"/>
+              <w:right w:val="single" w:sz="18" w:space="0" w:color="000000"/>
             </w:tcBorders>
+            <w:tcMar>
+              <w:top w:w="72" w:type="dxa"/>
+              <w:left w:w="144" w:type="dxa"/>
+              <w:bottom w:w="72" w:type="dxa"/>
+              <w:right w:w="144" w:type="dxa"/>
+            </w:tcMar>
           </w:tcPr>
           <w:p>
-            <w:pPr>
-              <w:spacing w:after="160" w:line="259" w:lineRule="auto"/>
-            </w:pPr>
+            <w:r>
+              <w:t>1, 2, 3, 4, 5, 6, 7, 8, 9, 10, 11, 12, 13,</w:t>
+            </w:r>
           </w:p>
         </w:tc>
       </w:tr>
     </w:tbl>
-    <w:p/>
-    <w:p/>
-    <w:p/>
-    <w:p/>
-    <w:p/>
-    <w:p/>
-    <w:p/>
-    <w:p/>
-    <w:p>
-      <w:pPr>
-        <w:rPr>
-          <w:b/>
-          <w:bCs/>
-        </w:rPr>
-      </w:pPr>
+    <w:p>
+      <w:r>
+        <w:drawing>
+          <wp:anchor distT="0" distB="0" distL="114300" distR="114300" simplePos="0" relativeHeight="251658240" behindDoc="1" locked="0" layoutInCell="1" allowOverlap="1" wp14:anchorId="5BDAAA9A" wp14:editId="65BCA0FB">
+            <wp:simplePos x="0" y="0"/>
+            <wp:positionH relativeFrom="margin">
+              <wp:posOffset>-527473</wp:posOffset>
+            </wp:positionH>
+            <wp:positionV relativeFrom="paragraph">
+              <wp:posOffset>237490</wp:posOffset>
+            </wp:positionV>
+            <wp:extent cx="7018020" cy="4125595"/>
+            <wp:effectExtent l="0" t="0" r="0" b="8255"/>
+            <wp:wrapTight wrapText="bothSides">
+              <wp:wrapPolygon edited="0">
+                <wp:start x="0" y="0"/>
+                <wp:lineTo x="0" y="21543"/>
+                <wp:lineTo x="21518" y="21543"/>
+                <wp:lineTo x="21518" y="0"/>
+                <wp:lineTo x="0" y="0"/>
+              </wp:wrapPolygon>
+            </wp:wrapTight>
+            <wp:docPr id="1070666665" name="Picture 1" descr="A diagram of a number&#10;&#10;AI-generated content may be incorrect."/>
+            <wp:cNvGraphicFramePr>
+              <a:graphicFrameLocks xmlns:a="http://schemas.openxmlformats.org/drawingml/2006/main" noChangeAspect="1"/>
+            </wp:cNvGraphicFramePr>
+            <a:graphic xmlns:a="http://schemas.openxmlformats.org/drawingml/2006/main">
+              <a:graphicData uri="http://schemas.openxmlformats.org/drawingml/2006/picture">
+                <pic:pic xmlns:pic="http://schemas.openxmlformats.org/drawingml/2006/picture">
+                  <pic:nvPicPr>
+                    <pic:cNvPr id="1070666665" name="Picture 1" descr="A diagram of a number&#10;&#10;AI-generated content may be incorrect."/>
+                    <pic:cNvPicPr/>
+                  </pic:nvPicPr>
+                  <pic:blipFill>
+                    <a:blip r:embed="rId11">
+                      <a:extLst>
+                        <a:ext uri="{28A0092B-C50C-407E-A947-70E740481C1C}">
+                          <a14:useLocalDpi xmlns:a14="http://schemas.microsoft.com/office/drawing/2010/main" val="0"/>
+                        </a:ext>
+                      </a:extLst>
+                    </a:blip>
+                    <a:stretch>
+                      <a:fillRect/>
+                    </a:stretch>
+                  </pic:blipFill>
+                  <pic:spPr>
+                    <a:xfrm>
+                      <a:off x="0" y="0"/>
+                      <a:ext cx="7018020" cy="4125595"/>
+                    </a:xfrm>
+                    <a:prstGeom prst="rect">
+                      <a:avLst/>
+                    </a:prstGeom>
+                  </pic:spPr>
+                </pic:pic>
+              </a:graphicData>
+            </a:graphic>
+            <wp14:sizeRelH relativeFrom="page">
+              <wp14:pctWidth>0</wp14:pctWidth>
+            </wp14:sizeRelH>
+            <wp14:sizeRelV relativeFrom="page">
+              <wp14:pctHeight>0</wp14:pctHeight>
+            </wp14:sizeRelV>
+          </wp:anchor>
+        </w:drawing>
+      </w:r>
+      <w:r>
+        <w:t>Pert Chart</w:t>
+      </w:r>
+    </w:p>
+    <w:p>
+      <w:pPr>
+        <w:rPr>
+          <w:b/>
+          <w:bCs/>
+        </w:rPr>
+      </w:pPr>
+      <w:r>
+        <w:lastRenderedPageBreak/>
+        <w:drawing>
+          <wp:anchor distT="0" distB="0" distL="114300" distR="114300" simplePos="0" relativeHeight="251659264" behindDoc="1" locked="0" layoutInCell="1" allowOverlap="1" wp14:anchorId="7828952F" wp14:editId="28C4EE30">
+            <wp:simplePos x="0" y="0"/>
+            <wp:positionH relativeFrom="margin">
+              <wp:align>left</wp:align>
+            </wp:positionH>
+            <wp:positionV relativeFrom="paragraph">
+              <wp:posOffset>4416002</wp:posOffset>
+            </wp:positionV>
+            <wp:extent cx="5931535" cy="3522345"/>
+            <wp:effectExtent l="0" t="0" r="0" b="1905"/>
+            <wp:wrapTight wrapText="bothSides">
+              <wp:wrapPolygon edited="0">
+                <wp:start x="0" y="0"/>
+                <wp:lineTo x="0" y="21495"/>
+                <wp:lineTo x="21505" y="21495"/>
+                <wp:lineTo x="21505" y="0"/>
+                <wp:lineTo x="0" y="0"/>
+              </wp:wrapPolygon>
+            </wp:wrapTight>
+            <wp:docPr id="1322127855" name="Picture 1"/>
+            <wp:cNvGraphicFramePr>
+              <a:graphicFrameLocks xmlns:a="http://schemas.openxmlformats.org/drawingml/2006/main" noChangeAspect="1"/>
+            </wp:cNvGraphicFramePr>
+            <a:graphic xmlns:a="http://schemas.openxmlformats.org/drawingml/2006/main">
+              <a:graphicData uri="http://schemas.openxmlformats.org/drawingml/2006/picture">
+                <pic:pic xmlns:pic="http://schemas.openxmlformats.org/drawingml/2006/picture">
+                  <pic:nvPicPr>
+                    <pic:cNvPr id="1322127855" name=""/>
+                    <pic:cNvPicPr/>
+                  </pic:nvPicPr>
+                  <pic:blipFill>
+                    <a:blip r:embed="rId12">
+                      <a:extLst>
+                        <a:ext uri="{28A0092B-C50C-407E-A947-70E740481C1C}">
+                          <a14:useLocalDpi xmlns:a14="http://schemas.microsoft.com/office/drawing/2010/main" val="0"/>
+                        </a:ext>
+                      </a:extLst>
+                    </a:blip>
+                    <a:stretch>
+                      <a:fillRect/>
+                    </a:stretch>
+                  </pic:blipFill>
+                  <pic:spPr>
+                    <a:xfrm>
+                      <a:off x="0" y="0"/>
+                      <a:ext cx="5931535" cy="3522345"/>
+                    </a:xfrm>
+                    <a:prstGeom prst="rect">
+                      <a:avLst/>
+                    </a:prstGeom>
+                  </pic:spPr>
+                </pic:pic>
+              </a:graphicData>
+            </a:graphic>
+            <wp14:sizeRelH relativeFrom="page">
+              <wp14:pctWidth>0</wp14:pctWidth>
+            </wp14:sizeRelH>
+            <wp14:sizeRelV relativeFrom="page">
+              <wp14:pctHeight>0</wp14:pctHeight>
+            </wp14:sizeRelV>
+          </wp:anchor>
+        </w:drawing>
+      </w:r>
       <w:r>
         <w:rPr>
           <w:b/>
@@ -3030,8 +2911,6 @@
         <w:t>Gantt timeline</w:t>
       </w:r>
     </w:p>
-    <w:p/>
-    <w:p/>
     <w:sectPr>
       <w:pgSz w:w="12240" w:h="15840"/>
       <w:pgMar w:top="1440" w:right="1440" w:bottom="1440" w:left="1440" w:header="720" w:footer="720" w:gutter="0"/>
@@ -3158,6 +3037,95 @@
     </w:lvl>
   </w:abstractNum>
   <w:abstractNum w:abstractNumId="1" w15:restartNumberingAfterBreak="0">
+    <w:nsid w:val="5BC859D6"/>
+    <w:multiLevelType w:val="hybridMultilevel"/>
+    <w:tmpl w:val="8DE2AC7C"/>
+    <w:lvl w:ilvl="0" w:tplc="486A9BD4">
+      <w:start w:val="1"/>
+      <w:numFmt w:val="decimal"/>
+      <w:lvlText w:val="%1"/>
+      <w:lvlJc w:val="left"/>
+      <w:pPr>
+        <w:ind w:left="1080" w:hanging="360"/>
+      </w:pPr>
+      <w:rPr>
+        <w:rFonts w:hint="default"/>
+      </w:rPr>
+    </w:lvl>
+    <w:lvl w:ilvl="1" w:tplc="04090019" w:tentative="1">
+      <w:start w:val="1"/>
+      <w:numFmt w:val="lowerLetter"/>
+      <w:lvlText w:val="%2."/>
+      <w:lvlJc w:val="left"/>
+      <w:pPr>
+        <w:ind w:left="1800" w:hanging="360"/>
+      </w:pPr>
+    </w:lvl>
+    <w:lvl w:ilvl="2" w:tplc="0409001B" w:tentative="1">
+      <w:start w:val="1"/>
+      <w:numFmt w:val="lowerRoman"/>
+      <w:lvlText w:val="%3."/>
+      <w:lvlJc w:val="right"/>
+      <w:pPr>
+        <w:ind w:left="2520" w:hanging="180"/>
+      </w:pPr>
+    </w:lvl>
+    <w:lvl w:ilvl="3" w:tplc="0409000F" w:tentative="1">
+      <w:start w:val="1"/>
+      <w:numFmt w:val="decimal"/>
+      <w:lvlText w:val="%4."/>
+      <w:lvlJc w:val="left"/>
+      <w:pPr>
+        <w:ind w:left="3240" w:hanging="360"/>
+      </w:pPr>
+    </w:lvl>
+    <w:lvl w:ilvl="4" w:tplc="04090019" w:tentative="1">
+      <w:start w:val="1"/>
+      <w:numFmt w:val="lowerLetter"/>
+      <w:lvlText w:val="%5."/>
+      <w:lvlJc w:val="left"/>
+      <w:pPr>
+        <w:ind w:left="3960" w:hanging="360"/>
+      </w:pPr>
+    </w:lvl>
+    <w:lvl w:ilvl="5" w:tplc="0409001B" w:tentative="1">
+      <w:start w:val="1"/>
+      <w:numFmt w:val="lowerRoman"/>
+      <w:lvlText w:val="%6."/>
+      <w:lvlJc w:val="right"/>
+      <w:pPr>
+        <w:ind w:left="4680" w:hanging="180"/>
+      </w:pPr>
+    </w:lvl>
+    <w:lvl w:ilvl="6" w:tplc="0409000F" w:tentative="1">
+      <w:start w:val="1"/>
+      <w:numFmt w:val="decimal"/>
+      <w:lvlText w:val="%7."/>
+      <w:lvlJc w:val="left"/>
+      <w:pPr>
+        <w:ind w:left="5400" w:hanging="360"/>
+      </w:pPr>
+    </w:lvl>
+    <w:lvl w:ilvl="7" w:tplc="04090019" w:tentative="1">
+      <w:start w:val="1"/>
+      <w:numFmt w:val="lowerLetter"/>
+      <w:lvlText w:val="%8."/>
+      <w:lvlJc w:val="left"/>
+      <w:pPr>
+        <w:ind w:left="6120" w:hanging="360"/>
+      </w:pPr>
+    </w:lvl>
+    <w:lvl w:ilvl="8" w:tplc="0409001B" w:tentative="1">
+      <w:start w:val="1"/>
+      <w:numFmt w:val="lowerRoman"/>
+      <w:lvlText w:val="%9."/>
+      <w:lvlJc w:val="right"/>
+      <w:pPr>
+        <w:ind w:left="6840" w:hanging="180"/>
+      </w:pPr>
+    </w:lvl>
+  </w:abstractNum>
+  <w:abstractNum w:abstractNumId="2" w15:restartNumberingAfterBreak="0">
     <w:nsid w:val="5DC93A6D"/>
     <w:multiLevelType w:val="hybridMultilevel"/>
     <w:tmpl w:val="4D729D84"/>
@@ -3244,7 +3212,7 @@
     </w:lvl>
   </w:abstractNum>
   <w:num w:numId="1" w16cid:durableId="497888768">
-    <w:abstractNumId w:val="1"/>
+    <w:abstractNumId w:val="2"/>
     <w:lvlOverride w:ilvl="0">
       <w:startOverride w:val="1"/>
     </w:lvlOverride>
@@ -3275,6 +3243,9 @@
   </w:num>
   <w:num w:numId="2" w16cid:durableId="312758018">
     <w:abstractNumId w:val="0"/>
+  </w:num>
+  <w:num w:numId="3" w16cid:durableId="1533761112">
+    <w:abstractNumId w:val="1"/>
   </w:num>
 </w:numbering>
 </file>
@@ -3882,7 +3853,6 @@
   <w:style w:type="character" w:default="1" w:styleId="DefaultParagraphFont">
     <w:name w:val="Default Paragraph Font"/>
     <w:uiPriority w:val="1"/>
-    <w:semiHidden/>
     <w:unhideWhenUsed/>
   </w:style>
   <w:style w:type="table" w:default="1" w:styleId="TableNormal">

</xml_diff>

<commit_message>
Updates to Alex Senst Champion
</commit_message>
<xml_diff>
--- a/Docs/tl2/Alex Senst Works/AlexS_Champion_Document.docx
+++ b/Docs/tl2/Alex Senst Works/AlexS_Champion_Document.docx
@@ -3,7 +3,6 @@
 <w:document xmlns:wpc="http://schemas.microsoft.com/office/word/2010/wordprocessingCanvas" xmlns:cx="http://schemas.microsoft.com/office/drawing/2014/chartex" xmlns:cx1="http://schemas.microsoft.com/office/drawing/2015/9/8/chartex" xmlns:cx2="http://schemas.microsoft.com/office/drawing/2015/10/21/chartex" xmlns:cx3="http://schemas.microsoft.com/office/drawing/2016/5/9/chartex" xmlns:cx4="http://schemas.microsoft.com/office/drawing/2016/5/10/chartex" xmlns:cx5="http://schemas.microsoft.com/office/drawing/2016/5/11/chartex" xmlns:cx6="http://schemas.microsoft.com/office/drawing/2016/5/12/chartex" xmlns:cx7="http://schemas.microsoft.com/office/drawing/2016/5/13/chartex" xmlns:cx8="http://schemas.microsoft.com/office/drawing/2016/5/14/chartex" xmlns:mc="http://schemas.openxmlformats.org/markup-compatibility/2006" xmlns:aink="http://schemas.microsoft.com/office/drawing/2016/ink" xmlns:am3d="http://schemas.microsoft.com/office/drawing/2017/model3d" xmlns:o="urn:schemas-microsoft-com:office:office" xmlns:oel="http://schemas.microsoft.com/office/2019/extlst" xmlns:r="http://schemas.openxmlformats.org/officeDocument/2006/relationships" xmlns:m="http://schemas.openxmlformats.org/officeDocument/2006/math" xmlns:v="urn:schemas-microsoft-com:vml" xmlns:wp14="http://schemas.microsoft.com/office/word/2010/wordprocessingDrawing" xmlns:wp="http://schemas.openxmlformats.org/drawingml/2006/wordprocessingDrawing" xmlns:w10="urn:schemas-microsoft-com:office:word" xmlns:w="http://schemas.openxmlformats.org/wordprocessingml/2006/main" xmlns:w14="http://schemas.microsoft.com/office/word/2010/wordml" xmlns:w15="http://schemas.microsoft.com/office/word/2012/wordml" xmlns:w16cex="http://schemas.microsoft.com/office/word/2018/wordml/cex" xmlns:w16cid="http://schemas.microsoft.com/office/word/2016/wordml/cid" xmlns:w16="http://schemas.microsoft.com/office/word/2018/wordml" xmlns:w16du="http://schemas.microsoft.com/office/word/2023/wordml/word16du" xmlns:w16sdtdh="http://schemas.microsoft.com/office/word/2020/wordml/sdtdatahash" xmlns:w16sdtfl="http://schemas.microsoft.com/office/word/2024/wordml/sdtformatlock" xmlns:w16se="http://schemas.microsoft.com/office/word/2015/wordml/symex" xmlns:wpg="http://schemas.microsoft.com/office/word/2010/wordprocessingGroup" xmlns:wpi="http://schemas.microsoft.com/office/word/2010/wordprocessingInk" xmlns:wne="http://schemas.microsoft.com/office/word/2006/wordml" xmlns:wps="http://schemas.microsoft.com/office/word/2010/wordprocessingShape" mc:Ignorable="w14 w15 w16se w16cid w16 w16cex w16sdtdh w16sdtfl w16du wp14">
   <w:body>
     <w:p>
-      <w:proofErr w:type="spellStart"/>
       <w:r>
         <w:rPr>
           <w:u w:val="single"/>
@@ -14,14 +13,7 @@
         <w:rPr>
           <w:u w:val="single"/>
         </w:rPr>
-        <w:t>Alex</w:t>
-      </w:r>
-      <w:proofErr w:type="spellEnd"/>
-      <w:r>
-        <w:rPr>
-          <w:u w:val="single"/>
-        </w:rPr>
-        <w:t xml:space="preserve"> Senst</w:t>
+        <w:t>Alex Senst</w:t>
       </w:r>
       <w:r>
         <w:rPr>
@@ -201,15 +193,22 @@
       </w:r>
     </w:p>
     <w:p>
-      <w:r>
-        <w:rPr>
-          <w:noProof/>
+      <w:pPr>
+        <w:rPr>
+          <w:b/>
+          <w:bCs/>
+        </w:rPr>
+      </w:pPr>
+      <w:r>
+        <w:rPr>
+          <w:b/>
+          <w:bCs/>
         </w:rPr>
         <w:drawing>
-          <wp:inline distT="0" distB="0" distL="0" distR="0" wp14:anchorId="4D81B095" wp14:editId="57ED4B16">
-            <wp:extent cx="5943600" cy="3820795"/>
-            <wp:effectExtent l="0" t="0" r="0" b="8255"/>
-            <wp:docPr id="405615108" name="Picture 1" descr="A diagram of a flowchart with Ice hockey rink in the background&#10;&#10;AI-generated content may be incorrect."/>
+          <wp:inline distT="0" distB="0" distL="0" distR="0" wp14:anchorId="2E4875D6" wp14:editId="76917729">
+            <wp:extent cx="3992880" cy="4332145"/>
+            <wp:effectExtent l="0" t="0" r="7620" b="0"/>
+            <wp:docPr id="512691364" name="Picture 1" descr="A diagram of a system&#10;&#10;AI-generated content may be incorrect."/>
             <wp:cNvGraphicFramePr>
               <a:graphicFrameLocks xmlns:a="http://schemas.openxmlformats.org/drawingml/2006/main" noChangeAspect="1"/>
             </wp:cNvGraphicFramePr>
@@ -217,7 +216,7 @@
               <a:graphicData uri="http://schemas.openxmlformats.org/drawingml/2006/picture">
                 <pic:pic xmlns:pic="http://schemas.openxmlformats.org/drawingml/2006/picture">
                   <pic:nvPicPr>
-                    <pic:cNvPr id="405615108" name="Picture 1" descr="A diagram of a flowchart with Ice hockey rink in the background&#10;&#10;AI-generated content may be incorrect."/>
+                    <pic:cNvPr id="512691364" name="Picture 1" descr="A diagram of a system&#10;&#10;AI-generated content may be incorrect."/>
                     <pic:cNvPicPr/>
                   </pic:nvPicPr>
                   <pic:blipFill>
@@ -229,7 +228,7 @@
                   <pic:spPr>
                     <a:xfrm>
                       <a:off x="0" y="0"/>
-                      <a:ext cx="5943600" cy="3820795"/>
+                      <a:ext cx="4012108" cy="4353007"/>
                     </a:xfrm>
                     <a:prstGeom prst="rect">
                       <a:avLst/>
@@ -243,6 +242,49 @@
       </w:r>
     </w:p>
     <w:p>
+      <w:r>
+        <w:rPr>
+          <w:noProof/>
+        </w:rPr>
+        <w:lastRenderedPageBreak/>
+        <w:drawing>
+          <wp:inline distT="0" distB="0" distL="0" distR="0" wp14:anchorId="12B1FEA0" wp14:editId="012BEF77">
+            <wp:extent cx="5010849" cy="3400900"/>
+            <wp:effectExtent l="0" t="0" r="0" b="9525"/>
+            <wp:docPr id="1194145318" name="Picture 1" descr="A diagram of a game&#10;&#10;AI-generated content may be incorrect."/>
+            <wp:cNvGraphicFramePr>
+              <a:graphicFrameLocks xmlns:a="http://schemas.openxmlformats.org/drawingml/2006/main" noChangeAspect="1"/>
+            </wp:cNvGraphicFramePr>
+            <a:graphic xmlns:a="http://schemas.openxmlformats.org/drawingml/2006/main">
+              <a:graphicData uri="http://schemas.openxmlformats.org/drawingml/2006/picture">
+                <pic:pic xmlns:pic="http://schemas.openxmlformats.org/drawingml/2006/picture">
+                  <pic:nvPicPr>
+                    <pic:cNvPr id="1194145318" name="Picture 1" descr="A diagram of a game&#10;&#10;AI-generated content may be incorrect."/>
+                    <pic:cNvPicPr/>
+                  </pic:nvPicPr>
+                  <pic:blipFill>
+                    <a:blip r:embed="rId7"/>
+                    <a:stretch>
+                      <a:fillRect/>
+                    </a:stretch>
+                  </pic:blipFill>
+                  <pic:spPr>
+                    <a:xfrm>
+                      <a:off x="0" y="0"/>
+                      <a:ext cx="5010849" cy="3400900"/>
+                    </a:xfrm>
+                    <a:prstGeom prst="rect">
+                      <a:avLst/>
+                    </a:prstGeom>
+                  </pic:spPr>
+                </pic:pic>
+              </a:graphicData>
+            </a:graphic>
+          </wp:inline>
+        </w:drawing>
+      </w:r>
+    </w:p>
+    <w:p>
       <w:pPr>
         <w:rPr>
           <w:b/>
@@ -305,6 +347,1015 @@
         <w:rPr>
           <w:lang w:val="en-CA"/>
         </w:rPr>
+        <w:t>Level is created</w:t>
+      </w:r>
+    </w:p>
+    <w:p>
+      <w:r>
+        <w:rPr>
+          <w:b/>
+          <w:bCs/>
+          <w:lang w:val="en-CA"/>
+        </w:rPr>
+        <w:t>Summary:</w:t>
+      </w:r>
+      <w:r>
+        <w:rPr>
+          <w:lang w:val="en-CA"/>
+        </w:rPr>
+        <w:t xml:space="preserve"> </w:t>
+      </w:r>
+      <w:r>
+        <w:rPr>
+          <w:lang w:val="en-CA"/>
+        </w:rPr>
+        <w:t xml:space="preserve">The levelMap </w:t>
+      </w:r>
+      <w:r>
+        <w:rPr>
+          <w:lang w:val="en-CA"/>
+        </w:rPr>
+        <w:t>Manager</w:t>
+      </w:r>
+      <w:r>
+        <w:rPr>
+          <w:lang w:val="en-CA"/>
+        </w:rPr>
+        <w:t xml:space="preserve"> </w:t>
+      </w:r>
+      <w:r>
+        <w:rPr>
+          <w:lang w:val="en-CA"/>
+        </w:rPr>
+        <w:t>selects</w:t>
+      </w:r>
+      <w:r>
+        <w:rPr>
+          <w:lang w:val="en-CA"/>
+        </w:rPr>
+        <w:t xml:space="preserve"> the desired </w:t>
+      </w:r>
+      <w:r>
+        <w:rPr>
+          <w:lang w:val="en-CA"/>
+        </w:rPr>
+        <w:t>level</w:t>
+      </w:r>
+      <w:r>
+        <w:rPr>
+          <w:lang w:val="en-CA"/>
+        </w:rPr>
+        <w:t xml:space="preserve"> and calls the level’s levelManager to call the objects into the level</w:t>
+      </w:r>
+    </w:p>
+    <w:p>
+      <w:r>
+        <w:rPr>
+          <w:b/>
+          <w:bCs/>
+          <w:lang w:val="en-CA"/>
+        </w:rPr>
+        <w:t>Actors:</w:t>
+      </w:r>
+      <w:r>
+        <w:rPr>
+          <w:lang w:val="en-CA"/>
+        </w:rPr>
+        <w:t xml:space="preserve"> </w:t>
+      </w:r>
+      <w:r>
+        <w:rPr>
+          <w:lang w:val="en-CA"/>
+        </w:rPr>
+        <w:t>Game Save System</w:t>
+      </w:r>
+    </w:p>
+    <w:p>
+      <w:r>
+        <w:rPr>
+          <w:b/>
+          <w:bCs/>
+          <w:lang w:val="en-CA"/>
+        </w:rPr>
+        <w:t>Preconditions:</w:t>
+      </w:r>
+      <w:r>
+        <w:rPr>
+          <w:lang w:val="en-CA"/>
+        </w:rPr>
+        <w:t xml:space="preserve"> </w:t>
+      </w:r>
+      <w:r>
+        <w:rPr>
+          <w:lang w:val="en-CA"/>
+        </w:rPr>
+        <w:t xml:space="preserve">Player has </w:t>
+      </w:r>
+      <w:r>
+        <w:rPr>
+          <w:lang w:val="en-CA"/>
+        </w:rPr>
+        <w:t xml:space="preserve">chosen a save file so the Game Save System knows what level/data to give the levelMap </w:t>
+      </w:r>
+      <w:r>
+        <w:rPr>
+          <w:lang w:val="en-CA"/>
+        </w:rPr>
+        <w:t>Manager</w:t>
+      </w:r>
+      <w:r>
+        <w:rPr>
+          <w:lang w:val="en-CA"/>
+        </w:rPr>
+        <w:t xml:space="preserve"> to begin with</w:t>
+      </w:r>
+    </w:p>
+    <w:p>
+      <w:r>
+        <w:rPr>
+          <w:b/>
+          <w:bCs/>
+          <w:lang w:val="en-CA"/>
+        </w:rPr>
+        <w:t>Basic sequence:</w:t>
+      </w:r>
+      <w:r>
+        <w:rPr>
+          <w:lang w:val="en-CA"/>
+        </w:rPr>
+        <w:t xml:space="preserve"> </w:t>
+      </w:r>
+    </w:p>
+    <w:p>
+      <w:pPr>
+        <w:ind w:left="720"/>
+        <w:rPr>
+          <w:lang w:val="en-CA"/>
+        </w:rPr>
+      </w:pPr>
+      <w:r>
+        <w:rPr>
+          <w:b/>
+          <w:bCs/>
+          <w:lang w:val="en-CA"/>
+        </w:rPr>
+        <w:t>Step 1:</w:t>
+      </w:r>
+      <w:r>
+        <w:rPr>
+          <w:lang w:val="en-CA"/>
+        </w:rPr>
+        <w:t xml:space="preserve"> </w:t>
+      </w:r>
+      <w:r>
+        <w:rPr>
+          <w:lang w:val="en-CA"/>
+        </w:rPr>
+        <w:t xml:space="preserve">Game Save System sends the level data to the levelMap </w:t>
+      </w:r>
+      <w:r>
+        <w:rPr>
+          <w:lang w:val="en-CA"/>
+        </w:rPr>
+        <w:t>Manager</w:t>
+      </w:r>
+    </w:p>
+    <w:p>
+      <w:pPr>
+        <w:ind w:left="720"/>
+      </w:pPr>
+      <w:r>
+        <w:rPr>
+          <w:b/>
+          <w:bCs/>
+          <w:lang w:val="en-CA"/>
+        </w:rPr>
+        <w:t>Step 2:</w:t>
+      </w:r>
+      <w:r>
+        <w:t xml:space="preserve"> </w:t>
+      </w:r>
+      <w:r>
+        <w:t xml:space="preserve">levelMap </w:t>
+      </w:r>
+      <w:r>
+        <w:t>Manager</w:t>
+      </w:r>
+      <w:r>
+        <w:t xml:space="preserve"> </w:t>
+      </w:r>
+      <w:r>
+        <w:t>loads</w:t>
+      </w:r>
+      <w:r>
+        <w:t xml:space="preserve"> </w:t>
+      </w:r>
+      <w:r>
+        <w:t>L</w:t>
+      </w:r>
+      <w:r>
+        <w:t>evel 1</w:t>
+      </w:r>
+    </w:p>
+    <w:p>
+      <w:pPr>
+        <w:ind w:left="720"/>
+        <w:rPr>
+          <w:lang w:val="en-CA"/>
+        </w:rPr>
+      </w:pPr>
+      <w:r>
+        <w:rPr>
+          <w:b/>
+          <w:bCs/>
+          <w:lang w:val="en-CA"/>
+        </w:rPr>
+        <w:t xml:space="preserve">Step </w:t>
+      </w:r>
+      <w:r>
+        <w:rPr>
+          <w:b/>
+          <w:bCs/>
+          <w:lang w:val="en-CA"/>
+        </w:rPr>
+        <w:t>3</w:t>
+      </w:r>
+      <w:r>
+        <w:rPr>
+          <w:b/>
+          <w:bCs/>
+          <w:lang w:val="en-CA"/>
+        </w:rPr>
+        <w:t>:</w:t>
+      </w:r>
+      <w:r>
+        <w:rPr>
+          <w:lang w:val="en-CA"/>
+        </w:rPr>
+        <w:t xml:space="preserve"> levelMap Manager calls for placement of all stagnant/non-moving objects</w:t>
+      </w:r>
+    </w:p>
+    <w:p>
+      <w:pPr>
+        <w:ind w:left="720"/>
+      </w:pPr>
+      <w:r>
+        <w:rPr>
+          <w:b/>
+          <w:bCs/>
+          <w:lang w:val="en-CA"/>
+        </w:rPr>
+        <w:t xml:space="preserve">Step </w:t>
+      </w:r>
+      <w:r>
+        <w:rPr>
+          <w:b/>
+          <w:bCs/>
+          <w:lang w:val="en-CA"/>
+        </w:rPr>
+        <w:t>4</w:t>
+      </w:r>
+      <w:r>
+        <w:rPr>
+          <w:b/>
+          <w:bCs/>
+          <w:lang w:val="en-CA"/>
+        </w:rPr>
+        <w:t>:</w:t>
+      </w:r>
+      <w:r>
+        <w:t xml:space="preserve"> </w:t>
+      </w:r>
+      <w:r>
+        <w:t>Level</w:t>
+      </w:r>
+      <w:r>
+        <w:t xml:space="preserve"> calls for placement of all dangerous environment objects</w:t>
+      </w:r>
+    </w:p>
+    <w:p>
+      <w:pPr>
+        <w:ind w:left="720"/>
+      </w:pPr>
+      <w:r>
+        <w:rPr>
+          <w:b/>
+          <w:bCs/>
+          <w:lang w:val="en-CA"/>
+        </w:rPr>
+        <w:t xml:space="preserve">Step </w:t>
+      </w:r>
+      <w:r>
+        <w:rPr>
+          <w:b/>
+          <w:bCs/>
+          <w:lang w:val="en-CA"/>
+        </w:rPr>
+        <w:t>5</w:t>
+      </w:r>
+      <w:r>
+        <w:rPr>
+          <w:b/>
+          <w:bCs/>
+          <w:lang w:val="en-CA"/>
+        </w:rPr>
+        <w:t>:</w:t>
+      </w:r>
+      <w:r>
+        <w:rPr>
+          <w:lang w:val="en-CA"/>
+        </w:rPr>
+        <w:t xml:space="preserve"> </w:t>
+      </w:r>
+      <w:r>
+        <w:rPr>
+          <w:lang w:val="en-CA"/>
+        </w:rPr>
+        <w:t>Level</w:t>
+      </w:r>
+      <w:r>
+        <w:rPr>
+          <w:lang w:val="en-CA"/>
+        </w:rPr>
+        <w:t xml:space="preserve"> calls for placement of all moving platforms</w:t>
+      </w:r>
+    </w:p>
+    <w:p>
+      <w:pPr>
+        <w:ind w:left="720"/>
+        <w:rPr>
+          <w:lang w:val="en-CA"/>
+        </w:rPr>
+      </w:pPr>
+      <w:r>
+        <w:rPr>
+          <w:b/>
+          <w:bCs/>
+          <w:lang w:val="en-CA"/>
+        </w:rPr>
+        <w:t xml:space="preserve">Step </w:t>
+      </w:r>
+      <w:r>
+        <w:rPr>
+          <w:b/>
+          <w:bCs/>
+          <w:lang w:val="en-CA"/>
+        </w:rPr>
+        <w:t>6</w:t>
+      </w:r>
+      <w:r>
+        <w:rPr>
+          <w:b/>
+          <w:bCs/>
+          <w:lang w:val="en-CA"/>
+        </w:rPr>
+        <w:t>:</w:t>
+      </w:r>
+      <w:r>
+        <w:rPr>
+          <w:lang w:val="en-CA"/>
+        </w:rPr>
+        <w:t xml:space="preserve"> </w:t>
+      </w:r>
+      <w:r>
+        <w:rPr>
+          <w:lang w:val="en-CA"/>
+        </w:rPr>
+        <w:t>Level</w:t>
+      </w:r>
+      <w:r>
+        <w:rPr>
+          <w:lang w:val="en-CA"/>
+        </w:rPr>
+        <w:t xml:space="preserve"> calls for placement of all passageways</w:t>
+      </w:r>
+    </w:p>
+    <w:p>
+      <w:pPr>
+        <w:ind w:left="720"/>
+      </w:pPr>
+      <w:r>
+        <w:rPr>
+          <w:b/>
+          <w:bCs/>
+          <w:lang w:val="en-CA"/>
+        </w:rPr>
+        <w:t xml:space="preserve">Step </w:t>
+      </w:r>
+      <w:r>
+        <w:rPr>
+          <w:b/>
+          <w:bCs/>
+          <w:lang w:val="en-CA"/>
+        </w:rPr>
+        <w:t>7</w:t>
+      </w:r>
+      <w:r>
+        <w:rPr>
+          <w:b/>
+          <w:bCs/>
+          <w:lang w:val="en-CA"/>
+        </w:rPr>
+        <w:t>:</w:t>
+      </w:r>
+      <w:r>
+        <w:t xml:space="preserve"> </w:t>
+      </w:r>
+      <w:r>
+        <w:t>Level</w:t>
+      </w:r>
+      <w:r>
+        <w:t xml:space="preserve"> calls for placement of all lockedPassageways</w:t>
+      </w:r>
+    </w:p>
+    <w:p>
+      <w:pPr>
+        <w:ind w:left="720"/>
+      </w:pPr>
+      <w:r>
+        <w:rPr>
+          <w:b/>
+          <w:bCs/>
+          <w:lang w:val="en-CA"/>
+        </w:rPr>
+        <w:t xml:space="preserve">Step </w:t>
+      </w:r>
+      <w:r>
+        <w:rPr>
+          <w:b/>
+          <w:bCs/>
+          <w:lang w:val="en-CA"/>
+        </w:rPr>
+        <w:t>8</w:t>
+      </w:r>
+      <w:r>
+        <w:rPr>
+          <w:b/>
+          <w:bCs/>
+          <w:lang w:val="en-CA"/>
+        </w:rPr>
+        <w:t>:</w:t>
+      </w:r>
+      <w:r>
+        <w:t xml:space="preserve"> </w:t>
+      </w:r>
+      <w:r>
+        <w:t>Level</w:t>
+      </w:r>
+      <w:r>
+        <w:t xml:space="preserve"> calls for placement of all slidingDoors</w:t>
+      </w:r>
+    </w:p>
+    <w:p>
+      <w:pPr>
+        <w:ind w:left="720"/>
+      </w:pPr>
+    </w:p>
+    <w:p>
+      <w:r>
+        <w:rPr>
+          <w:b/>
+          <w:bCs/>
+          <w:lang w:val="en-CA"/>
+        </w:rPr>
+        <w:lastRenderedPageBreak/>
+        <w:t>Exceptions:</w:t>
+      </w:r>
+      <w:r>
+        <w:rPr>
+          <w:lang w:val="en-CA"/>
+        </w:rPr>
+        <w:t xml:space="preserve"> </w:t>
+      </w:r>
+    </w:p>
+    <w:p>
+      <w:pPr>
+        <w:ind w:left="720"/>
+        <w:rPr>
+          <w:lang w:val="en-CA"/>
+        </w:rPr>
+      </w:pPr>
+      <w:r>
+        <w:rPr>
+          <w:b/>
+          <w:bCs/>
+          <w:lang w:val="en-CA"/>
+        </w:rPr>
+        <w:t xml:space="preserve">Step </w:t>
+      </w:r>
+      <w:r>
+        <w:rPr>
+          <w:b/>
+          <w:bCs/>
+          <w:lang w:val="en-CA"/>
+        </w:rPr>
+        <w:t>2</w:t>
+      </w:r>
+      <w:r>
+        <w:rPr>
+          <w:b/>
+          <w:bCs/>
+          <w:lang w:val="en-CA"/>
+        </w:rPr>
+        <w:t>.1:</w:t>
+      </w:r>
+      <w:r>
+        <w:rPr>
+          <w:lang w:val="en-CA"/>
+        </w:rPr>
+        <w:t xml:space="preserve"> </w:t>
+      </w:r>
+      <w:r>
+        <w:rPr>
+          <w:lang w:val="en-CA"/>
+        </w:rPr>
+        <w:t xml:space="preserve">The Game Save System sends level data for a previously saved file </w:t>
+      </w:r>
+      <w:r>
+        <w:rPr>
+          <w:lang w:val="en-CA"/>
+        </w:rPr>
+        <w:t>starting at level 2</w:t>
+      </w:r>
+      <w:r>
+        <w:rPr>
+          <w:lang w:val="en-CA"/>
+        </w:rPr>
+        <w:t>. The levelMap loads that level and save data instead.</w:t>
+      </w:r>
+      <w:r>
+        <w:rPr>
+          <w:lang w:val="en-CA"/>
+        </w:rPr>
+        <w:t>(Extends)</w:t>
+      </w:r>
+    </w:p>
+    <w:p>
+      <w:pPr>
+        <w:ind w:left="720"/>
+      </w:pPr>
+      <w:r>
+        <w:rPr>
+          <w:b/>
+          <w:bCs/>
+          <w:lang w:val="en-CA"/>
+        </w:rPr>
+        <w:t xml:space="preserve">Step </w:t>
+      </w:r>
+      <w:r>
+        <w:rPr>
+          <w:b/>
+          <w:bCs/>
+          <w:lang w:val="en-CA"/>
+        </w:rPr>
+        <w:t>2</w:t>
+      </w:r>
+      <w:r>
+        <w:rPr>
+          <w:b/>
+          <w:bCs/>
+          <w:lang w:val="en-CA"/>
+        </w:rPr>
+        <w:t>.</w:t>
+      </w:r>
+      <w:r>
+        <w:rPr>
+          <w:b/>
+          <w:bCs/>
+          <w:lang w:val="en-CA"/>
+        </w:rPr>
+        <w:t>2</w:t>
+      </w:r>
+      <w:r>
+        <w:rPr>
+          <w:b/>
+          <w:bCs/>
+          <w:lang w:val="en-CA"/>
+        </w:rPr>
+        <w:t>:</w:t>
+      </w:r>
+      <w:r>
+        <w:rPr>
+          <w:lang w:val="en-CA"/>
+        </w:rPr>
+        <w:t xml:space="preserve"> </w:t>
+      </w:r>
+      <w:r>
+        <w:rPr>
+          <w:lang w:val="en-CA"/>
+        </w:rPr>
+        <w:t xml:space="preserve">The Game Save System sends level data for a previously saved file starting at level </w:t>
+      </w:r>
+      <w:r>
+        <w:rPr>
+          <w:lang w:val="en-CA"/>
+        </w:rPr>
+        <w:t>3</w:t>
+      </w:r>
+      <w:r>
+        <w:rPr>
+          <w:lang w:val="en-CA"/>
+        </w:rPr>
+        <w:t>. The levelMap loads that level and save data instead.</w:t>
+      </w:r>
+      <w:r>
+        <w:rPr>
+          <w:lang w:val="en-CA"/>
+        </w:rPr>
+        <w:t>(Extends)</w:t>
+      </w:r>
+    </w:p>
+    <w:p>
+      <w:pPr>
+        <w:ind w:left="720"/>
+      </w:pPr>
+      <w:r>
+        <w:rPr>
+          <w:b/>
+          <w:bCs/>
+          <w:lang w:val="en-CA"/>
+        </w:rPr>
+        <w:t xml:space="preserve">Step </w:t>
+      </w:r>
+      <w:r>
+        <w:rPr>
+          <w:b/>
+          <w:bCs/>
+          <w:lang w:val="en-CA"/>
+        </w:rPr>
+        <w:t>2</w:t>
+      </w:r>
+      <w:r>
+        <w:rPr>
+          <w:b/>
+          <w:bCs/>
+          <w:lang w:val="en-CA"/>
+        </w:rPr>
+        <w:t>.</w:t>
+      </w:r>
+      <w:r>
+        <w:rPr>
+          <w:b/>
+          <w:bCs/>
+          <w:lang w:val="en-CA"/>
+        </w:rPr>
+        <w:t>3</w:t>
+      </w:r>
+      <w:r>
+        <w:rPr>
+          <w:b/>
+          <w:bCs/>
+          <w:lang w:val="en-CA"/>
+        </w:rPr>
+        <w:t>:</w:t>
+      </w:r>
+      <w:r>
+        <w:rPr>
+          <w:lang w:val="en-CA"/>
+        </w:rPr>
+        <w:t xml:space="preserve"> </w:t>
+      </w:r>
+      <w:r>
+        <w:rPr>
+          <w:lang w:val="en-CA"/>
+        </w:rPr>
+        <w:t xml:space="preserve">The Game Save System sends level data for a previously saved file starting at level </w:t>
+      </w:r>
+      <w:r>
+        <w:rPr>
+          <w:lang w:val="en-CA"/>
+        </w:rPr>
+        <w:t>4</w:t>
+      </w:r>
+      <w:r>
+        <w:rPr>
+          <w:lang w:val="en-CA"/>
+        </w:rPr>
+        <w:t>. The levelMap loads that level and save data instead.</w:t>
+      </w:r>
+      <w:r>
+        <w:rPr>
+          <w:lang w:val="en-CA"/>
+        </w:rPr>
+        <w:t>(Extends)</w:t>
+      </w:r>
+    </w:p>
+    <w:p>
+      <w:pPr>
+        <w:ind w:left="720"/>
+        <w:rPr>
+          <w:lang w:val="en-CA"/>
+        </w:rPr>
+      </w:pPr>
+      <w:r>
+        <w:rPr>
+          <w:b/>
+          <w:bCs/>
+          <w:lang w:val="en-CA"/>
+        </w:rPr>
+        <w:t xml:space="preserve">Step </w:t>
+      </w:r>
+      <w:r>
+        <w:rPr>
+          <w:b/>
+          <w:bCs/>
+          <w:lang w:val="en-CA"/>
+        </w:rPr>
+        <w:t>2</w:t>
+      </w:r>
+      <w:r>
+        <w:rPr>
+          <w:b/>
+          <w:bCs/>
+          <w:lang w:val="en-CA"/>
+        </w:rPr>
+        <w:t>.</w:t>
+      </w:r>
+      <w:r>
+        <w:rPr>
+          <w:b/>
+          <w:bCs/>
+          <w:lang w:val="en-CA"/>
+        </w:rPr>
+        <w:t>4</w:t>
+      </w:r>
+      <w:r>
+        <w:rPr>
+          <w:b/>
+          <w:bCs/>
+          <w:lang w:val="en-CA"/>
+        </w:rPr>
+        <w:t>:</w:t>
+      </w:r>
+      <w:r>
+        <w:rPr>
+          <w:lang w:val="en-CA"/>
+        </w:rPr>
+        <w:t xml:space="preserve"> </w:t>
+      </w:r>
+      <w:r>
+        <w:rPr>
+          <w:lang w:val="en-CA"/>
+        </w:rPr>
+        <w:t xml:space="preserve">The Game Save System sends level data for a previously saved file starting at level </w:t>
+      </w:r>
+      <w:r>
+        <w:rPr>
+          <w:lang w:val="en-CA"/>
+        </w:rPr>
+        <w:t>5</w:t>
+      </w:r>
+      <w:r>
+        <w:rPr>
+          <w:lang w:val="en-CA"/>
+        </w:rPr>
+        <w:t>. The levelMap loads that level and save data instead.</w:t>
+      </w:r>
+      <w:r>
+        <w:rPr>
+          <w:lang w:val="en-CA"/>
+        </w:rPr>
+        <w:t>(Extends)</w:t>
+      </w:r>
+    </w:p>
+    <w:p>
+      <w:pPr>
+        <w:ind w:left="720"/>
+      </w:pPr>
+      <w:r>
+        <w:rPr>
+          <w:b/>
+          <w:bCs/>
+          <w:lang w:val="en-CA"/>
+        </w:rPr>
+        <w:t xml:space="preserve">Step </w:t>
+      </w:r>
+      <w:r>
+        <w:rPr>
+          <w:b/>
+          <w:bCs/>
+          <w:lang w:val="en-CA"/>
+        </w:rPr>
+        <w:t>7.</w:t>
+      </w:r>
+      <w:r>
+        <w:t>1: The Game Save System level data shows the lockedPassage was unlocked during previous save. The lockedPassage is set as unlocked. (Extends)</w:t>
+      </w:r>
+    </w:p>
+    <w:p>
+      <w:pPr>
+        <w:ind w:left="720"/>
+      </w:pPr>
+      <w:r>
+        <w:rPr>
+          <w:b/>
+          <w:bCs/>
+          <w:lang w:val="en-CA"/>
+        </w:rPr>
+        <w:t>Step 8.</w:t>
+      </w:r>
+      <w:r>
+        <w:t>1: The Game Save System level data shows the slidingDoor was previously moved in another save. The slidingDoor is not placed.(Extends)</w:t>
+      </w:r>
+    </w:p>
+    <w:p>
+      <w:pPr>
+        <w:ind w:left="720"/>
+      </w:pPr>
+    </w:p>
+    <w:p>
+      <w:r>
+        <w:rPr>
+          <w:b/>
+          <w:bCs/>
+          <w:lang w:val="en-CA"/>
+        </w:rPr>
+        <w:t>Post conditions:</w:t>
+      </w:r>
+      <w:r>
+        <w:rPr>
+          <w:lang w:val="en-CA"/>
+        </w:rPr>
+        <w:t xml:space="preserve"> </w:t>
+      </w:r>
+      <w:r>
+        <w:rPr>
+          <w:lang w:val="en-CA"/>
+        </w:rPr>
+        <w:t>Desire</w:t>
+      </w:r>
+      <w:r>
+        <w:rPr>
+          <w:lang w:val="en-CA"/>
+        </w:rPr>
+        <w:t>d</w:t>
+      </w:r>
+      <w:r>
+        <w:rPr>
+          <w:lang w:val="en-CA"/>
+        </w:rPr>
+        <w:t xml:space="preserve"> level is loaded</w:t>
+      </w:r>
+    </w:p>
+    <w:p>
+      <w:r>
+        <w:rPr>
+          <w:b/>
+          <w:bCs/>
+          <w:lang w:val="en-CA"/>
+        </w:rPr>
+        <w:t>Priority:</w:t>
+      </w:r>
+      <w:r>
+        <w:rPr>
+          <w:lang w:val="en-CA"/>
+        </w:rPr>
+        <w:t xml:space="preserve"> </w:t>
+      </w:r>
+      <w:r>
+        <w:rPr>
+          <w:lang w:val="en-CA"/>
+        </w:rPr>
+        <w:t>1</w:t>
+      </w:r>
+      <w:r>
+        <w:rPr>
+          <w:lang w:val="en-CA"/>
+        </w:rPr>
+        <w:t>*</w:t>
+      </w:r>
+    </w:p>
+    <w:p>
+      <w:r>
+        <w:rPr>
+          <w:b/>
+          <w:bCs/>
+          <w:lang w:val="en-CA"/>
+        </w:rPr>
+        <w:t>ID:</w:t>
+      </w:r>
+      <w:r>
+        <w:rPr>
+          <w:lang w:val="en-CA"/>
+        </w:rPr>
+        <w:t xml:space="preserve"> </w:t>
+      </w:r>
+      <w:r>
+        <w:rPr>
+          <w:lang w:val="en-CA"/>
+        </w:rPr>
+        <w:t>L</w:t>
+      </w:r>
+      <w:r>
+        <w:rPr>
+          <w:lang w:val="en-CA"/>
+        </w:rPr>
+        <w:t>0</w:t>
+      </w:r>
+      <w:r>
+        <w:rPr>
+          <w:lang w:val="en-CA"/>
+        </w:rPr>
+        <w:t>1</w:t>
+      </w:r>
+    </w:p>
+    <w:p>
+      <w:pPr>
+        <w:rPr>
+          <w:lang w:val="en-CA"/>
+        </w:rPr>
+      </w:pPr>
+      <w:r>
+        <w:rPr>
+          <w:lang w:val="en-CA"/>
+        </w:rPr>
+        <w:t>*The priorities are 1 = must have, 2 = essential, 3 = nice to have.</w:t>
+      </w:r>
+    </w:p>
+    <w:p>
+      <w:pPr>
+        <w:rPr>
+          <w:lang w:val="en-CA"/>
+        </w:rPr>
+      </w:pPr>
+    </w:p>
+    <w:p>
+      <w:pPr>
+        <w:rPr>
+          <w:b/>
+          <w:bCs/>
+        </w:rPr>
+      </w:pPr>
+      <w:r>
+        <w:rPr>
+          <w:b/>
+          <w:bCs/>
+        </w:rPr>
+        <w:t xml:space="preserve">Scenario </w:t>
+      </w:r>
+      <w:r>
+        <w:rPr>
+          <w:b/>
+          <w:bCs/>
+        </w:rPr>
+        <w:t>2</w:t>
+      </w:r>
+      <w:r>
+        <w:rPr>
+          <w:b/>
+          <w:bCs/>
+        </w:rPr>
+        <w:t xml:space="preserve"> </w:t>
+      </w:r>
+      <w:r>
+        <w:rPr>
+          <w:b/>
+          <w:bCs/>
+        </w:rPr>
+        <w:t>(</w:t>
+      </w:r>
+      <w:r>
+        <w:rPr>
+          <w:b/>
+          <w:bCs/>
+        </w:rPr>
+        <w:t>2</w:t>
+      </w:r>
+      <w:r>
+        <w:rPr>
+          <w:b/>
+          <w:bCs/>
+          <w:vertAlign w:val="superscript"/>
+        </w:rPr>
+        <w:t>nd</w:t>
+      </w:r>
+      <w:r>
+        <w:rPr>
+          <w:b/>
+          <w:bCs/>
+        </w:rPr>
+        <w:t xml:space="preserve"> Use Case Diagram):</w:t>
+      </w:r>
+    </w:p>
+    <w:p>
+      <w:r>
+        <w:rPr>
+          <w:b/>
+          <w:bCs/>
+          <w:lang w:val="en-CA"/>
+        </w:rPr>
+        <w:t>Name:</w:t>
+      </w:r>
+      <w:r>
+        <w:rPr>
+          <w:lang w:val="en-CA"/>
+        </w:rPr>
+        <w:t xml:space="preserve"> </w:t>
+      </w:r>
+      <w:r>
+        <w:rPr>
+          <w:lang w:val="en-CA"/>
+        </w:rPr>
         <w:t>Player movement through locked passageway</w:t>
       </w:r>
     </w:p>
@@ -315,8 +1366,245 @@
           <w:bCs/>
           <w:lang w:val="en-CA"/>
         </w:rPr>
+        <w:t>Summary:</w:t>
+      </w:r>
+      <w:r>
+        <w:rPr>
+          <w:lang w:val="en-CA"/>
+        </w:rPr>
+        <w:t xml:space="preserve"> </w:t>
+      </w:r>
+      <w:r>
+        <w:rPr>
+          <w:lang w:val="en-CA"/>
+        </w:rPr>
+        <w:t>The player unlocks a previously locked passageway and moves through to a different level</w:t>
+      </w:r>
+    </w:p>
+    <w:p>
+      <w:r>
+        <w:rPr>
+          <w:b/>
+          <w:bCs/>
+          <w:lang w:val="en-CA"/>
+        </w:rPr>
+        <w:t>Actors:</w:t>
+      </w:r>
+      <w:r>
+        <w:rPr>
+          <w:lang w:val="en-CA"/>
+        </w:rPr>
+        <w:t xml:space="preserve"> Player</w:t>
+      </w:r>
+    </w:p>
+    <w:p>
+      <w:r>
+        <w:rPr>
+          <w:b/>
+          <w:bCs/>
+          <w:lang w:val="en-CA"/>
+        </w:rPr>
+        <w:t>Preconditions:</w:t>
+      </w:r>
+      <w:r>
+        <w:rPr>
+          <w:lang w:val="en-CA"/>
+        </w:rPr>
+        <w:t xml:space="preserve"> Player </w:t>
+      </w:r>
+      <w:r>
+        <w:rPr>
+          <w:lang w:val="en-CA"/>
+        </w:rPr>
+        <w:t>has interacted with required NPC to achieve the unlock condition for the passageway</w:t>
+      </w:r>
+    </w:p>
+    <w:p>
+      <w:r>
+        <w:rPr>
+          <w:b/>
+          <w:bCs/>
+          <w:lang w:val="en-CA"/>
+        </w:rPr>
+        <w:t>Basic sequence:</w:t>
+      </w:r>
+      <w:r>
+        <w:rPr>
+          <w:lang w:val="en-CA"/>
+        </w:rPr>
+        <w:t xml:space="preserve"> </w:t>
+      </w:r>
+    </w:p>
+    <w:p>
+      <w:pPr>
+        <w:ind w:left="720"/>
+        <w:rPr>
+          <w:lang w:val="en-CA"/>
+        </w:rPr>
+      </w:pPr>
+      <w:r>
+        <w:rPr>
+          <w:b/>
+          <w:bCs/>
+          <w:lang w:val="en-CA"/>
+        </w:rPr>
+        <w:t>Step 1:</w:t>
+      </w:r>
+      <w:r>
+        <w:rPr>
+          <w:lang w:val="en-CA"/>
+        </w:rPr>
+        <w:t xml:space="preserve"> </w:t>
+      </w:r>
+      <w:r>
+        <w:rPr>
+          <w:lang w:val="en-CA"/>
+        </w:rPr>
+        <w:t>Player completes interaction with NPC</w:t>
+      </w:r>
+    </w:p>
+    <w:p>
+      <w:pPr>
+        <w:ind w:left="720"/>
+      </w:pPr>
+      <w:r>
+        <w:rPr>
+          <w:b/>
+          <w:bCs/>
+          <w:lang w:val="en-CA"/>
+        </w:rPr>
+        <w:t>Step 2:</w:t>
+      </w:r>
+      <w:r>
+        <w:t xml:space="preserve"> The locked passageway is unlocked</w:t>
+      </w:r>
+    </w:p>
+    <w:p>
+      <w:pPr>
+        <w:ind w:left="720"/>
+      </w:pPr>
+      <w:r>
+        <w:rPr>
+          <w:b/>
+          <w:bCs/>
+          <w:lang w:val="en-CA"/>
+        </w:rPr>
+        <w:t xml:space="preserve">Step </w:t>
+      </w:r>
+      <w:r>
+        <w:rPr>
+          <w:b/>
+          <w:bCs/>
+          <w:lang w:val="en-CA"/>
+        </w:rPr>
+        <w:t>3</w:t>
+      </w:r>
+      <w:r>
+        <w:rPr>
+          <w:b/>
+          <w:bCs/>
+          <w:lang w:val="en-CA"/>
+        </w:rPr>
+        <w:t>:</w:t>
+      </w:r>
+      <w:r>
+        <w:rPr>
+          <w:lang w:val="en-CA"/>
+        </w:rPr>
+        <w:t xml:space="preserve"> </w:t>
+      </w:r>
+      <w:r>
+        <w:rPr>
+          <w:lang w:val="en-CA"/>
+        </w:rPr>
+        <w:t>The passageway becomes visible and usable to player</w:t>
+      </w:r>
+    </w:p>
+    <w:p>
+      <w:pPr>
+        <w:ind w:left="720"/>
+        <w:rPr>
+          <w:lang w:val="en-CA"/>
+        </w:rPr>
+      </w:pPr>
+      <w:r>
+        <w:rPr>
+          <w:b/>
+          <w:bCs/>
+          <w:lang w:val="en-CA"/>
+        </w:rPr>
+        <w:t xml:space="preserve">Step </w:t>
+      </w:r>
+      <w:r>
+        <w:rPr>
+          <w:b/>
+          <w:bCs/>
+          <w:lang w:val="en-CA"/>
+        </w:rPr>
+        <w:t>4</w:t>
+      </w:r>
+      <w:r>
+        <w:rPr>
+          <w:b/>
+          <w:bCs/>
+          <w:lang w:val="en-CA"/>
+        </w:rPr>
+        <w:t>:</w:t>
+      </w:r>
+      <w:r>
+        <w:rPr>
+          <w:lang w:val="en-CA"/>
+        </w:rPr>
+        <w:t xml:space="preserve"> </w:t>
+      </w:r>
+      <w:r>
+        <w:rPr>
+          <w:lang w:val="en-CA"/>
+        </w:rPr>
+        <w:t>Player moves through the passageway</w:t>
+      </w:r>
+    </w:p>
+    <w:p>
+      <w:pPr>
+        <w:ind w:left="720"/>
+      </w:pPr>
+      <w:r>
+        <w:rPr>
+          <w:b/>
+          <w:bCs/>
+          <w:lang w:val="en-CA"/>
+        </w:rPr>
         <w:lastRenderedPageBreak/>
-        <w:t>Summary:</w:t>
+        <w:t xml:space="preserve">Step </w:t>
+      </w:r>
+      <w:r>
+        <w:rPr>
+          <w:b/>
+          <w:bCs/>
+          <w:lang w:val="en-CA"/>
+        </w:rPr>
+        <w:t>5</w:t>
+      </w:r>
+      <w:r>
+        <w:rPr>
+          <w:b/>
+          <w:bCs/>
+          <w:lang w:val="en-CA"/>
+        </w:rPr>
+        <w:t>:</w:t>
+      </w:r>
+      <w:r>
+        <w:t xml:space="preserve"> The player is moved through passageway to next level</w:t>
+      </w:r>
+    </w:p>
+    <w:p>
+      <w:r>
+        <w:rPr>
+          <w:b/>
+          <w:bCs/>
+          <w:lang w:val="en-CA"/>
+        </w:rPr>
+        <w:t>Exceptions:</w:t>
       </w:r>
       <w:r>
         <w:rPr>
@@ -324,77 +1612,130 @@
         </w:rPr>
         <w:t xml:space="preserve"> </w:t>
       </w:r>
-      <w:r>
-        <w:rPr>
-          <w:lang w:val="en-CA"/>
-        </w:rPr>
-        <w:t>The player unlock</w:t>
-      </w:r>
-      <w:r>
-        <w:rPr>
-          <w:lang w:val="en-CA"/>
-        </w:rPr>
-        <w:t>s</w:t>
-      </w:r>
-      <w:r>
-        <w:rPr>
-          <w:lang w:val="en-CA"/>
-        </w:rPr>
-        <w:t xml:space="preserve"> a previously locked passageway</w:t>
-      </w:r>
-      <w:r>
-        <w:rPr>
-          <w:lang w:val="en-CA"/>
-        </w:rPr>
-        <w:t xml:space="preserve"> and moves through to a different level</w:t>
-      </w:r>
-    </w:p>
-    <w:p>
-      <w:r>
-        <w:rPr>
-          <w:b/>
-          <w:bCs/>
-          <w:lang w:val="en-CA"/>
-        </w:rPr>
-        <w:t>Actors:</w:t>
-      </w:r>
-      <w:r>
-        <w:rPr>
-          <w:lang w:val="en-CA"/>
-        </w:rPr>
-        <w:t xml:space="preserve"> Player</w:t>
-      </w:r>
-    </w:p>
-    <w:p>
-      <w:r>
-        <w:rPr>
-          <w:b/>
-          <w:bCs/>
-          <w:lang w:val="en-CA"/>
-        </w:rPr>
-        <w:t>Preconditions:</w:t>
-      </w:r>
-      <w:r>
-        <w:rPr>
-          <w:lang w:val="en-CA"/>
-        </w:rPr>
-        <w:t xml:space="preserve"> Player </w:t>
-      </w:r>
-      <w:r>
-        <w:rPr>
-          <w:lang w:val="en-CA"/>
-        </w:rPr>
-        <w:t>has interacted with required NPC to achieve the unlock condition for the passageway</w:t>
-      </w:r>
-    </w:p>
-    <w:p>
-      <w:r>
-        <w:rPr>
-          <w:b/>
-          <w:bCs/>
-          <w:lang w:val="en-CA"/>
-        </w:rPr>
-        <w:t>Basic sequence:</w:t>
+    </w:p>
+    <w:p>
+      <w:pPr>
+        <w:ind w:left="720"/>
+      </w:pPr>
+      <w:r>
+        <w:rPr>
+          <w:b/>
+          <w:bCs/>
+          <w:lang w:val="en-CA"/>
+        </w:rPr>
+        <w:t>Step 1.1:</w:t>
+      </w:r>
+      <w:r>
+        <w:rPr>
+          <w:lang w:val="en-CA"/>
+        </w:rPr>
+        <w:t xml:space="preserve"> The player </w:t>
+      </w:r>
+      <w:r>
+        <w:rPr>
+          <w:lang w:val="en-CA"/>
+        </w:rPr>
+        <w:t>chooses not to continue interaction with NPC</w:t>
+      </w:r>
+      <w:r>
+        <w:rPr>
+          <w:lang w:val="en-CA"/>
+        </w:rPr>
+        <w:t xml:space="preserve">. </w:t>
+      </w:r>
+      <w:r>
+        <w:rPr>
+          <w:lang w:val="en-CA"/>
+        </w:rPr>
+        <w:t>Player does not unlock the passageway and cannot move through it.</w:t>
+      </w:r>
+      <w:r>
+        <w:rPr>
+          <w:lang w:val="en-CA"/>
+        </w:rPr>
+        <w:t>(Extends)</w:t>
+      </w:r>
+    </w:p>
+    <w:p>
+      <w:pPr>
+        <w:ind w:left="720"/>
+        <w:rPr>
+          <w:lang w:val="en-CA"/>
+        </w:rPr>
+      </w:pPr>
+      <w:r>
+        <w:rPr>
+          <w:b/>
+          <w:bCs/>
+          <w:lang w:val="en-CA"/>
+        </w:rPr>
+        <w:t>Step 1.2:</w:t>
+      </w:r>
+      <w:r>
+        <w:rPr>
+          <w:lang w:val="en-CA"/>
+        </w:rPr>
+        <w:t xml:space="preserve"> The player</w:t>
+      </w:r>
+      <w:r>
+        <w:rPr>
+          <w:lang w:val="en-CA"/>
+        </w:rPr>
+        <w:t xml:space="preserve"> dies in the interaction without completing the interaction. Player does not unlock the passageway and cannot move through it.</w:t>
+      </w:r>
+      <w:r>
+        <w:rPr>
+          <w:lang w:val="en-CA"/>
+        </w:rPr>
+        <w:t>(Extends)</w:t>
+      </w:r>
+    </w:p>
+    <w:p>
+      <w:pPr>
+        <w:ind w:left="720"/>
+        <w:rPr>
+          <w:lang w:val="en-CA"/>
+        </w:rPr>
+      </w:pPr>
+      <w:r>
+        <w:rPr>
+          <w:b/>
+          <w:bCs/>
+          <w:lang w:val="en-CA"/>
+        </w:rPr>
+        <w:t xml:space="preserve">Step </w:t>
+      </w:r>
+      <w:r>
+        <w:rPr>
+          <w:b/>
+          <w:bCs/>
+          <w:lang w:val="en-CA"/>
+        </w:rPr>
+        <w:t>4</w:t>
+      </w:r>
+      <w:r>
+        <w:rPr>
+          <w:b/>
+          <w:bCs/>
+          <w:lang w:val="en-CA"/>
+        </w:rPr>
+        <w:t xml:space="preserve">.1: </w:t>
+      </w:r>
+      <w:r>
+        <w:rPr>
+          <w:lang w:val="en-CA"/>
+        </w:rPr>
+        <w:t>The player does not move through the passageway. Player stays in current map and does not move to new scene.(Extends)</w:t>
+      </w:r>
+    </w:p>
+    <w:p>
+      <w:r>
+        <w:rPr>
+          <w:b/>
+          <w:bCs/>
+          <w:lang w:val="en-CA"/>
+        </w:rPr>
+        <w:t>Post conditions:</w:t>
       </w:r>
       <w:r>
         <w:rPr>
@@ -402,21 +1743,21 @@
         </w:rPr>
         <w:t xml:space="preserve"> </w:t>
       </w:r>
-    </w:p>
-    <w:p>
-      <w:pPr>
-        <w:ind w:left="720"/>
-        <w:rPr>
-          <w:lang w:val="en-CA"/>
-        </w:rPr>
-      </w:pPr>
-      <w:r>
-        <w:rPr>
-          <w:b/>
-          <w:bCs/>
-          <w:lang w:val="en-CA"/>
-        </w:rPr>
-        <w:t>Step 1:</w:t>
+      <w:r>
+        <w:rPr>
+          <w:lang w:val="en-CA"/>
+        </w:rPr>
+        <w:t>Player’s position on new level is set according to level they came from</w:t>
+      </w:r>
+    </w:p>
+    <w:p>
+      <w:r>
+        <w:rPr>
+          <w:b/>
+          <w:bCs/>
+          <w:lang w:val="en-CA"/>
+        </w:rPr>
+        <w:t>Priority:</w:t>
       </w:r>
       <w:r>
         <w:rPr>
@@ -428,339 +1769,47 @@
         <w:rPr>
           <w:lang w:val="en-CA"/>
         </w:rPr>
-        <w:t>Player</w:t>
-      </w:r>
-      <w:r>
-        <w:rPr>
-          <w:lang w:val="en-CA"/>
-        </w:rPr>
-        <w:t xml:space="preserve"> completes interaction</w:t>
-      </w:r>
-      <w:r>
-        <w:rPr>
-          <w:lang w:val="en-CA"/>
-        </w:rPr>
-        <w:t xml:space="preserve"> with NPC</w:t>
-      </w:r>
-    </w:p>
-    <w:p>
-      <w:pPr>
-        <w:ind w:left="720"/>
-      </w:pPr>
-      <w:r>
-        <w:rPr>
-          <w:b/>
-          <w:bCs/>
-          <w:lang w:val="en-CA"/>
-        </w:rPr>
-        <w:t>Step 2:</w:t>
-      </w:r>
-      <w:r>
+        <w:t>2</w:t>
+      </w:r>
+      <w:r>
+        <w:rPr>
+          <w:lang w:val="en-CA"/>
+        </w:rPr>
+        <w:t>*</w:t>
+      </w:r>
+    </w:p>
+    <w:p>
+      <w:r>
+        <w:rPr>
+          <w:b/>
+          <w:bCs/>
+          <w:lang w:val="en-CA"/>
+        </w:rPr>
+        <w:t>ID:</w:t>
+      </w:r>
+      <w:r>
+        <w:rPr>
+          <w:lang w:val="en-CA"/>
+        </w:rPr>
         <w:t xml:space="preserve"> </w:t>
       </w:r>
       <w:r>
-        <w:t xml:space="preserve">The locked passageway </w:t>
-      </w:r>
-      <w:r>
-        <w:t>is</w:t>
-      </w:r>
-      <w:r>
-        <w:t xml:space="preserve"> unlocked</w:t>
-      </w:r>
-    </w:p>
-    <w:p>
-      <w:pPr>
-        <w:ind w:left="720"/>
-      </w:pPr>
-      <w:r>
-        <w:rPr>
-          <w:b/>
-          <w:bCs/>
-          <w:lang w:val="en-CA"/>
-        </w:rPr>
-        <w:t>Step 2:</w:t>
-      </w:r>
-      <w:r>
-        <w:rPr>
-          <w:lang w:val="en-CA"/>
-        </w:rPr>
-        <w:t xml:space="preserve"> </w:t>
-      </w:r>
-      <w:r>
-        <w:rPr>
-          <w:lang w:val="en-CA"/>
-        </w:rPr>
-        <w:t>The passageway becomes visible and usable to player</w:t>
-      </w:r>
-    </w:p>
-    <w:p>
-      <w:pPr>
-        <w:ind w:left="720"/>
-        <w:rPr>
-          <w:lang w:val="en-CA"/>
-        </w:rPr>
-      </w:pPr>
-      <w:r>
-        <w:rPr>
-          <w:b/>
-          <w:bCs/>
-          <w:lang w:val="en-CA"/>
-        </w:rPr>
-        <w:t>Step 3:</w:t>
-      </w:r>
-      <w:r>
-        <w:rPr>
-          <w:lang w:val="en-CA"/>
-        </w:rPr>
-        <w:t xml:space="preserve"> </w:t>
-      </w:r>
-      <w:r>
-        <w:rPr>
-          <w:lang w:val="en-CA"/>
-        </w:rPr>
-        <w:t xml:space="preserve">Player </w:t>
-      </w:r>
-      <w:r>
-        <w:rPr>
-          <w:lang w:val="en-CA"/>
-        </w:rPr>
-        <w:t>moves through the passageway</w:t>
-      </w:r>
-    </w:p>
-    <w:p>
-      <w:pPr>
-        <w:ind w:left="720"/>
-      </w:pPr>
-      <w:r>
-        <w:rPr>
-          <w:b/>
-          <w:bCs/>
-          <w:lang w:val="en-CA"/>
-        </w:rPr>
-        <w:t>Step 4:</w:t>
-      </w:r>
-      <w:r>
-        <w:t xml:space="preserve"> The player i</w:t>
-      </w:r>
-      <w:r>
-        <w:t xml:space="preserve">s moved </w:t>
-      </w:r>
-      <w:r>
-        <w:t>through passageway to next leve</w:t>
-      </w:r>
-      <w:r>
-        <w:t>l</w:t>
-      </w:r>
-    </w:p>
-    <w:p>
-      <w:r>
-        <w:rPr>
-          <w:b/>
-          <w:bCs/>
-          <w:lang w:val="en-CA"/>
-        </w:rPr>
-        <w:t>Exceptions:</w:t>
-      </w:r>
-      <w:r>
-        <w:rPr>
-          <w:lang w:val="en-CA"/>
-        </w:rPr>
-        <w:t xml:space="preserve"> </w:t>
-      </w:r>
-    </w:p>
-    <w:p>
-      <w:pPr>
-        <w:ind w:left="720"/>
-      </w:pPr>
-      <w:r>
-        <w:rPr>
-          <w:b/>
-          <w:bCs/>
-          <w:lang w:val="en-CA"/>
-        </w:rPr>
-        <w:t>Step 1.1:</w:t>
-      </w:r>
-      <w:r>
-        <w:rPr>
-          <w:lang w:val="en-CA"/>
-        </w:rPr>
-        <w:t xml:space="preserve"> The player </w:t>
-      </w:r>
-      <w:r>
-        <w:rPr>
-          <w:lang w:val="en-CA"/>
-        </w:rPr>
-        <w:t>chooses not to continue interaction with NPC</w:t>
-      </w:r>
-      <w:r>
-        <w:rPr>
-          <w:lang w:val="en-CA"/>
-        </w:rPr>
-        <w:t xml:space="preserve">. </w:t>
-      </w:r>
-      <w:r>
-        <w:rPr>
-          <w:lang w:val="en-CA"/>
-        </w:rPr>
-        <w:t>Player does not unlock the passageway and cannot move through it.</w:t>
-      </w:r>
-      <w:r>
-        <w:rPr>
-          <w:lang w:val="en-CA"/>
-        </w:rPr>
-        <w:t>(Extends)</w:t>
-      </w:r>
-    </w:p>
-    <w:p>
-      <w:pPr>
-        <w:ind w:left="720"/>
-        <w:rPr>
-          <w:lang w:val="en-CA"/>
-        </w:rPr>
-      </w:pPr>
-      <w:r>
-        <w:rPr>
-          <w:b/>
-          <w:bCs/>
-          <w:lang w:val="en-CA"/>
-        </w:rPr>
-        <w:t>Step 1.2:</w:t>
-      </w:r>
-      <w:r>
-        <w:rPr>
-          <w:lang w:val="en-CA"/>
-        </w:rPr>
-        <w:t xml:space="preserve"> The player</w:t>
-      </w:r>
-      <w:r>
-        <w:rPr>
-          <w:lang w:val="en-CA"/>
-        </w:rPr>
-        <w:t xml:space="preserve"> dies in the interaction</w:t>
-      </w:r>
-      <w:r>
-        <w:rPr>
-          <w:lang w:val="en-CA"/>
-        </w:rPr>
-        <w:t xml:space="preserve"> without completing the interaction</w:t>
-      </w:r>
-      <w:r>
-        <w:rPr>
-          <w:lang w:val="en-CA"/>
-        </w:rPr>
-        <w:t>. Player does not unlock the passageway and cannot move through it.</w:t>
-      </w:r>
-      <w:r>
-        <w:rPr>
-          <w:lang w:val="en-CA"/>
-        </w:rPr>
-        <w:t>(Extends)</w:t>
-      </w:r>
-    </w:p>
-    <w:p>
-      <w:pPr>
-        <w:ind w:left="720"/>
-        <w:rPr>
-          <w:lang w:val="en-CA"/>
-        </w:rPr>
-      </w:pPr>
-      <w:r>
-        <w:rPr>
-          <w:b/>
-          <w:bCs/>
-          <w:lang w:val="en-CA"/>
-        </w:rPr>
-        <w:t xml:space="preserve">Step 3.1: </w:t>
-      </w:r>
-      <w:r>
-        <w:rPr>
-          <w:lang w:val="en-CA"/>
-        </w:rPr>
-        <w:t>The player does not move through the passageway. Player stays in current map and does not move to new scene.(Extends)</w:t>
-      </w:r>
-    </w:p>
-    <w:p>
-      <w:r>
-        <w:rPr>
-          <w:b/>
-          <w:bCs/>
-          <w:lang w:val="en-CA"/>
-        </w:rPr>
-        <w:t>Post conditions:</w:t>
-      </w:r>
-      <w:r>
-        <w:rPr>
-          <w:lang w:val="en-CA"/>
-        </w:rPr>
-        <w:t xml:space="preserve"> </w:t>
-      </w:r>
-      <w:r>
-        <w:rPr>
-          <w:lang w:val="en-CA"/>
-        </w:rPr>
-        <w:t>Player’s position on new level is set according to level they came from</w:t>
-      </w:r>
-    </w:p>
-    <w:p>
-      <w:r>
-        <w:rPr>
-          <w:b/>
-          <w:bCs/>
-          <w:lang w:val="en-CA"/>
-        </w:rPr>
-        <w:t>Priority:</w:t>
-      </w:r>
-      <w:r>
-        <w:rPr>
-          <w:lang w:val="en-CA"/>
-        </w:rPr>
-        <w:t xml:space="preserve"> </w:t>
+        <w:rPr>
+          <w:lang w:val="en-CA"/>
+        </w:rPr>
+        <w:t>L</w:t>
+      </w:r>
+      <w:r>
+        <w:rPr>
+          <w:lang w:val="en-CA"/>
+        </w:rPr>
+        <w:t>0</w:t>
       </w:r>
       <w:r>
         <w:rPr>
           <w:lang w:val="en-CA"/>
         </w:rPr>
         <w:t>2</w:t>
-      </w:r>
-      <w:r>
-        <w:rPr>
-          <w:lang w:val="en-CA"/>
-        </w:rPr>
-        <w:t>*</w:t>
-      </w:r>
-    </w:p>
-    <w:p>
-      <w:r>
-        <w:rPr>
-          <w:b/>
-          <w:bCs/>
-          <w:lang w:val="en-CA"/>
-        </w:rPr>
-        <w:t>ID:</w:t>
-      </w:r>
-      <w:r>
-        <w:rPr>
-          <w:lang w:val="en-CA"/>
-        </w:rPr>
-        <w:t xml:space="preserve"> </w:t>
-      </w:r>
-      <w:r>
-        <w:rPr>
-          <w:lang w:val="en-CA"/>
-        </w:rPr>
-        <w:t>L</w:t>
-      </w:r>
-      <w:r>
-        <w:rPr>
-          <w:lang w:val="en-CA"/>
-        </w:rPr>
-        <w:t>0</w:t>
-      </w:r>
-      <w:r>
-        <w:rPr>
-          <w:lang w:val="en-CA"/>
-        </w:rPr>
-        <w:t>1</w:t>
       </w:r>
     </w:p>
     <w:p>
@@ -829,7 +1878,7 @@
                     </pic:cNvPicPr>
                   </pic:nvPicPr>
                   <pic:blipFill>
-                    <a:blip r:embed="rId7">
+                    <a:blip r:embed="rId8">
                       <a:extLst>
                         <a:ext uri="{28A0092B-C50C-407E-A947-70E740481C1C}">
                           <a14:useLocalDpi xmlns:a14="http://schemas.microsoft.com/office/drawing/2010/main" val="0"/>
@@ -873,36 +1922,36 @@
           <w:b/>
           <w:bCs/>
         </w:rPr>
+        <w:t>Data Flow Diagrams</w:t>
+      </w:r>
+    </w:p>
+    <w:p>
+      <w:pPr>
+        <w:rPr>
+          <w:b/>
+          <w:bCs/>
+        </w:rPr>
+      </w:pPr>
+      <w:r>
+        <w:rPr>
+          <w:b/>
+          <w:bCs/>
+        </w:rPr>
+        <w:t>Diagram 0:</w:t>
+      </w:r>
+    </w:p>
+    <w:p>
+      <w:pPr>
+        <w:rPr>
+          <w:b/>
+          <w:bCs/>
+        </w:rPr>
+      </w:pPr>
+      <w:r>
+        <w:rPr>
+          <w:noProof/>
+        </w:rPr>
         <w:lastRenderedPageBreak/>
-        <w:t>Data Flow Diagrams</w:t>
-      </w:r>
-    </w:p>
-    <w:p>
-      <w:pPr>
-        <w:rPr>
-          <w:b/>
-          <w:bCs/>
-        </w:rPr>
-      </w:pPr>
-      <w:r>
-        <w:rPr>
-          <w:b/>
-          <w:bCs/>
-        </w:rPr>
-        <w:t>Diagram 0:</w:t>
-      </w:r>
-    </w:p>
-    <w:p>
-      <w:pPr>
-        <w:rPr>
-          <w:b/>
-          <w:bCs/>
-        </w:rPr>
-      </w:pPr>
-      <w:r>
-        <w:rPr>
-          <w:noProof/>
-        </w:rPr>
         <w:drawing>
           <wp:inline distT="0" distB="0" distL="0" distR="0" wp14:anchorId="75BBE204" wp14:editId="37D1B588">
             <wp:extent cx="5943600" cy="3456305"/>
@@ -919,7 +1968,7 @@
                     <pic:cNvPicPr/>
                   </pic:nvPicPr>
                   <pic:blipFill>
-                    <a:blip r:embed="rId8"/>
+                    <a:blip r:embed="rId9"/>
                     <a:stretch>
                       <a:fillRect/>
                     </a:stretch>
@@ -950,6 +1999,9 @@
     </w:p>
     <w:p>
       <w:r>
+        <w:rPr>
+          <w:noProof/>
+        </w:rPr>
         <w:drawing>
           <wp:inline distT="0" distB="0" distL="0" distR="0" wp14:anchorId="1D0DC0E9" wp14:editId="39C8B536">
             <wp:extent cx="6362752" cy="3479800"/>
@@ -968,7 +2020,7 @@
                     </pic:cNvPicPr>
                   </pic:nvPicPr>
                   <pic:blipFill>
-                    <a:blip r:embed="rId9">
+                    <a:blip r:embed="rId10">
                       <a:extLst>
                         <a:ext uri="{28A0092B-C50C-407E-A947-70E740481C1C}">
                           <a14:useLocalDpi xmlns:a14="http://schemas.microsoft.com/office/drawing/2010/main" val="0"/>
@@ -1002,6 +2054,9 @@
     </w:p>
     <w:p>
       <w:r>
+        <w:rPr>
+          <w:noProof/>
+        </w:rPr>
         <w:lastRenderedPageBreak/>
         <w:drawing>
           <wp:inline distT="0" distB="0" distL="0" distR="0" wp14:anchorId="7763DDDE" wp14:editId="4420FE62">
@@ -1021,7 +2076,7 @@
                     </pic:cNvPicPr>
                   </pic:nvPicPr>
                   <pic:blipFill>
-                    <a:blip r:embed="rId10">
+                    <a:blip r:embed="rId11">
                       <a:extLst>
                         <a:ext uri="{28A0092B-C50C-407E-A947-70E740481C1C}">
                           <a14:useLocalDpi xmlns:a14="http://schemas.microsoft.com/office/drawing/2010/main" val="0"/>
@@ -1070,13 +2125,8 @@
       </w:r>
     </w:p>
     <w:p>
-      <w:proofErr w:type="spellStart"/>
-      <w:r>
-        <w:t>revealPassage</w:t>
-      </w:r>
-      <w:proofErr w:type="spellEnd"/>
-      <w:r>
-        <w:t>()</w:t>
+      <w:r>
+        <w:t>revealPassage()</w:t>
       </w:r>
       <w:r>
         <w:t>:</w:t>
@@ -1130,13 +2180,8 @@
       </w:r>
     </w:p>
     <w:p>
-      <w:proofErr w:type="spellStart"/>
-      <w:r>
-        <w:t>envDamage</w:t>
-      </w:r>
-      <w:proofErr w:type="spellEnd"/>
-      <w:r>
-        <w:t>:</w:t>
+      <w:r>
+        <w:t>envDamage:</w:t>
       </w:r>
     </w:p>
     <w:p>
@@ -1145,13 +2190,8 @@
         <w:t>IF player coll</w:t>
       </w:r>
       <w:r>
-        <w:t xml:space="preserve">ides with </w:t>
-      </w:r>
-      <w:proofErr w:type="spellStart"/>
-      <w:r>
-        <w:t>damageEnv</w:t>
-      </w:r>
-      <w:proofErr w:type="spellEnd"/>
+        <w:t>ides with damageEnv</w:t>
+      </w:r>
     </w:p>
     <w:p>
       <w:r>
@@ -1162,13 +2202,8 @@
         <w:t>Decrease health of player by amount of damage dealt</w:t>
       </w:r>
       <w:r>
-        <w:t xml:space="preserve"> by </w:t>
-      </w:r>
-      <w:proofErr w:type="spellStart"/>
-      <w:r>
-        <w:t>damageEnv</w:t>
-      </w:r>
-      <w:proofErr w:type="spellEnd"/>
+        <w:t xml:space="preserve"> by damageEnv</w:t>
+      </w:r>
     </w:p>
     <w:p>
       <w:r>
@@ -1198,11 +2233,9 @@
       </w:r>
     </w:p>
     <w:p>
-      <w:proofErr w:type="spellStart"/>
       <w:r>
         <w:t>movingPlatform</w:t>
       </w:r>
-      <w:proofErr w:type="spellEnd"/>
       <w:r>
         <w:t>:</w:t>
       </w:r>
@@ -1218,6 +2251,7 @@
     </w:p>
     <w:p>
       <w:r>
+        <w:lastRenderedPageBreak/>
         <w:tab/>
       </w:r>
       <w:r>
@@ -1242,7 +2276,6 @@
     </w:p>
     <w:p>
       <w:r>
-        <w:lastRenderedPageBreak/>
         <w:tab/>
       </w:r>
       <w:r>
@@ -1253,13 +2286,8 @@
       </w:r>
     </w:p>
     <w:p>
-      <w:proofErr w:type="spellStart"/>
-      <w:r>
-        <w:t>moveLevels</w:t>
-      </w:r>
-      <w:proofErr w:type="spellEnd"/>
-      <w:r>
-        <w:t>():</w:t>
+      <w:r>
+        <w:t>moveLevels():</w:t>
       </w:r>
     </w:p>
     <w:p>
@@ -1526,6 +2554,7 @@
           </w:tcPr>
           <w:p>
             <w:r>
+              <w:lastRenderedPageBreak/>
               <w:t>Task</w:t>
             </w:r>
           </w:p>
@@ -1679,24 +2708,14 @@
             <w:r>
               <w:t xml:space="preserve">Program </w:t>
             </w:r>
-            <w:proofErr w:type="spellStart"/>
-            <w:r>
-              <w:t>levelMap</w:t>
-            </w:r>
-            <w:proofErr w:type="spellEnd"/>
-            <w:r>
-              <w:t xml:space="preserve"> and </w:t>
-            </w:r>
-            <w:proofErr w:type="spellStart"/>
+            <w:r>
+              <w:t xml:space="preserve">levelMap and </w:t>
+            </w:r>
             <w:r>
               <w:t>terrainObject</w:t>
             </w:r>
             <w:r>
-              <w:t>s</w:t>
-            </w:r>
-            <w:proofErr w:type="spellEnd"/>
-            <w:r>
-              <w:t xml:space="preserve"> Classes and </w:t>
+              <w:t xml:space="preserve">s Classes and </w:t>
             </w:r>
             <w:r>
               <w:t>Scene Manager Script</w:t>
@@ -1770,7 +2789,6 @@
           </w:tcPr>
           <w:p>
             <w:r>
-              <w:lastRenderedPageBreak/>
               <w:t xml:space="preserve">3.  </w:t>
             </w:r>
             <w:r>
@@ -2384,13 +3402,7 @@
           </w:tcPr>
           <w:p>
             <w:r>
-              <w:t xml:space="preserve">10. </w:t>
-            </w:r>
-            <w:r>
-              <w:t xml:space="preserve"> </w:t>
-            </w:r>
-            <w:r>
-              <w:t>Program</w:t>
+              <w:t>10.  Program</w:t>
             </w:r>
             <w:r>
               <w:t>ming</w:t>
@@ -2761,7 +3773,19 @@
       </w:tr>
     </w:tbl>
     <w:p>
-      <w:r>
+      <w:pPr>
+        <w:rPr>
+          <w:b/>
+          <w:bCs/>
+        </w:rPr>
+      </w:pPr>
+      <w:r>
+        <w:rPr>
+          <w:b/>
+          <w:bCs/>
+          <w:noProof/>
+        </w:rPr>
+        <w:lastRenderedPageBreak/>
         <w:drawing>
           <wp:anchor distT="0" distB="0" distL="114300" distR="114300" simplePos="0" relativeHeight="251658240" behindDoc="1" locked="0" layoutInCell="1" allowOverlap="1" wp14:anchorId="5BDAAA9A" wp14:editId="65BCA0FB">
             <wp:simplePos x="0" y="0"/>
@@ -2794,7 +3818,7 @@
                     <pic:cNvPicPr/>
                   </pic:nvPicPr>
                   <pic:blipFill>
-                    <a:blip r:embed="rId11">
+                    <a:blip r:embed="rId12">
                       <a:extLst>
                         <a:ext uri="{28A0092B-C50C-407E-A947-70E740481C1C}">
                           <a14:useLocalDpi xmlns:a14="http://schemas.microsoft.com/office/drawing/2010/main" val="0"/>
@@ -2827,6 +3851,10 @@
         </w:drawing>
       </w:r>
       <w:r>
+        <w:rPr>
+          <w:b/>
+          <w:bCs/>
+        </w:rPr>
         <w:t>Pert Chart</w:t>
       </w:r>
     </w:p>
@@ -2838,7 +3866,9 @@
         </w:rPr>
       </w:pPr>
       <w:r>
-        <w:lastRenderedPageBreak/>
+        <w:rPr>
+          <w:noProof/>
+        </w:rPr>
         <w:drawing>
           <wp:anchor distT="0" distB="0" distL="114300" distR="114300" simplePos="0" relativeHeight="251659264" behindDoc="1" locked="0" layoutInCell="1" allowOverlap="1" wp14:anchorId="7828952F" wp14:editId="28C4EE30">
             <wp:simplePos x="0" y="0"/>
@@ -2871,7 +3901,7 @@
                     <pic:cNvPicPr/>
                   </pic:nvPicPr>
                   <pic:blipFill>
-                    <a:blip r:embed="rId12">
+                    <a:blip r:embed="rId13">
                       <a:extLst>
                         <a:ext uri="{28A0092B-C50C-407E-A947-70E740481C1C}">
                           <a14:useLocalDpi xmlns:a14="http://schemas.microsoft.com/office/drawing/2010/main" val="0"/>
@@ -3853,6 +4883,7 @@
   <w:style w:type="character" w:default="1" w:styleId="DefaultParagraphFont">
     <w:name w:val="Default Paragraph Font"/>
     <w:uiPriority w:val="1"/>
+    <w:semiHidden/>
     <w:unhideWhenUsed/>
   </w:style>
   <w:style w:type="table" w:default="1" w:styleId="TableNormal">

</xml_diff>

<commit_message>
Updated diagrams for Alex Senst
</commit_message>
<xml_diff>
--- a/Docs/tl2/Alex Senst Works/AlexS_Champion_Document.docx
+++ b/Docs/tl2/Alex Senst Works/AlexS_Champion_Document.docx
@@ -205,10 +205,10 @@
           <w:bCs/>
         </w:rPr>
         <w:drawing>
-          <wp:inline distT="0" distB="0" distL="0" distR="0" wp14:anchorId="2E4875D6" wp14:editId="76917729">
-            <wp:extent cx="3992880" cy="4332145"/>
-            <wp:effectExtent l="0" t="0" r="7620" b="0"/>
-            <wp:docPr id="512691364" name="Picture 1" descr="A diagram of a system&#10;&#10;AI-generated content may be incorrect."/>
+          <wp:inline distT="0" distB="0" distL="0" distR="0" wp14:anchorId="7FC991D6" wp14:editId="4FA5A377">
+            <wp:extent cx="4168140" cy="4405493"/>
+            <wp:effectExtent l="0" t="0" r="3810" b="0"/>
+            <wp:docPr id="436790366" name="Picture 1" descr="A diagram of a diagram&#10;&#10;AI-generated content may be incorrect."/>
             <wp:cNvGraphicFramePr>
               <a:graphicFrameLocks xmlns:a="http://schemas.openxmlformats.org/drawingml/2006/main" noChangeAspect="1"/>
             </wp:cNvGraphicFramePr>
@@ -216,7 +216,7 @@
               <a:graphicData uri="http://schemas.openxmlformats.org/drawingml/2006/picture">
                 <pic:pic xmlns:pic="http://schemas.openxmlformats.org/drawingml/2006/picture">
                   <pic:nvPicPr>
-                    <pic:cNvPr id="512691364" name="Picture 1" descr="A diagram of a system&#10;&#10;AI-generated content may be incorrect."/>
+                    <pic:cNvPr id="436790366" name="Picture 1" descr="A diagram of a diagram&#10;&#10;AI-generated content may be incorrect."/>
                     <pic:cNvPicPr/>
                   </pic:nvPicPr>
                   <pic:blipFill>
@@ -228,7 +228,7 @@
                   <pic:spPr>
                     <a:xfrm>
                       <a:off x="0" y="0"/>
-                      <a:ext cx="4012108" cy="4353007"/>
+                      <a:ext cx="4189638" cy="4428216"/>
                     </a:xfrm>
                     <a:prstGeom prst="rect">
                       <a:avLst/>
@@ -605,6 +605,28 @@
           <w:bCs/>
           <w:lang w:val="en-CA"/>
         </w:rPr>
+        <w:t>Step 4:</w:t>
+      </w:r>
+      <w:r>
+        <w:t xml:space="preserve"> </w:t>
+      </w:r>
+      <w:r>
+        <w:t>Level</w:t>
+      </w:r>
+      <w:r>
+        <w:t xml:space="preserve"> calls for placement of all dangerous environment objects</w:t>
+      </w:r>
+    </w:p>
+    <w:p>
+      <w:pPr>
+        <w:ind w:left="720"/>
+      </w:pPr>
+      <w:r>
+        <w:rPr>
+          <w:b/>
+          <w:bCs/>
+          <w:lang w:val="en-CA"/>
+        </w:rPr>
         <w:t xml:space="preserve">Step </w:t>
       </w:r>
       <w:r>
@@ -613,7 +635,7 @@
           <w:bCs/>
           <w:lang w:val="en-CA"/>
         </w:rPr>
-        <w:t>4</w:t>
+        <w:t>5</w:t>
       </w:r>
       <w:r>
         <w:rPr>
@@ -624,18 +646,30 @@
         <w:t>:</w:t>
       </w:r>
       <w:r>
+        <w:rPr>
+          <w:lang w:val="en-CA"/>
+        </w:rPr>
         <w:t xml:space="preserve"> </w:t>
       </w:r>
       <w:r>
+        <w:rPr>
+          <w:lang w:val="en-CA"/>
+        </w:rPr>
         <w:t>Level</w:t>
       </w:r>
       <w:r>
-        <w:t xml:space="preserve"> calls for placement of all dangerous environment objects</w:t>
+        <w:rPr>
+          <w:lang w:val="en-CA"/>
+        </w:rPr>
+        <w:t xml:space="preserve"> calls for placement of all moving platforms</w:t>
       </w:r>
     </w:p>
     <w:p>
       <w:pPr>
         <w:ind w:left="720"/>
+        <w:rPr>
+          <w:lang w:val="en-CA"/>
+        </w:rPr>
       </w:pPr>
       <w:r>
         <w:rPr>
@@ -651,7 +685,7 @@
           <w:bCs/>
           <w:lang w:val="en-CA"/>
         </w:rPr>
-        <w:t>5</w:t>
+        <w:t>6</w:t>
       </w:r>
       <w:r>
         <w:rPr>
@@ -677,15 +711,12 @@
         <w:rPr>
           <w:lang w:val="en-CA"/>
         </w:rPr>
-        <w:t xml:space="preserve"> calls for placement of all moving platforms</w:t>
+        <w:t xml:space="preserve"> calls for placement of all passageways</w:t>
       </w:r>
     </w:p>
     <w:p>
       <w:pPr>
         <w:ind w:left="720"/>
-        <w:rPr>
-          <w:lang w:val="en-CA"/>
-        </w:rPr>
       </w:pPr>
       <w:r>
         <w:rPr>
@@ -701,7 +732,7 @@
           <w:bCs/>
           <w:lang w:val="en-CA"/>
         </w:rPr>
-        <w:t>6</w:t>
+        <w:t>7</w:t>
       </w:r>
       <w:r>
         <w:rPr>
@@ -712,22 +743,13 @@
         <w:t>:</w:t>
       </w:r>
       <w:r>
-        <w:rPr>
-          <w:lang w:val="en-CA"/>
-        </w:rPr>
         <w:t xml:space="preserve"> </w:t>
       </w:r>
       <w:r>
-        <w:rPr>
-          <w:lang w:val="en-CA"/>
-        </w:rPr>
         <w:t>Level</w:t>
       </w:r>
       <w:r>
-        <w:rPr>
-          <w:lang w:val="en-CA"/>
-        </w:rPr>
-        <w:t xml:space="preserve"> calls for placement of all passageways</w:t>
+        <w:t xml:space="preserve"> calls for placement of all lockedPassageways</w:t>
       </w:r>
     </w:p>
     <w:p>
@@ -740,61 +762,7 @@
           <w:bCs/>
           <w:lang w:val="en-CA"/>
         </w:rPr>
-        <w:t xml:space="preserve">Step </w:t>
-      </w:r>
-      <w:r>
-        <w:rPr>
-          <w:b/>
-          <w:bCs/>
-          <w:lang w:val="en-CA"/>
-        </w:rPr>
-        <w:t>7</w:t>
-      </w:r>
-      <w:r>
-        <w:rPr>
-          <w:b/>
-          <w:bCs/>
-          <w:lang w:val="en-CA"/>
-        </w:rPr>
-        <w:t>:</w:t>
-      </w:r>
-      <w:r>
-        <w:t xml:space="preserve"> </w:t>
-      </w:r>
-      <w:r>
-        <w:t>Level</w:t>
-      </w:r>
-      <w:r>
-        <w:t xml:space="preserve"> calls for placement of all lockedPassageways</w:t>
-      </w:r>
-    </w:p>
-    <w:p>
-      <w:pPr>
-        <w:ind w:left="720"/>
-      </w:pPr>
-      <w:r>
-        <w:rPr>
-          <w:b/>
-          <w:bCs/>
-          <w:lang w:val="en-CA"/>
-        </w:rPr>
-        <w:t xml:space="preserve">Step </w:t>
-      </w:r>
-      <w:r>
-        <w:rPr>
-          <w:b/>
-          <w:bCs/>
-          <w:lang w:val="en-CA"/>
-        </w:rPr>
-        <w:t>8</w:t>
-      </w:r>
-      <w:r>
-        <w:rPr>
-          <w:b/>
-          <w:bCs/>
-          <w:lang w:val="en-CA"/>
-        </w:rPr>
-        <w:t>:</w:t>
+        <w:t>Step 8:</w:t>
       </w:r>
       <w:r>
         <w:t xml:space="preserve"> </w:t>
@@ -944,19 +912,70 @@
         <w:rPr>
           <w:lang w:val="en-CA"/>
         </w:rPr>
-        <w:t xml:space="preserve">The Game Save System sends level data for a previously saved file starting at level </w:t>
-      </w:r>
-      <w:r>
-        <w:rPr>
+        <w:t>The Game Save System sends level data for a previously saved file starting at level 3. The levelMap loads that level and save data instead.</w:t>
+      </w:r>
+      <w:r>
+        <w:rPr>
+          <w:lang w:val="en-CA"/>
+        </w:rPr>
+        <w:t>(Extends)</w:t>
+      </w:r>
+    </w:p>
+    <w:p>
+      <w:pPr>
+        <w:ind w:left="720"/>
+      </w:pPr>
+      <w:r>
+        <w:rPr>
+          <w:b/>
+          <w:bCs/>
+          <w:lang w:val="en-CA"/>
+        </w:rPr>
+        <w:t xml:space="preserve">Step </w:t>
+      </w:r>
+      <w:r>
+        <w:rPr>
+          <w:b/>
+          <w:bCs/>
+          <w:lang w:val="en-CA"/>
+        </w:rPr>
+        <w:t>2</w:t>
+      </w:r>
+      <w:r>
+        <w:rPr>
+          <w:b/>
+          <w:bCs/>
+          <w:lang w:val="en-CA"/>
+        </w:rPr>
+        <w:t>.</w:t>
+      </w:r>
+      <w:r>
+        <w:rPr>
+          <w:b/>
+          <w:bCs/>
           <w:lang w:val="en-CA"/>
         </w:rPr>
         <w:t>3</w:t>
       </w:r>
       <w:r>
         <w:rPr>
-          <w:lang w:val="en-CA"/>
-        </w:rPr>
-        <w:t>. The levelMap loads that level and save data instead.</w:t>
+          <w:b/>
+          <w:bCs/>
+          <w:lang w:val="en-CA"/>
+        </w:rPr>
+        <w:t>:</w:t>
+      </w:r>
+      <w:r>
+        <w:rPr>
+          <w:lang w:val="en-CA"/>
+        </w:rPr>
+        <w:t xml:space="preserve"> </w:t>
+      </w:r>
+      <w:r>
+        <w:rPr>
+          <w:lang w:val="en-CA"/>
+        </w:rPr>
+        <w:t>The Game Save System sends level data for a previously saved file starting at level 4. The levelMap loads that level and save data instead.</w:t>
       </w:r>
       <w:r>
         <w:rPr>
@@ -968,6 +987,9 @@
     <w:p>
       <w:pPr>
         <w:ind w:left="720"/>
+        <w:rPr>
+          <w:lang w:val="en-CA"/>
+        </w:rPr>
       </w:pPr>
       <w:r>
         <w:rPr>
@@ -999,7 +1021,7 @@
           <w:bCs/>
           <w:lang w:val="en-CA"/>
         </w:rPr>
-        <w:t>3</w:t>
+        <w:t>4</w:t>
       </w:r>
       <w:r>
         <w:rPr>
@@ -1019,97 +1041,7 @@
         <w:rPr>
           <w:lang w:val="en-CA"/>
         </w:rPr>
-        <w:t xml:space="preserve">The Game Save System sends level data for a previously saved file starting at level </w:t>
-      </w:r>
-      <w:r>
-        <w:rPr>
-          <w:lang w:val="en-CA"/>
-        </w:rPr>
-        <w:t>4</w:t>
-      </w:r>
-      <w:r>
-        <w:rPr>
-          <w:lang w:val="en-CA"/>
-        </w:rPr>
-        <w:t>. The levelMap loads that level and save data instead.</w:t>
-      </w:r>
-      <w:r>
-        <w:rPr>
-          <w:lang w:val="en-CA"/>
-        </w:rPr>
-        <w:t>(Extends)</w:t>
-      </w:r>
-    </w:p>
-    <w:p>
-      <w:pPr>
-        <w:ind w:left="720"/>
-        <w:rPr>
-          <w:lang w:val="en-CA"/>
-        </w:rPr>
-      </w:pPr>
-      <w:r>
-        <w:rPr>
-          <w:b/>
-          <w:bCs/>
-          <w:lang w:val="en-CA"/>
-        </w:rPr>
-        <w:t xml:space="preserve">Step </w:t>
-      </w:r>
-      <w:r>
-        <w:rPr>
-          <w:b/>
-          <w:bCs/>
-          <w:lang w:val="en-CA"/>
-        </w:rPr>
-        <w:t>2</w:t>
-      </w:r>
-      <w:r>
-        <w:rPr>
-          <w:b/>
-          <w:bCs/>
-          <w:lang w:val="en-CA"/>
-        </w:rPr>
-        <w:t>.</w:t>
-      </w:r>
-      <w:r>
-        <w:rPr>
-          <w:b/>
-          <w:bCs/>
-          <w:lang w:val="en-CA"/>
-        </w:rPr>
-        <w:t>4</w:t>
-      </w:r>
-      <w:r>
-        <w:rPr>
-          <w:b/>
-          <w:bCs/>
-          <w:lang w:val="en-CA"/>
-        </w:rPr>
-        <w:t>:</w:t>
-      </w:r>
-      <w:r>
-        <w:rPr>
-          <w:lang w:val="en-CA"/>
-        </w:rPr>
-        <w:t xml:space="preserve"> </w:t>
-      </w:r>
-      <w:r>
-        <w:rPr>
-          <w:lang w:val="en-CA"/>
-        </w:rPr>
-        <w:t xml:space="preserve">The Game Save System sends level data for a previously saved file starting at level </w:t>
-      </w:r>
-      <w:r>
-        <w:rPr>
-          <w:lang w:val="en-CA"/>
-        </w:rPr>
-        <w:t>5</w:t>
-      </w:r>
-      <w:r>
-        <w:rPr>
-          <w:lang w:val="en-CA"/>
-        </w:rPr>
-        <w:t>. The levelMap loads that level and save data instead.</w:t>
+        <w:t>The Game Save System sends level data for a previously saved file starting at level 5. The levelMap loads that level and save data instead.</w:t>
       </w:r>
       <w:r>
         <w:rPr>

</xml_diff>

<commit_message>
Updated Alex Senst's Champion Doc
</commit_message>
<xml_diff>
--- a/Docs/tl2/Alex Senst Works/AlexS_Champion_Document.docx
+++ b/Docs/tl2/Alex Senst Works/AlexS_Champion_Document.docx
@@ -3,6 +3,7 @@
 <w:document xmlns:wpc="http://schemas.microsoft.com/office/word/2010/wordprocessingCanvas" xmlns:cx="http://schemas.microsoft.com/office/drawing/2014/chartex" xmlns:cx1="http://schemas.microsoft.com/office/drawing/2015/9/8/chartex" xmlns:cx2="http://schemas.microsoft.com/office/drawing/2015/10/21/chartex" xmlns:cx3="http://schemas.microsoft.com/office/drawing/2016/5/9/chartex" xmlns:cx4="http://schemas.microsoft.com/office/drawing/2016/5/10/chartex" xmlns:cx5="http://schemas.microsoft.com/office/drawing/2016/5/11/chartex" xmlns:cx6="http://schemas.microsoft.com/office/drawing/2016/5/12/chartex" xmlns:cx7="http://schemas.microsoft.com/office/drawing/2016/5/13/chartex" xmlns:cx8="http://schemas.microsoft.com/office/drawing/2016/5/14/chartex" xmlns:mc="http://schemas.openxmlformats.org/markup-compatibility/2006" xmlns:aink="http://schemas.microsoft.com/office/drawing/2016/ink" xmlns:am3d="http://schemas.microsoft.com/office/drawing/2017/model3d" xmlns:o="urn:schemas-microsoft-com:office:office" xmlns:oel="http://schemas.microsoft.com/office/2019/extlst" xmlns:r="http://schemas.openxmlformats.org/officeDocument/2006/relationships" xmlns:m="http://schemas.openxmlformats.org/officeDocument/2006/math" xmlns:v="urn:schemas-microsoft-com:vml" xmlns:wp14="http://schemas.microsoft.com/office/word/2010/wordprocessingDrawing" xmlns:wp="http://schemas.openxmlformats.org/drawingml/2006/wordprocessingDrawing" xmlns:w10="urn:schemas-microsoft-com:office:word" xmlns:w="http://schemas.openxmlformats.org/wordprocessingml/2006/main" xmlns:w14="http://schemas.microsoft.com/office/word/2010/wordml" xmlns:w15="http://schemas.microsoft.com/office/word/2012/wordml" xmlns:w16cex="http://schemas.microsoft.com/office/word/2018/wordml/cex" xmlns:w16cid="http://schemas.microsoft.com/office/word/2016/wordml/cid" xmlns:w16="http://schemas.microsoft.com/office/word/2018/wordml" xmlns:w16du="http://schemas.microsoft.com/office/word/2023/wordml/word16du" xmlns:w16sdtdh="http://schemas.microsoft.com/office/word/2020/wordml/sdtdatahash" xmlns:w16sdtfl="http://schemas.microsoft.com/office/word/2024/wordml/sdtformatlock" xmlns:w16se="http://schemas.microsoft.com/office/word/2015/wordml/symex" xmlns:wpg="http://schemas.microsoft.com/office/word/2010/wordprocessingGroup" xmlns:wpi="http://schemas.microsoft.com/office/word/2010/wordprocessingInk" xmlns:wne="http://schemas.microsoft.com/office/word/2006/wordml" xmlns:wps="http://schemas.microsoft.com/office/word/2010/wordprocessingShape" mc:Ignorable="w14 w15 w16se w16cid w16 w16cex w16sdtdh w16sdtfl w16du wp14">
   <w:body>
     <w:p>
+      <w:proofErr w:type="spellStart"/>
       <w:r>
         <w:rPr>
           <w:u w:val="single"/>
@@ -13,7 +14,14 @@
         <w:rPr>
           <w:u w:val="single"/>
         </w:rPr>
-        <w:t>Alex Senst</w:t>
+        <w:t>Alex</w:t>
+      </w:r>
+      <w:proofErr w:type="spellEnd"/>
+      <w:r>
+        <w:rPr>
+          <w:u w:val="single"/>
+        </w:rPr>
+        <w:t xml:space="preserve"> Senst</w:t>
       </w:r>
       <w:r>
         <w:rPr>
@@ -84,7 +92,15 @@
         <w:t>or map with some designed obstacles and objects that a player object</w:t>
       </w:r>
       <w:r>
-        <w:t xml:space="preserve"> is able to interact with. I also need to ensure that a player object is created and capable of moving around the map and properly reacts </w:t>
+        <w:t xml:space="preserve"> </w:t>
+      </w:r>
+      <w:proofErr w:type="gramStart"/>
+      <w:r>
+        <w:t>is able to</w:t>
+      </w:r>
+      <w:proofErr w:type="gramEnd"/>
+      <w:r>
+        <w:t xml:space="preserve"> interact with. I also need to ensure that a player object is created and capable of moving around the map and properly reacts </w:t>
       </w:r>
       <w:r>
         <w:t>to other environment objects created to impede</w:t>
@@ -203,6 +219,7 @@
         <w:rPr>
           <w:b/>
           <w:bCs/>
+          <w:noProof/>
         </w:rPr>
         <w:drawing>
           <wp:inline distT="0" distB="0" distL="0" distR="0" wp14:anchorId="7FC991D6" wp14:editId="4FA5A377">
@@ -369,7 +386,21 @@
         <w:rPr>
           <w:lang w:val="en-CA"/>
         </w:rPr>
-        <w:t xml:space="preserve">The levelMap </w:t>
+        <w:t xml:space="preserve">The </w:t>
+      </w:r>
+      <w:proofErr w:type="spellStart"/>
+      <w:r>
+        <w:rPr>
+          <w:lang w:val="en-CA"/>
+        </w:rPr>
+        <w:t>levelMap</w:t>
+      </w:r>
+      <w:proofErr w:type="spellEnd"/>
+      <w:r>
+        <w:rPr>
+          <w:lang w:val="en-CA"/>
+        </w:rPr>
+        <w:t xml:space="preserve"> </w:t>
       </w:r>
       <w:r>
         <w:rPr>
@@ -405,7 +436,21 @@
         <w:rPr>
           <w:lang w:val="en-CA"/>
         </w:rPr>
-        <w:t xml:space="preserve"> and calls the level’s levelManager to call the objects into the level</w:t>
+        <w:t xml:space="preserve"> and calls the level’s </w:t>
+      </w:r>
+      <w:proofErr w:type="spellStart"/>
+      <w:r>
+        <w:rPr>
+          <w:lang w:val="en-CA"/>
+        </w:rPr>
+        <w:t>levelManager</w:t>
+      </w:r>
+      <w:proofErr w:type="spellEnd"/>
+      <w:r>
+        <w:rPr>
+          <w:lang w:val="en-CA"/>
+        </w:rPr>
+        <w:t xml:space="preserve"> to call the objects into the level</w:t>
       </w:r>
     </w:p>
     <w:p>
@@ -455,7 +500,35 @@
         <w:rPr>
           <w:lang w:val="en-CA"/>
         </w:rPr>
-        <w:t xml:space="preserve">chosen a save file so the Game Save System knows what level/data to give the levelMap </w:t>
+        <w:t xml:space="preserve">chosen a save </w:t>
+      </w:r>
+      <w:proofErr w:type="gramStart"/>
+      <w:r>
+        <w:rPr>
+          <w:lang w:val="en-CA"/>
+        </w:rPr>
+        <w:t>file</w:t>
+      </w:r>
+      <w:proofErr w:type="gramEnd"/>
+      <w:r>
+        <w:rPr>
+          <w:lang w:val="en-CA"/>
+        </w:rPr>
+        <w:t xml:space="preserve"> so the Game Save System knows what level/data to give the </w:t>
+      </w:r>
+      <w:proofErr w:type="spellStart"/>
+      <w:r>
+        <w:rPr>
+          <w:lang w:val="en-CA"/>
+        </w:rPr>
+        <w:t>levelMap</w:t>
+      </w:r>
+      <w:proofErr w:type="spellEnd"/>
+      <w:r>
+        <w:rPr>
+          <w:lang w:val="en-CA"/>
+        </w:rPr>
+        <w:t xml:space="preserve"> </w:t>
       </w:r>
       <w:r>
         <w:rPr>
@@ -511,7 +584,21 @@
         <w:rPr>
           <w:lang w:val="en-CA"/>
         </w:rPr>
-        <w:t xml:space="preserve">Game Save System sends the level data to the levelMap </w:t>
+        <w:t xml:space="preserve">Game Save System sends the level data to the </w:t>
+      </w:r>
+      <w:proofErr w:type="spellStart"/>
+      <w:r>
+        <w:rPr>
+          <w:lang w:val="en-CA"/>
+        </w:rPr>
+        <w:t>levelMap</w:t>
+      </w:r>
+      <w:proofErr w:type="spellEnd"/>
+      <w:r>
+        <w:rPr>
+          <w:lang w:val="en-CA"/>
+        </w:rPr>
+        <w:t xml:space="preserve"> </w:t>
       </w:r>
       <w:r>
         <w:rPr>
@@ -535,8 +622,13 @@
       <w:r>
         <w:t xml:space="preserve"> </w:t>
       </w:r>
-      <w:r>
-        <w:t xml:space="preserve">levelMap </w:t>
+      <w:proofErr w:type="spellStart"/>
+      <w:r>
+        <w:t>levelMap</w:t>
+      </w:r>
+      <w:proofErr w:type="spellEnd"/>
+      <w:r>
+        <w:t xml:space="preserve"> </w:t>
       </w:r>
       <w:r>
         <w:t>Manager</w:t>
@@ -592,7 +684,21 @@
         <w:rPr>
           <w:lang w:val="en-CA"/>
         </w:rPr>
-        <w:t xml:space="preserve"> levelMap Manager calls for placement of all stagnant/non-moving objects</w:t>
+        <w:t xml:space="preserve"> </w:t>
+      </w:r>
+      <w:proofErr w:type="spellStart"/>
+      <w:r>
+        <w:rPr>
+          <w:lang w:val="en-CA"/>
+        </w:rPr>
+        <w:t>levelMap</w:t>
+      </w:r>
+      <w:proofErr w:type="spellEnd"/>
+      <w:r>
+        <w:rPr>
+          <w:lang w:val="en-CA"/>
+        </w:rPr>
+        <w:t xml:space="preserve"> Manager calls for placement of all stagnant/non-moving objects</w:t>
       </w:r>
     </w:p>
     <w:p>
@@ -749,8 +855,13 @@
         <w:t>Level</w:t>
       </w:r>
       <w:r>
-        <w:t xml:space="preserve"> calls for placement of all lockedPassageways</w:t>
-      </w:r>
+        <w:t xml:space="preserve"> calls for placement of all </w:t>
+      </w:r>
+      <w:proofErr w:type="spellStart"/>
+      <w:r>
+        <w:t>lockedPassageways</w:t>
+      </w:r>
+      <w:proofErr w:type="spellEnd"/>
     </w:p>
     <w:p>
       <w:pPr>
@@ -771,8 +882,13 @@
         <w:t>Level</w:t>
       </w:r>
       <w:r>
-        <w:t xml:space="preserve"> calls for placement of all slidingDoors</w:t>
-      </w:r>
+        <w:t xml:space="preserve"> calls for placement of all </w:t>
+      </w:r>
+      <w:proofErr w:type="spellStart"/>
+      <w:r>
+        <w:t>slidingDoors</w:t>
+      </w:r>
+      <w:proofErr w:type="spellEnd"/>
     </w:p>
     <w:p>
       <w:pPr>
@@ -849,13 +965,21 @@
         <w:rPr>
           <w:lang w:val="en-CA"/>
         </w:rPr>
-        <w:t>. The levelMap loads that level and save data instead.</w:t>
-      </w:r>
-      <w:r>
-        <w:rPr>
-          <w:lang w:val="en-CA"/>
-        </w:rPr>
-        <w:t>(Extends)</w:t>
+        <w:t xml:space="preserve">. The </w:t>
+      </w:r>
+      <w:proofErr w:type="spellStart"/>
+      <w:r>
+        <w:rPr>
+          <w:lang w:val="en-CA"/>
+        </w:rPr>
+        <w:t>levelMap</w:t>
+      </w:r>
+      <w:proofErr w:type="spellEnd"/>
+      <w:r>
+        <w:rPr>
+          <w:lang w:val="en-CA"/>
+        </w:rPr>
+        <w:t xml:space="preserve"> loads that level and save data instead.</w:t>
       </w:r>
     </w:p>
     <w:p>
@@ -912,13 +1036,21 @@
         <w:rPr>
           <w:lang w:val="en-CA"/>
         </w:rPr>
-        <w:t>The Game Save System sends level data for a previously saved file starting at level 3. The levelMap loads that level and save data instead.</w:t>
-      </w:r>
-      <w:r>
-        <w:rPr>
-          <w:lang w:val="en-CA"/>
-        </w:rPr>
-        <w:t>(Extends)</w:t>
+        <w:t xml:space="preserve">The Game Save System sends level data for a previously saved file starting at level 3. The </w:t>
+      </w:r>
+      <w:proofErr w:type="spellStart"/>
+      <w:r>
+        <w:rPr>
+          <w:lang w:val="en-CA"/>
+        </w:rPr>
+        <w:t>levelMap</w:t>
+      </w:r>
+      <w:proofErr w:type="spellEnd"/>
+      <w:r>
+        <w:rPr>
+          <w:lang w:val="en-CA"/>
+        </w:rPr>
+        <w:t xml:space="preserve"> loads that level and save data instead.</w:t>
       </w:r>
     </w:p>
     <w:p>
@@ -975,13 +1107,21 @@
         <w:rPr>
           <w:lang w:val="en-CA"/>
         </w:rPr>
-        <w:t>The Game Save System sends level data for a previously saved file starting at level 4. The levelMap loads that level and save data instead.</w:t>
-      </w:r>
-      <w:r>
-        <w:rPr>
-          <w:lang w:val="en-CA"/>
-        </w:rPr>
-        <w:t>(Extends)</w:t>
+        <w:t xml:space="preserve">The Game Save System sends level data for a previously saved file starting at level 4. The </w:t>
+      </w:r>
+      <w:proofErr w:type="spellStart"/>
+      <w:r>
+        <w:rPr>
+          <w:lang w:val="en-CA"/>
+        </w:rPr>
+        <w:t>levelMap</w:t>
+      </w:r>
+      <w:proofErr w:type="spellEnd"/>
+      <w:r>
+        <w:rPr>
+          <w:lang w:val="en-CA"/>
+        </w:rPr>
+        <w:t xml:space="preserve"> loads that level and save data instead.</w:t>
       </w:r>
     </w:p>
     <w:p>
@@ -1041,13 +1181,21 @@
         <w:rPr>
           <w:lang w:val="en-CA"/>
         </w:rPr>
-        <w:t>The Game Save System sends level data for a previously saved file starting at level 5. The levelMap loads that level and save data instead.</w:t>
-      </w:r>
-      <w:r>
-        <w:rPr>
-          <w:lang w:val="en-CA"/>
-        </w:rPr>
-        <w:t>(Extends)</w:t>
+        <w:t xml:space="preserve">The Game Save System sends level data for a previously saved file starting at level 5. The </w:t>
+      </w:r>
+      <w:proofErr w:type="spellStart"/>
+      <w:r>
+        <w:rPr>
+          <w:lang w:val="en-CA"/>
+        </w:rPr>
+        <w:t>levelMap</w:t>
+      </w:r>
+      <w:proofErr w:type="spellEnd"/>
+      <w:r>
+        <w:rPr>
+          <w:lang w:val="en-CA"/>
+        </w:rPr>
+        <w:t xml:space="preserve"> loads that level and save data instead.</w:t>
       </w:r>
     </w:p>
     <w:p>
@@ -1071,7 +1219,23 @@
         <w:t>7.</w:t>
       </w:r>
       <w:r>
-        <w:t>1: The Game Save System level data shows the lockedPassage was unlocked during previous save. The lockedPassage is set as unlocked. (Extends)</w:t>
+        <w:t xml:space="preserve">1: The Game Save System level data shows the </w:t>
+      </w:r>
+      <w:proofErr w:type="spellStart"/>
+      <w:r>
+        <w:t>lockedPassage</w:t>
+      </w:r>
+      <w:proofErr w:type="spellEnd"/>
+      <w:r>
+        <w:t xml:space="preserve"> was unlocked during previous save. The </w:t>
+      </w:r>
+      <w:proofErr w:type="spellStart"/>
+      <w:r>
+        <w:t>lockedPassage</w:t>
+      </w:r>
+      <w:proofErr w:type="spellEnd"/>
+      <w:r>
+        <w:t xml:space="preserve"> is set as unlocked.</w:t>
       </w:r>
     </w:p>
     <w:p>
@@ -1087,7 +1251,25 @@
         <w:t>Step 8.</w:t>
       </w:r>
       <w:r>
-        <w:t>1: The Game Save System level data shows the slidingDoor was previously moved in another save. The slidingDoor is not placed.(Extends)</w:t>
+        <w:t xml:space="preserve">1: The Game Save System level data shows the </w:t>
+      </w:r>
+      <w:proofErr w:type="spellStart"/>
+      <w:r>
+        <w:t>slidingDoor</w:t>
+      </w:r>
+      <w:proofErr w:type="spellEnd"/>
+      <w:r>
+        <w:t xml:space="preserve"> was previously moved in another save. The </w:t>
+      </w:r>
+      <w:proofErr w:type="spellStart"/>
+      <w:proofErr w:type="gramStart"/>
+      <w:r>
+        <w:t>slidingDoor</w:t>
+      </w:r>
+      <w:proofErr w:type="spellEnd"/>
+      <w:proofErr w:type="gramEnd"/>
+      <w:r>
+        <w:t xml:space="preserve"> is not placed.</w:t>
       </w:r>
     </w:p>
     <w:p>
@@ -1579,13 +1761,27 @@
         <w:rPr>
           <w:lang w:val="en-CA"/>
         </w:rPr>
-        <w:t>Player does not unlock the passageway and cannot move through it.</w:t>
-      </w:r>
-      <w:r>
-        <w:rPr>
-          <w:lang w:val="en-CA"/>
-        </w:rPr>
-        <w:t>(Extends)</w:t>
+        <w:t xml:space="preserve">Player does not unlock the passageway and cannot move through </w:t>
+      </w:r>
+      <w:proofErr w:type="gramStart"/>
+      <w:r>
+        <w:rPr>
+          <w:lang w:val="en-CA"/>
+        </w:rPr>
+        <w:t>it.</w:t>
+      </w:r>
+      <w:r>
+        <w:rPr>
+          <w:lang w:val="en-CA"/>
+        </w:rPr>
+        <w:t>(</w:t>
+      </w:r>
+      <w:proofErr w:type="gramEnd"/>
+      <w:r>
+        <w:rPr>
+          <w:lang w:val="en-CA"/>
+        </w:rPr>
+        <w:t>Extends)</w:t>
       </w:r>
     </w:p>
     <w:p>
@@ -1613,13 +1809,27 @@
         <w:rPr>
           <w:lang w:val="en-CA"/>
         </w:rPr>
-        <w:t xml:space="preserve"> dies in the interaction without completing the interaction. Player does not unlock the passageway and cannot move through it.</w:t>
-      </w:r>
-      <w:r>
-        <w:rPr>
-          <w:lang w:val="en-CA"/>
-        </w:rPr>
-        <w:t>(Extends)</w:t>
+        <w:t xml:space="preserve"> dies in the interaction without completing the interaction. Player does not unlock the passageway and cannot move through </w:t>
+      </w:r>
+      <w:proofErr w:type="gramStart"/>
+      <w:r>
+        <w:rPr>
+          <w:lang w:val="en-CA"/>
+        </w:rPr>
+        <w:t>it.</w:t>
+      </w:r>
+      <w:r>
+        <w:rPr>
+          <w:lang w:val="en-CA"/>
+        </w:rPr>
+        <w:t>(</w:t>
+      </w:r>
+      <w:proofErr w:type="gramEnd"/>
+      <w:r>
+        <w:rPr>
+          <w:lang w:val="en-CA"/>
+        </w:rPr>
+        <w:t>Extends)</w:t>
       </w:r>
     </w:p>
     <w:p>
@@ -1657,7 +1867,21 @@
         <w:rPr>
           <w:lang w:val="en-CA"/>
         </w:rPr>
-        <w:t>The player does not move through the passageway. Player stays in current map and does not move to new scene.(Extends)</w:t>
+        <w:t xml:space="preserve">The player does not move through the passageway. Player stays in current map and does not move to new </w:t>
+      </w:r>
+      <w:proofErr w:type="gramStart"/>
+      <w:r>
+        <w:rPr>
+          <w:lang w:val="en-CA"/>
+        </w:rPr>
+        <w:t>scene.(</w:t>
+      </w:r>
+      <w:proofErr w:type="gramEnd"/>
+      <w:r>
+        <w:rPr>
+          <w:lang w:val="en-CA"/>
+        </w:rPr>
+        <w:t>Extends)</w:t>
       </w:r>
     </w:p>
     <w:p>
@@ -1931,14 +2155,11 @@
     </w:p>
     <w:p>
       <w:r>
-        <w:rPr>
-          <w:noProof/>
-        </w:rPr>
         <w:drawing>
-          <wp:inline distT="0" distB="0" distL="0" distR="0" wp14:anchorId="1D0DC0E9" wp14:editId="39C8B536">
-            <wp:extent cx="6362752" cy="3479800"/>
-            <wp:effectExtent l="0" t="0" r="0" b="6350"/>
-            <wp:docPr id="103773227" name="Picture 6" descr="A diagram of a data flow&#10;&#10;AI-generated content may be incorrect."/>
+          <wp:inline distT="0" distB="0" distL="0" distR="0" wp14:anchorId="79F61311" wp14:editId="389FFB1C">
+            <wp:extent cx="5943600" cy="3247390"/>
+            <wp:effectExtent l="0" t="0" r="0" b="0"/>
+            <wp:docPr id="1809690380" name="Picture 1" descr="A diagram of a data flow&#10;&#10;AI-generated content may be incorrect."/>
             <wp:cNvGraphicFramePr>
               <a:graphicFrameLocks xmlns:a="http://schemas.openxmlformats.org/drawingml/2006/main" noChangeAspect="1"/>
             </wp:cNvGraphicFramePr>
@@ -1946,36 +2167,23 @@
               <a:graphicData uri="http://schemas.openxmlformats.org/drawingml/2006/picture">
                 <pic:pic xmlns:pic="http://schemas.openxmlformats.org/drawingml/2006/picture">
                   <pic:nvPicPr>
-                    <pic:cNvPr id="103773227" name="Picture 6" descr="A diagram of a data flow&#10;&#10;AI-generated content may be incorrect."/>
-                    <pic:cNvPicPr>
-                      <a:picLocks noChangeAspect="1" noChangeArrowheads="1"/>
-                    </pic:cNvPicPr>
+                    <pic:cNvPr id="1809690380" name="Picture 1" descr="A diagram of a data flow&#10;&#10;AI-generated content may be incorrect."/>
+                    <pic:cNvPicPr/>
                   </pic:nvPicPr>
                   <pic:blipFill>
-                    <a:blip r:embed="rId10">
-                      <a:extLst>
-                        <a:ext uri="{28A0092B-C50C-407E-A947-70E740481C1C}">
-                          <a14:useLocalDpi xmlns:a14="http://schemas.microsoft.com/office/drawing/2010/main" val="0"/>
-                        </a:ext>
-                      </a:extLst>
-                    </a:blip>
-                    <a:srcRect/>
+                    <a:blip r:embed="rId10"/>
                     <a:stretch>
                       <a:fillRect/>
                     </a:stretch>
                   </pic:blipFill>
-                  <pic:spPr bwMode="auto">
+                  <pic:spPr>
                     <a:xfrm>
                       <a:off x="0" y="0"/>
-                      <a:ext cx="6368439" cy="3482910"/>
+                      <a:ext cx="5943600" cy="3247390"/>
                     </a:xfrm>
                     <a:prstGeom prst="rect">
                       <a:avLst/>
                     </a:prstGeom>
-                    <a:noFill/>
-                    <a:ln>
-                      <a:noFill/>
-                    </a:ln>
                   </pic:spPr>
                 </pic:pic>
               </a:graphicData>
@@ -1986,15 +2194,12 @@
     </w:p>
     <w:p>
       <w:r>
-        <w:rPr>
-          <w:noProof/>
-        </w:rPr>
         <w:lastRenderedPageBreak/>
         <w:drawing>
-          <wp:inline distT="0" distB="0" distL="0" distR="0" wp14:anchorId="7763DDDE" wp14:editId="4420FE62">
-            <wp:extent cx="6342756" cy="3683000"/>
-            <wp:effectExtent l="0" t="0" r="1270" b="0"/>
-            <wp:docPr id="1218133593" name="Picture 8" descr="A diagram of a data flow&#10;&#10;AI-generated content may be incorrect."/>
+          <wp:inline distT="0" distB="0" distL="0" distR="0" wp14:anchorId="1CC6A127" wp14:editId="4CBCBE5B">
+            <wp:extent cx="5943600" cy="3421380"/>
+            <wp:effectExtent l="0" t="0" r="0" b="7620"/>
+            <wp:docPr id="1754723915" name="Picture 1" descr="A diagram of a data flow&#10;&#10;AI-generated content may be incorrect."/>
             <wp:cNvGraphicFramePr>
               <a:graphicFrameLocks xmlns:a="http://schemas.openxmlformats.org/drawingml/2006/main" noChangeAspect="1"/>
             </wp:cNvGraphicFramePr>
@@ -2002,36 +2207,23 @@
               <a:graphicData uri="http://schemas.openxmlformats.org/drawingml/2006/picture">
                 <pic:pic xmlns:pic="http://schemas.openxmlformats.org/drawingml/2006/picture">
                   <pic:nvPicPr>
-                    <pic:cNvPr id="1218133593" name="Picture 8" descr="A diagram of a data flow&#10;&#10;AI-generated content may be incorrect."/>
-                    <pic:cNvPicPr>
-                      <a:picLocks noChangeAspect="1" noChangeArrowheads="1"/>
-                    </pic:cNvPicPr>
+                    <pic:cNvPr id="1754723915" name="Picture 1" descr="A diagram of a data flow&#10;&#10;AI-generated content may be incorrect."/>
+                    <pic:cNvPicPr/>
                   </pic:nvPicPr>
                   <pic:blipFill>
-                    <a:blip r:embed="rId11">
-                      <a:extLst>
-                        <a:ext uri="{28A0092B-C50C-407E-A947-70E740481C1C}">
-                          <a14:useLocalDpi xmlns:a14="http://schemas.microsoft.com/office/drawing/2010/main" val="0"/>
-                        </a:ext>
-                      </a:extLst>
-                    </a:blip>
-                    <a:srcRect/>
+                    <a:blip r:embed="rId11"/>
                     <a:stretch>
                       <a:fillRect/>
                     </a:stretch>
                   </pic:blipFill>
-                  <pic:spPr bwMode="auto">
+                  <pic:spPr>
                     <a:xfrm>
                       <a:off x="0" y="0"/>
-                      <a:ext cx="6347752" cy="3685901"/>
+                      <a:ext cx="5943600" cy="3421380"/>
                     </a:xfrm>
                     <a:prstGeom prst="rect">
                       <a:avLst/>
                     </a:prstGeom>
-                    <a:noFill/>
-                    <a:ln>
-                      <a:noFill/>
-                    </a:ln>
                   </pic:spPr>
                 </pic:pic>
               </a:graphicData>
@@ -2057,8 +2249,18 @@
       </w:r>
     </w:p>
     <w:p>
-      <w:r>
-        <w:t>revealPassage()</w:t>
+      <w:proofErr w:type="spellStart"/>
+      <w:proofErr w:type="gramStart"/>
+      <w:r>
+        <w:t>revealPassage</w:t>
+      </w:r>
+      <w:proofErr w:type="spellEnd"/>
+      <w:r>
+        <w:t>(</w:t>
+      </w:r>
+      <w:proofErr w:type="gramEnd"/>
+      <w:r>
+        <w:t>)</w:t>
       </w:r>
       <w:r>
         <w:t>:</w:t>
@@ -2112,8 +2314,13 @@
       </w:r>
     </w:p>
     <w:p>
-      <w:r>
-        <w:t>envDamage:</w:t>
+      <w:proofErr w:type="spellStart"/>
+      <w:r>
+        <w:t>envDamage</w:t>
+      </w:r>
+      <w:proofErr w:type="spellEnd"/>
+      <w:r>
+        <w:t>:</w:t>
       </w:r>
     </w:p>
     <w:p>
@@ -2122,8 +2329,13 @@
         <w:t>IF player coll</w:t>
       </w:r>
       <w:r>
-        <w:t>ides with damageEnv</w:t>
-      </w:r>
+        <w:t xml:space="preserve">ides with </w:t>
+      </w:r>
+      <w:proofErr w:type="spellStart"/>
+      <w:r>
+        <w:t>damageEnv</w:t>
+      </w:r>
+      <w:proofErr w:type="spellEnd"/>
     </w:p>
     <w:p>
       <w:r>
@@ -2134,8 +2346,13 @@
         <w:t>Decrease health of player by amount of damage dealt</w:t>
       </w:r>
       <w:r>
-        <w:t xml:space="preserve"> by damageEnv</w:t>
-      </w:r>
+        <w:t xml:space="preserve"> by </w:t>
+      </w:r>
+      <w:proofErr w:type="spellStart"/>
+      <w:r>
+        <w:t>damageEnv</w:t>
+      </w:r>
+      <w:proofErr w:type="spellEnd"/>
     </w:p>
     <w:p>
       <w:r>
@@ -2149,10 +2366,17 @@
       </w:r>
       <w:r>
         <w:tab/>
+      </w:r>
+      <w:proofErr w:type="gramStart"/>
+      <w:r>
         <w:t>P</w:t>
       </w:r>
       <w:r>
-        <w:t>layer’s health</w:t>
+        <w:t>layer’s</w:t>
+      </w:r>
+      <w:proofErr w:type="gramEnd"/>
+      <w:r>
+        <w:t xml:space="preserve"> health</w:t>
       </w:r>
       <w:r>
         <w:t xml:space="preserve"> remains</w:t>
@@ -2165,9 +2389,11 @@
       </w:r>
     </w:p>
     <w:p>
+      <w:proofErr w:type="spellStart"/>
       <w:r>
         <w:t>movingPlatform</w:t>
       </w:r>
+      <w:proofErr w:type="spellEnd"/>
       <w:r>
         <w:t>:</w:t>
       </w:r>
@@ -2183,21 +2409,71 @@
     </w:p>
     <w:p>
       <w:r>
+        <w:tab/>
+      </w:r>
+      <w:r>
+        <w:tab/>
+        <w:t>Change player’s speed</w:t>
+      </w:r>
+      <w:r>
+        <w:t xml:space="preserve"> and direction</w:t>
+      </w:r>
+      <w:r>
+        <w:t xml:space="preserve"> to platform speed</w:t>
+      </w:r>
+      <w:r>
+        <w:t xml:space="preserve"> and direction</w:t>
+      </w:r>
+    </w:p>
+    <w:p>
+      <w:r>
         <w:lastRenderedPageBreak/>
         <w:tab/>
-      </w:r>
+        <w:t>ELSE</w:t>
+      </w:r>
+    </w:p>
+    <w:p>
       <w:r>
         <w:tab/>
-        <w:t>Change player’s speed</w:t>
-      </w:r>
-      <w:r>
-        <w:t xml:space="preserve"> and direction</w:t>
-      </w:r>
-      <w:r>
-        <w:t xml:space="preserve"> to platform speed</w:t>
-      </w:r>
-      <w:r>
-        <w:t xml:space="preserve"> and direction</w:t>
+      </w:r>
+      <w:r>
+        <w:tab/>
+      </w:r>
+      <w:r>
+        <w:t>Player’s speed and direction remain the same</w:t>
+      </w:r>
+    </w:p>
+    <w:p>
+      <w:proofErr w:type="spellStart"/>
+      <w:proofErr w:type="gramStart"/>
+      <w:r>
+        <w:t>moveLevels</w:t>
+      </w:r>
+      <w:proofErr w:type="spellEnd"/>
+      <w:r>
+        <w:t>(</w:t>
+      </w:r>
+      <w:proofErr w:type="gramEnd"/>
+      <w:r>
+        <w:t>):</w:t>
+      </w:r>
+    </w:p>
+    <w:p>
+      <w:r>
+        <w:tab/>
+        <w:t xml:space="preserve">IF player </w:t>
+      </w:r>
+      <w:r>
+        <w:t>collides with passageway</w:t>
+      </w:r>
+    </w:p>
+    <w:p>
+      <w:r>
+        <w:tab/>
+      </w:r>
+      <w:r>
+        <w:tab/>
+        <w:t>Move player’s location to the next scene</w:t>
       </w:r>
     </w:p>
     <w:p>
@@ -2214,72 +2490,16 @@
         <w:tab/>
       </w:r>
       <w:r>
-        <w:t>Player’s speed and direction remain the same</w:t>
-      </w:r>
-    </w:p>
-    <w:p>
-      <w:r>
-        <w:t>moveLevels():</w:t>
-      </w:r>
-    </w:p>
-    <w:p>
-      <w:r>
-        <w:tab/>
-        <w:t xml:space="preserve">IF player </w:t>
-      </w:r>
-      <w:r>
-        <w:t>collides with passageway</w:t>
-      </w:r>
-    </w:p>
-    <w:p>
-      <w:r>
-        <w:tab/>
-      </w:r>
-      <w:r>
-        <w:tab/>
-        <w:t>Move player’s location to the next scene</w:t>
-      </w:r>
-    </w:p>
-    <w:p>
-      <w:r>
-        <w:tab/>
-        <w:t>ELSE</w:t>
-      </w:r>
-    </w:p>
-    <w:p>
-      <w:r>
-        <w:tab/>
-      </w:r>
-      <w:r>
-        <w:tab/>
-      </w:r>
-      <w:r>
-        <w:t>Player does not move to new scene and remains in current scene</w:t>
-      </w:r>
-    </w:p>
-    <w:p>
-      <w:pPr>
-        <w:rPr>
-          <w:b/>
-          <w:bCs/>
-        </w:rPr>
-      </w:pPr>
-    </w:p>
-    <w:p>
-      <w:pPr>
-        <w:rPr>
-          <w:b/>
-          <w:bCs/>
-        </w:rPr>
-      </w:pPr>
-    </w:p>
-    <w:p>
-      <w:pPr>
-        <w:rPr>
-          <w:b/>
-          <w:bCs/>
-        </w:rPr>
-      </w:pPr>
+        <w:t xml:space="preserve">Player does not move to new </w:t>
+      </w:r>
+      <w:proofErr w:type="gramStart"/>
+      <w:r>
+        <w:t>scene</w:t>
+      </w:r>
+      <w:proofErr w:type="gramEnd"/>
+      <w:r>
+        <w:t xml:space="preserve"> and remains in current scene</w:t>
+      </w:r>
     </w:p>
     <w:p/>
     <w:p>
@@ -2336,41 +2556,95 @@
       </w:r>
     </w:p>
     <w:p>
-      <w:r>
-        <w:tab/>
-        <w:t>1.  Player spawns on top of a moving platform</w:t>
-      </w:r>
-    </w:p>
-    <w:p>
-      <w:r>
-        <w:tab/>
-        <w:t>2.  Platform moves player along map and through passageway</w:t>
-      </w:r>
-    </w:p>
-    <w:p>
-      <w:r>
-        <w:tab/>
-        <w:t xml:space="preserve">3.  Player reappears in a new scene on a different </w:t>
+      <w:pPr>
+        <w:pStyle w:val="ListParagraph"/>
+        <w:numPr>
+          <w:ilvl w:val="0"/>
+          <w:numId w:val="4"/>
+        </w:numPr>
+      </w:pPr>
+      <w:r>
+        <w:t>Player spawns on top of a moving platform</w:t>
+      </w:r>
+    </w:p>
+    <w:p>
+      <w:pPr>
+        <w:pStyle w:val="ListParagraph"/>
+        <w:numPr>
+          <w:ilvl w:val="0"/>
+          <w:numId w:val="4"/>
+        </w:numPr>
+      </w:pPr>
+      <w:r>
+        <w:t>Store player position</w:t>
+      </w:r>
+    </w:p>
+    <w:p>
+      <w:pPr>
+        <w:pStyle w:val="ListParagraph"/>
+        <w:numPr>
+          <w:ilvl w:val="0"/>
+          <w:numId w:val="4"/>
+        </w:numPr>
+      </w:pPr>
+      <w:r>
+        <w:t>Platform moves player along map and through passageway</w:t>
+      </w:r>
+    </w:p>
+    <w:p>
+      <w:pPr>
+        <w:pStyle w:val="ListParagraph"/>
+        <w:numPr>
+          <w:ilvl w:val="0"/>
+          <w:numId w:val="4"/>
+        </w:numPr>
+      </w:pPr>
+      <w:r>
+        <w:t xml:space="preserve">Player reappears in a new scene on a different </w:t>
       </w:r>
       <w:r>
         <w:t>moving platform</w:t>
       </w:r>
     </w:p>
     <w:p>
-      <w:r>
-        <w:tab/>
-        <w:t xml:space="preserve">4.  </w:t>
-      </w:r>
+      <w:pPr>
+        <w:pStyle w:val="ListParagraph"/>
+        <w:numPr>
+          <w:ilvl w:val="0"/>
+          <w:numId w:val="4"/>
+        </w:numPr>
+      </w:pPr>
+      <w:r>
+        <w:t>Check player moved to new position</w:t>
+      </w:r>
+    </w:p>
+    <w:p>
+      <w:pPr>
+        <w:pStyle w:val="ListParagraph"/>
+        <w:numPr>
+          <w:ilvl w:val="0"/>
+          <w:numId w:val="4"/>
+        </w:numPr>
+      </w:pPr>
       <w:r>
         <w:t>Move through passage count increases by 1</w:t>
       </w:r>
     </w:p>
     <w:p>
       <w:pPr>
-        <w:ind w:left="720"/>
-      </w:pPr>
-      <w:r>
-        <w:t xml:space="preserve">5.  Platform </w:t>
+        <w:pStyle w:val="ListParagraph"/>
+        <w:numPr>
+          <w:ilvl w:val="0"/>
+          <w:numId w:val="4"/>
+        </w:numPr>
+      </w:pPr>
+      <w:proofErr w:type="gramStart"/>
+      <w:r>
+        <w:t>Platform</w:t>
+      </w:r>
+      <w:proofErr w:type="gramEnd"/>
+      <w:r>
+        <w:t xml:space="preserve"> </w:t>
       </w:r>
       <w:r>
         <w:t>switches directions as it normally does</w:t>
@@ -2378,11 +2652,47 @@
     </w:p>
     <w:p>
       <w:pPr>
-        <w:ind w:left="720"/>
-      </w:pPr>
-      <w:r>
-        <w:t>6. Loop back to step 2</w:t>
-      </w:r>
+        <w:pStyle w:val="ListParagraph"/>
+        <w:numPr>
+          <w:ilvl w:val="0"/>
+          <w:numId w:val="4"/>
+        </w:numPr>
+      </w:pPr>
+      <w:r>
+        <w:t>Loop back to step 2</w:t>
+      </w:r>
+    </w:p>
+    <w:p>
+      <w:pPr>
+        <w:rPr>
+          <w:b/>
+          <w:bCs/>
+        </w:rPr>
+      </w:pPr>
+    </w:p>
+    <w:p>
+      <w:pPr>
+        <w:rPr>
+          <w:b/>
+          <w:bCs/>
+        </w:rPr>
+      </w:pPr>
+    </w:p>
+    <w:p>
+      <w:pPr>
+        <w:rPr>
+          <w:b/>
+          <w:bCs/>
+        </w:rPr>
+      </w:pPr>
+    </w:p>
+    <w:p>
+      <w:pPr>
+        <w:rPr>
+          <w:b/>
+          <w:bCs/>
+        </w:rPr>
+      </w:pPr>
     </w:p>
     <w:p>
       <w:pPr>
@@ -2558,10 +2868,18 @@
           </w:tcPr>
           <w:p>
             <w:r>
-              <w:t xml:space="preserve">1.  </w:t>
-            </w:r>
-            <w:r>
-              <w:t>Determine r</w:t>
+              <w:t>1</w:t>
+            </w:r>
+            <w:proofErr w:type="gramStart"/>
+            <w:r>
+              <w:t xml:space="preserve">.  </w:t>
+            </w:r>
+            <w:r>
+              <w:t>Determine</w:t>
+            </w:r>
+            <w:proofErr w:type="gramEnd"/>
+            <w:r>
+              <w:t xml:space="preserve"> r</w:t>
             </w:r>
             <w:r>
               <w:t>equirements and constraints for levels and movement</w:t>
@@ -2635,19 +2953,37 @@
           </w:tcPr>
           <w:p>
             <w:r>
-              <w:t xml:space="preserve">2.  </w:t>
-            </w:r>
-            <w:r>
-              <w:t xml:space="preserve">Program </w:t>
-            </w:r>
-            <w:r>
-              <w:t xml:space="preserve">levelMap and </w:t>
-            </w:r>
+              <w:t>2</w:t>
+            </w:r>
+            <w:proofErr w:type="gramStart"/>
+            <w:r>
+              <w:t xml:space="preserve">.  </w:t>
+            </w:r>
+            <w:r>
+              <w:t>Program</w:t>
+            </w:r>
+            <w:proofErr w:type="gramEnd"/>
+            <w:r>
+              <w:t xml:space="preserve"> </w:t>
+            </w:r>
+            <w:proofErr w:type="spellStart"/>
+            <w:r>
+              <w:t>levelMap</w:t>
+            </w:r>
+            <w:proofErr w:type="spellEnd"/>
+            <w:r>
+              <w:t xml:space="preserve"> and </w:t>
+            </w:r>
+            <w:proofErr w:type="spellStart"/>
             <w:r>
               <w:t>terrainObject</w:t>
             </w:r>
             <w:r>
-              <w:t xml:space="preserve">s Classes and </w:t>
+              <w:t>s</w:t>
+            </w:r>
+            <w:proofErr w:type="spellEnd"/>
+            <w:r>
+              <w:t xml:space="preserve"> Classes and </w:t>
             </w:r>
             <w:r>
               <w:t>Scene Manager Script</w:t>
@@ -2721,10 +3057,18 @@
           </w:tcPr>
           <w:p>
             <w:r>
-              <w:t xml:space="preserve">3.  </w:t>
-            </w:r>
-            <w:r>
-              <w:t xml:space="preserve">Programming </w:t>
+              <w:t>3</w:t>
+            </w:r>
+            <w:proofErr w:type="gramStart"/>
+            <w:r>
+              <w:t xml:space="preserve">.  </w:t>
+            </w:r>
+            <w:r>
+              <w:t>Programming</w:t>
+            </w:r>
+            <w:proofErr w:type="gramEnd"/>
+            <w:r>
+              <w:t xml:space="preserve"> </w:t>
             </w:r>
             <w:r>
               <w:t>e</w:t>
@@ -2822,10 +3166,18 @@
           </w:tcPr>
           <w:p>
             <w:r>
-              <w:t xml:space="preserve">4.  </w:t>
-            </w:r>
-            <w:r>
-              <w:t xml:space="preserve">Programming </w:t>
+              <w:t>4</w:t>
+            </w:r>
+            <w:proofErr w:type="gramStart"/>
+            <w:r>
+              <w:t xml:space="preserve">.  </w:t>
+            </w:r>
+            <w:r>
+              <w:t>Programming</w:t>
+            </w:r>
+            <w:proofErr w:type="gramEnd"/>
+            <w:r>
+              <w:t xml:space="preserve"> </w:t>
             </w:r>
             <w:r>
               <w:t xml:space="preserve">a </w:t>
@@ -2906,6 +3258,7 @@
             <w:r>
               <w:t>5</w:t>
             </w:r>
+            <w:proofErr w:type="gramStart"/>
             <w:r>
               <w:t>.</w:t>
             </w:r>
@@ -2913,7 +3266,11 @@
               <w:t xml:space="preserve">  </w:t>
             </w:r>
             <w:r>
-              <w:t>Programming m</w:t>
+              <w:t>Programming</w:t>
+            </w:r>
+            <w:proofErr w:type="gramEnd"/>
+            <w:r>
+              <w:t xml:space="preserve"> m</w:t>
             </w:r>
             <w:r>
               <w:t xml:space="preserve">oving platforms </w:t>
@@ -3087,11 +3444,16 @@
             <w:r>
               <w:t>7</w:t>
             </w:r>
+            <w:proofErr w:type="gramStart"/>
             <w:r>
               <w:t xml:space="preserve">.  </w:t>
             </w:r>
             <w:r>
-              <w:t>Programming p</w:t>
+              <w:t>Programming</w:t>
+            </w:r>
+            <w:proofErr w:type="gramEnd"/>
+            <w:r>
+              <w:t xml:space="preserve"> p</w:t>
             </w:r>
             <w:r>
               <w:t>assageways</w:t>
@@ -3167,11 +3529,16 @@
             <w:r>
               <w:t>8</w:t>
             </w:r>
+            <w:proofErr w:type="gramStart"/>
             <w:r>
               <w:t xml:space="preserve">.  </w:t>
             </w:r>
             <w:r>
-              <w:t>Programming l</w:t>
+              <w:t>Programming</w:t>
+            </w:r>
+            <w:proofErr w:type="gramEnd"/>
+            <w:r>
+              <w:t xml:space="preserve"> l</w:t>
             </w:r>
             <w:r>
               <w:t>ocked passageways</w:t>
@@ -3245,7 +3612,11 @@
           </w:tcPr>
           <w:p>
             <w:r>
-              <w:t xml:space="preserve">9. </w:t>
+              <w:t>9</w:t>
+            </w:r>
+            <w:proofErr w:type="gramStart"/>
+            <w:r>
+              <w:t xml:space="preserve">. </w:t>
             </w:r>
             <w:r>
               <w:t xml:space="preserve"> </w:t>
@@ -3256,6 +3627,7 @@
             <w:r>
               <w:t>ming</w:t>
             </w:r>
+            <w:proofErr w:type="gramEnd"/>
             <w:r>
               <w:t xml:space="preserve"> and initializ</w:t>
             </w:r>
@@ -3334,11 +3706,16 @@
           </w:tcPr>
           <w:p>
             <w:r>
-              <w:t>10.  Program</w:t>
+              <w:t>10</w:t>
+            </w:r>
+            <w:proofErr w:type="gramStart"/>
+            <w:r>
+              <w:t>.  Program</w:t>
             </w:r>
             <w:r>
               <w:t>ming</w:t>
             </w:r>
+            <w:proofErr w:type="gramEnd"/>
             <w:r>
               <w:t xml:space="preserve"> and initializ</w:t>
             </w:r>
@@ -3414,11 +3791,16 @@
           </w:tcPr>
           <w:p>
             <w:r>
-              <w:t>11.  Program</w:t>
+              <w:t>11</w:t>
+            </w:r>
+            <w:proofErr w:type="gramStart"/>
+            <w:r>
+              <w:t>.  Program</w:t>
             </w:r>
             <w:r>
               <w:t>ming</w:t>
             </w:r>
+            <w:proofErr w:type="gramEnd"/>
             <w:r>
               <w:t xml:space="preserve"> and initializ</w:t>
             </w:r>
@@ -3494,11 +3876,16 @@
           </w:tcPr>
           <w:p>
             <w:r>
-              <w:t>12.  Program</w:t>
+              <w:t>12</w:t>
+            </w:r>
+            <w:proofErr w:type="gramStart"/>
+            <w:r>
+              <w:t>.  Program</w:t>
             </w:r>
             <w:r>
               <w:t>ming</w:t>
             </w:r>
+            <w:proofErr w:type="gramEnd"/>
             <w:r>
               <w:t xml:space="preserve"> and initializ</w:t>
             </w:r>
@@ -3574,11 +3961,16 @@
           </w:tcPr>
           <w:p>
             <w:r>
-              <w:t>13.  Program</w:t>
+              <w:t>13</w:t>
+            </w:r>
+            <w:proofErr w:type="gramStart"/>
+            <w:r>
+              <w:t>.  Program</w:t>
             </w:r>
             <w:r>
               <w:t>ming</w:t>
             </w:r>
+            <w:proofErr w:type="gramEnd"/>
             <w:r>
               <w:t xml:space="preserve"> and initializ</w:t>
             </w:r>
@@ -3698,7 +4090,15 @@
           </w:tcPr>
           <w:p>
             <w:r>
-              <w:t>1, 2, 3, 4, 5, 6, 7, 8, 9, 10, 11, 12, 13,</w:t>
+              <w:t xml:space="preserve">1, 2, 3, 4, 5, 6, 7, </w:t>
+            </w:r>
+            <w:proofErr w:type="gramStart"/>
+            <w:r>
+              <w:t>8,</w:t>
+            </w:r>
+            <w:proofErr w:type="gramEnd"/>
+            <w:r>
+              <w:t xml:space="preserve"> 9, 10, 11, 12, 13,</w:t>
             </w:r>
           </w:p>
         </w:tc>
@@ -3715,30 +4115,28 @@
         <w:rPr>
           <w:b/>
           <w:bCs/>
-          <w:noProof/>
         </w:rPr>
         <w:lastRenderedPageBreak/>
+        <w:t>Pert Chart</w:t>
+      </w:r>
+    </w:p>
+    <w:p>
+      <w:pPr>
+        <w:rPr>
+          <w:b/>
+          <w:bCs/>
+        </w:rPr>
+      </w:pPr>
+      <w:r>
+        <w:rPr>
+          <w:b/>
+          <w:bCs/>
+        </w:rPr>
         <w:drawing>
-          <wp:anchor distT="0" distB="0" distL="114300" distR="114300" simplePos="0" relativeHeight="251658240" behindDoc="1" locked="0" layoutInCell="1" allowOverlap="1" wp14:anchorId="5BDAAA9A" wp14:editId="65BCA0FB">
-            <wp:simplePos x="0" y="0"/>
-            <wp:positionH relativeFrom="margin">
-              <wp:posOffset>-527473</wp:posOffset>
-            </wp:positionH>
-            <wp:positionV relativeFrom="paragraph">
-              <wp:posOffset>237490</wp:posOffset>
-            </wp:positionV>
-            <wp:extent cx="7018020" cy="4125595"/>
-            <wp:effectExtent l="0" t="0" r="0" b="8255"/>
-            <wp:wrapTight wrapText="bothSides">
-              <wp:wrapPolygon edited="0">
-                <wp:start x="0" y="0"/>
-                <wp:lineTo x="0" y="21543"/>
-                <wp:lineTo x="21518" y="21543"/>
-                <wp:lineTo x="21518" y="0"/>
-                <wp:lineTo x="0" y="0"/>
-              </wp:wrapPolygon>
-            </wp:wrapTight>
-            <wp:docPr id="1070666665" name="Picture 1" descr="A diagram of a number&#10;&#10;AI-generated content may be incorrect."/>
+          <wp:inline distT="0" distB="0" distL="0" distR="0" wp14:anchorId="17C4ECFE" wp14:editId="2A1ACA72">
+            <wp:extent cx="5920740" cy="3513858"/>
+            <wp:effectExtent l="0" t="0" r="3810" b="0"/>
+            <wp:docPr id="783486361" name="Picture 1" descr="A diagram of a number system&#10;&#10;AI-generated content may be incorrect."/>
             <wp:cNvGraphicFramePr>
               <a:graphicFrameLocks xmlns:a="http://schemas.openxmlformats.org/drawingml/2006/main" noChangeAspect="1"/>
             </wp:cNvGraphicFramePr>
@@ -3746,17 +4144,11 @@
               <a:graphicData uri="http://schemas.openxmlformats.org/drawingml/2006/picture">
                 <pic:pic xmlns:pic="http://schemas.openxmlformats.org/drawingml/2006/picture">
                   <pic:nvPicPr>
-                    <pic:cNvPr id="1070666665" name="Picture 1" descr="A diagram of a number&#10;&#10;AI-generated content may be incorrect."/>
+                    <pic:cNvPr id="783486361" name="Picture 1" descr="A diagram of a number system&#10;&#10;AI-generated content may be incorrect."/>
                     <pic:cNvPicPr/>
                   </pic:nvPicPr>
                   <pic:blipFill>
-                    <a:blip r:embed="rId12">
-                      <a:extLst>
-                        <a:ext uri="{28A0092B-C50C-407E-A947-70E740481C1C}">
-                          <a14:useLocalDpi xmlns:a14="http://schemas.microsoft.com/office/drawing/2010/main" val="0"/>
-                        </a:ext>
-                      </a:extLst>
-                    </a:blip>
+                    <a:blip r:embed="rId12"/>
                     <a:stretch>
                       <a:fillRect/>
                     </a:stretch>
@@ -3764,7 +4156,7 @@
                   <pic:spPr>
                     <a:xfrm>
                       <a:off x="0" y="0"/>
-                      <a:ext cx="7018020" cy="4125595"/>
+                      <a:ext cx="5923551" cy="3515526"/>
                     </a:xfrm>
                     <a:prstGeom prst="rect">
                       <a:avLst/>
@@ -3773,22 +4165,17 @@
                 </pic:pic>
               </a:graphicData>
             </a:graphic>
-            <wp14:sizeRelH relativeFrom="page">
-              <wp14:pctWidth>0</wp14:pctWidth>
-            </wp14:sizeRelH>
-            <wp14:sizeRelV relativeFrom="page">
-              <wp14:pctHeight>0</wp14:pctHeight>
-            </wp14:sizeRelV>
-          </wp:anchor>
+          </wp:inline>
         </w:drawing>
       </w:r>
-      <w:r>
-        <w:rPr>
-          <w:b/>
-          <w:bCs/>
-        </w:rPr>
-        <w:t>Pert Chart</w:t>
-      </w:r>
+    </w:p>
+    <w:p>
+      <w:pPr>
+        <w:rPr>
+          <w:b/>
+          <w:bCs/>
+        </w:rPr>
+      </w:pPr>
     </w:p>
     <w:p>
       <w:pPr>
@@ -3802,26 +4189,26 @@
           <w:noProof/>
         </w:rPr>
         <w:drawing>
-          <wp:anchor distT="0" distB="0" distL="114300" distR="114300" simplePos="0" relativeHeight="251659264" behindDoc="1" locked="0" layoutInCell="1" allowOverlap="1" wp14:anchorId="7828952F" wp14:editId="28C4EE30">
+          <wp:anchor distT="0" distB="0" distL="114300" distR="114300" simplePos="0" relativeHeight="251659264" behindDoc="1" locked="0" layoutInCell="1" allowOverlap="1" wp14:anchorId="3646C651" wp14:editId="0F562389">
             <wp:simplePos x="0" y="0"/>
             <wp:positionH relativeFrom="margin">
               <wp:align>left</wp:align>
             </wp:positionH>
             <wp:positionV relativeFrom="paragraph">
-              <wp:posOffset>4416002</wp:posOffset>
+              <wp:posOffset>328930</wp:posOffset>
             </wp:positionV>
-            <wp:extent cx="5931535" cy="3522345"/>
-            <wp:effectExtent l="0" t="0" r="0" b="1905"/>
+            <wp:extent cx="5888355" cy="3497580"/>
+            <wp:effectExtent l="0" t="0" r="0" b="7620"/>
             <wp:wrapTight wrapText="bothSides">
               <wp:wrapPolygon edited="0">
                 <wp:start x="0" y="0"/>
-                <wp:lineTo x="0" y="21495"/>
-                <wp:lineTo x="21505" y="21495"/>
-                <wp:lineTo x="21505" y="0"/>
+                <wp:lineTo x="0" y="21529"/>
+                <wp:lineTo x="21523" y="21529"/>
+                <wp:lineTo x="21523" y="0"/>
                 <wp:lineTo x="0" y="0"/>
               </wp:wrapPolygon>
             </wp:wrapTight>
-            <wp:docPr id="1322127855" name="Picture 1"/>
+            <wp:docPr id="1322127855" name="Picture 1" descr="A screenshot of a graph&#10;&#10;AI-generated content may be incorrect."/>
             <wp:cNvGraphicFramePr>
               <a:graphicFrameLocks xmlns:a="http://schemas.openxmlformats.org/drawingml/2006/main" noChangeAspect="1"/>
             </wp:cNvGraphicFramePr>
@@ -3829,7 +4216,7 @@
               <a:graphicData uri="http://schemas.openxmlformats.org/drawingml/2006/picture">
                 <pic:pic xmlns:pic="http://schemas.openxmlformats.org/drawingml/2006/picture">
                   <pic:nvPicPr>
-                    <pic:cNvPr id="1322127855" name=""/>
+                    <pic:cNvPr id="1322127855" name="Picture 1" descr="A screenshot of a graph&#10;&#10;AI-generated content may be incorrect."/>
                     <pic:cNvPicPr/>
                   </pic:nvPicPr>
                   <pic:blipFill>
@@ -3847,7 +4234,7 @@
                   <pic:spPr>
                     <a:xfrm>
                       <a:off x="0" y="0"/>
-                      <a:ext cx="5931535" cy="3522345"/>
+                      <a:ext cx="5888355" cy="3497580"/>
                     </a:xfrm>
                     <a:prstGeom prst="rect">
                       <a:avLst/>
@@ -3999,13 +4386,13 @@
     </w:lvl>
   </w:abstractNum>
   <w:abstractNum w:abstractNumId="1" w15:restartNumberingAfterBreak="0">
-    <w:nsid w:val="5BC859D6"/>
+    <w:nsid w:val="3C595205"/>
     <w:multiLevelType w:val="hybridMultilevel"/>
-    <w:tmpl w:val="8DE2AC7C"/>
-    <w:lvl w:ilvl="0" w:tplc="486A9BD4">
+    <w:tmpl w:val="D43CC0EE"/>
+    <w:lvl w:ilvl="0" w:tplc="404625EA">
       <w:start w:val="1"/>
       <w:numFmt w:val="decimal"/>
-      <w:lvlText w:val="%1"/>
+      <w:lvlText w:val="%1."/>
       <w:lvlJc w:val="left"/>
       <w:pPr>
         <w:ind w:left="1080" w:hanging="360"/>
@@ -4088,6 +4475,95 @@
     </w:lvl>
   </w:abstractNum>
   <w:abstractNum w:abstractNumId="2" w15:restartNumberingAfterBreak="0">
+    <w:nsid w:val="5BC859D6"/>
+    <w:multiLevelType w:val="hybridMultilevel"/>
+    <w:tmpl w:val="8DE2AC7C"/>
+    <w:lvl w:ilvl="0" w:tplc="486A9BD4">
+      <w:start w:val="1"/>
+      <w:numFmt w:val="decimal"/>
+      <w:lvlText w:val="%1"/>
+      <w:lvlJc w:val="left"/>
+      <w:pPr>
+        <w:ind w:left="1080" w:hanging="360"/>
+      </w:pPr>
+      <w:rPr>
+        <w:rFonts w:hint="default"/>
+      </w:rPr>
+    </w:lvl>
+    <w:lvl w:ilvl="1" w:tplc="04090019" w:tentative="1">
+      <w:start w:val="1"/>
+      <w:numFmt w:val="lowerLetter"/>
+      <w:lvlText w:val="%2."/>
+      <w:lvlJc w:val="left"/>
+      <w:pPr>
+        <w:ind w:left="1800" w:hanging="360"/>
+      </w:pPr>
+    </w:lvl>
+    <w:lvl w:ilvl="2" w:tplc="0409001B" w:tentative="1">
+      <w:start w:val="1"/>
+      <w:numFmt w:val="lowerRoman"/>
+      <w:lvlText w:val="%3."/>
+      <w:lvlJc w:val="right"/>
+      <w:pPr>
+        <w:ind w:left="2520" w:hanging="180"/>
+      </w:pPr>
+    </w:lvl>
+    <w:lvl w:ilvl="3" w:tplc="0409000F" w:tentative="1">
+      <w:start w:val="1"/>
+      <w:numFmt w:val="decimal"/>
+      <w:lvlText w:val="%4."/>
+      <w:lvlJc w:val="left"/>
+      <w:pPr>
+        <w:ind w:left="3240" w:hanging="360"/>
+      </w:pPr>
+    </w:lvl>
+    <w:lvl w:ilvl="4" w:tplc="04090019" w:tentative="1">
+      <w:start w:val="1"/>
+      <w:numFmt w:val="lowerLetter"/>
+      <w:lvlText w:val="%5."/>
+      <w:lvlJc w:val="left"/>
+      <w:pPr>
+        <w:ind w:left="3960" w:hanging="360"/>
+      </w:pPr>
+    </w:lvl>
+    <w:lvl w:ilvl="5" w:tplc="0409001B" w:tentative="1">
+      <w:start w:val="1"/>
+      <w:numFmt w:val="lowerRoman"/>
+      <w:lvlText w:val="%6."/>
+      <w:lvlJc w:val="right"/>
+      <w:pPr>
+        <w:ind w:left="4680" w:hanging="180"/>
+      </w:pPr>
+    </w:lvl>
+    <w:lvl w:ilvl="6" w:tplc="0409000F" w:tentative="1">
+      <w:start w:val="1"/>
+      <w:numFmt w:val="decimal"/>
+      <w:lvlText w:val="%7."/>
+      <w:lvlJc w:val="left"/>
+      <w:pPr>
+        <w:ind w:left="5400" w:hanging="360"/>
+      </w:pPr>
+    </w:lvl>
+    <w:lvl w:ilvl="7" w:tplc="04090019" w:tentative="1">
+      <w:start w:val="1"/>
+      <w:numFmt w:val="lowerLetter"/>
+      <w:lvlText w:val="%8."/>
+      <w:lvlJc w:val="left"/>
+      <w:pPr>
+        <w:ind w:left="6120" w:hanging="360"/>
+      </w:pPr>
+    </w:lvl>
+    <w:lvl w:ilvl="8" w:tplc="0409001B" w:tentative="1">
+      <w:start w:val="1"/>
+      <w:numFmt w:val="lowerRoman"/>
+      <w:lvlText w:val="%9."/>
+      <w:lvlJc w:val="right"/>
+      <w:pPr>
+        <w:ind w:left="6840" w:hanging="180"/>
+      </w:pPr>
+    </w:lvl>
+  </w:abstractNum>
+  <w:abstractNum w:abstractNumId="3" w15:restartNumberingAfterBreak="0">
     <w:nsid w:val="5DC93A6D"/>
     <w:multiLevelType w:val="hybridMultilevel"/>
     <w:tmpl w:val="4D729D84"/>
@@ -4174,7 +4650,7 @@
     </w:lvl>
   </w:abstractNum>
   <w:num w:numId="1" w16cid:durableId="497888768">
-    <w:abstractNumId w:val="2"/>
+    <w:abstractNumId w:val="3"/>
     <w:lvlOverride w:ilvl="0">
       <w:startOverride w:val="1"/>
     </w:lvlOverride>
@@ -4207,6 +4683,9 @@
     <w:abstractNumId w:val="0"/>
   </w:num>
   <w:num w:numId="3" w16cid:durableId="1533761112">
+    <w:abstractNumId w:val="2"/>
+  </w:num>
+  <w:num w:numId="4" w16cid:durableId="676077807">
     <w:abstractNumId w:val="1"/>
   </w:num>
 </w:numbering>

</xml_diff>

<commit_message>
Updated SA Presentation Alex Senst
</commit_message>
<xml_diff>
--- a/Docs/tl2/Alex Senst Works/AlexS_Champion_Document.docx
+++ b/Docs/tl2/Alex Senst Works/AlexS_Champion_Document.docx
@@ -219,13 +219,12 @@
         <w:rPr>
           <w:b/>
           <w:bCs/>
-          <w:noProof/>
         </w:rPr>
         <w:drawing>
-          <wp:inline distT="0" distB="0" distL="0" distR="0" wp14:anchorId="7FC991D6" wp14:editId="4FA5A377">
-            <wp:extent cx="4168140" cy="4405493"/>
-            <wp:effectExtent l="0" t="0" r="3810" b="0"/>
-            <wp:docPr id="436790366" name="Picture 1" descr="A diagram of a diagram&#10;&#10;AI-generated content may be incorrect."/>
+          <wp:inline distT="0" distB="0" distL="0" distR="0" wp14:anchorId="5B180042" wp14:editId="543DB15E">
+            <wp:extent cx="4198458" cy="4427220"/>
+            <wp:effectExtent l="0" t="0" r="0" b="0"/>
+            <wp:docPr id="363581133" name="Picture 1" descr="A diagram of a person&#10;&#10;AI-generated content may be incorrect."/>
             <wp:cNvGraphicFramePr>
               <a:graphicFrameLocks xmlns:a="http://schemas.openxmlformats.org/drawingml/2006/main" noChangeAspect="1"/>
             </wp:cNvGraphicFramePr>
@@ -233,7 +232,7 @@
               <a:graphicData uri="http://schemas.openxmlformats.org/drawingml/2006/picture">
                 <pic:pic xmlns:pic="http://schemas.openxmlformats.org/drawingml/2006/picture">
                   <pic:nvPicPr>
-                    <pic:cNvPr id="436790366" name="Picture 1" descr="A diagram of a diagram&#10;&#10;AI-generated content may be incorrect."/>
+                    <pic:cNvPr id="363581133" name="Picture 1" descr="A diagram of a person&#10;&#10;AI-generated content may be incorrect."/>
                     <pic:cNvPicPr/>
                   </pic:nvPicPr>
                   <pic:blipFill>
@@ -245,7 +244,7 @@
                   <pic:spPr>
                     <a:xfrm>
                       <a:off x="0" y="0"/>
-                      <a:ext cx="4189638" cy="4428216"/>
+                      <a:ext cx="4218014" cy="4447842"/>
                     </a:xfrm>
                     <a:prstGeom prst="rect">
                       <a:avLst/>
@@ -260,15 +259,12 @@
     </w:p>
     <w:p>
       <w:r>
-        <w:rPr>
-          <w:noProof/>
-        </w:rPr>
         <w:lastRenderedPageBreak/>
         <w:drawing>
-          <wp:inline distT="0" distB="0" distL="0" distR="0" wp14:anchorId="12B1FEA0" wp14:editId="012BEF77">
-            <wp:extent cx="5010849" cy="3400900"/>
-            <wp:effectExtent l="0" t="0" r="0" b="9525"/>
-            <wp:docPr id="1194145318" name="Picture 1" descr="A diagram of a game&#10;&#10;AI-generated content may be incorrect."/>
+          <wp:inline distT="0" distB="0" distL="0" distR="0" wp14:anchorId="71EF4BEF" wp14:editId="1180C0B7">
+            <wp:extent cx="5943600" cy="3962400"/>
+            <wp:effectExtent l="0" t="0" r="3810" b="2540"/>
+            <wp:docPr id="66853341" name="Picture 1" descr="A diagram of a game&#10;&#10;AI-generated content may be incorrect."/>
             <wp:cNvGraphicFramePr>
               <a:graphicFrameLocks xmlns:a="http://schemas.openxmlformats.org/drawingml/2006/main" noChangeAspect="1"/>
             </wp:cNvGraphicFramePr>
@@ -276,7 +272,7 @@
               <a:graphicData uri="http://schemas.openxmlformats.org/drawingml/2006/picture">
                 <pic:pic xmlns:pic="http://schemas.openxmlformats.org/drawingml/2006/picture">
                   <pic:nvPicPr>
-                    <pic:cNvPr id="1194145318" name="Picture 1" descr="A diagram of a game&#10;&#10;AI-generated content may be incorrect."/>
+                    <pic:cNvPr id="66853341" name="Picture 1" descr="A diagram of a game&#10;&#10;AI-generated content may be incorrect."/>
                     <pic:cNvPicPr/>
                   </pic:nvPicPr>
                   <pic:blipFill>
@@ -288,7 +284,7 @@
                   <pic:spPr>
                     <a:xfrm>
                       <a:off x="0" y="0"/>
-                      <a:ext cx="5010849" cy="3400900"/>
+                      <a:ext cx="5943600" cy="3962400"/>
                     </a:xfrm>
                     <a:prstGeom prst="rect">
                       <a:avLst/>
@@ -873,6 +869,7 @@
           <w:bCs/>
           <w:lang w:val="en-CA"/>
         </w:rPr>
+        <w:lastRenderedPageBreak/>
         <w:t>Step 8:</w:t>
       </w:r>
       <w:r>
@@ -902,7 +899,6 @@
           <w:bCs/>
           <w:lang w:val="en-CA"/>
         </w:rPr>
-        <w:lastRenderedPageBreak/>
         <w:t>Exceptions:</w:t>
       </w:r>
       <w:r>
@@ -1603,6 +1599,7 @@
           <w:bCs/>
           <w:lang w:val="en-CA"/>
         </w:rPr>
+        <w:lastRenderedPageBreak/>
         <w:t xml:space="preserve">Step </w:t>
       </w:r>
       <w:r>
@@ -1688,7 +1685,6 @@
           <w:bCs/>
           <w:lang w:val="en-CA"/>
         </w:rPr>
-        <w:lastRenderedPageBreak/>
         <w:t xml:space="preserve">Step </w:t>
       </w:r>
       <w:r>
@@ -2155,6 +2151,9 @@
     </w:p>
     <w:p>
       <w:r>
+        <w:rPr>
+          <w:noProof/>
+        </w:rPr>
         <w:drawing>
           <wp:inline distT="0" distB="0" distL="0" distR="0" wp14:anchorId="79F61311" wp14:editId="389FFB1C">
             <wp:extent cx="5943600" cy="3247390"/>
@@ -2194,6 +2193,9 @@
     </w:p>
     <w:p>
       <w:r>
+        <w:rPr>
+          <w:noProof/>
+        </w:rPr>
         <w:lastRenderedPageBreak/>
         <w:drawing>
           <wp:inline distT="0" distB="0" distL="0" distR="0" wp14:anchorId="1CC6A127" wp14:editId="4CBCBE5B">
@@ -4131,6 +4133,7 @@
         <w:rPr>
           <w:b/>
           <w:bCs/>
+          <w:noProof/>
         </w:rPr>
         <w:drawing>
           <wp:inline distT="0" distB="0" distL="0" distR="0" wp14:anchorId="17C4ECFE" wp14:editId="2A1ACA72">

</xml_diff>